<commit_message>
Discussion about final touches completed, endgame
</commit_message>
<xml_diff>
--- a/PhysicalGame/Here lies the manual for HERBICIDE.docx
+++ b/PhysicalGame/Here lies the manual for HERBICIDE.docx
@@ -195,21 +195,15 @@
       <w:pPr>
         <w:rPr>
           <w:rFonts w:ascii="Verdana" w:hAnsi="Verdana"/>
-        </w:rPr>
-      </w:pPr>
-      <w:r>
-        <w:rPr>
-          <w:rFonts w:ascii="Verdana" w:hAnsi="Verdana"/>
-        </w:rPr>
-        <w:t xml:space="preserve">X cards </w:t>
-      </w:r>
-      <w:r>
-        <w:rPr>
-          <w:rFonts w:ascii="Verdana" w:hAnsi="Verdana"/>
           <w:sz w:val="20"/>
           <w:szCs w:val="20"/>
         </w:rPr>
-        <w:t xml:space="preserve">*see </w:t>
+      </w:pPr>
+      <w:r>
+        <w:rPr>
+          <w:rFonts w:ascii="Verdana" w:hAnsi="Verdana"/>
+        </w:rPr>
+        <w:t xml:space="preserve">X cards </w:t>
       </w:r>
       <w:r>
         <w:rPr>
@@ -217,7 +211,36 @@
           <w:sz w:val="20"/>
           <w:szCs w:val="20"/>
         </w:rPr>
+        <w:t xml:space="preserve">*see </w:t>
+      </w:r>
+      <w:r>
+        <w:rPr>
+          <w:rFonts w:ascii="Verdana" w:hAnsi="Verdana"/>
+          <w:sz w:val="20"/>
+          <w:szCs w:val="20"/>
+        </w:rPr>
         <w:t>card index</w:t>
+      </w:r>
+    </w:p>
+    <w:p>
+      <w:pPr>
+        <w:rPr>
+          <w:rFonts w:ascii="Verdana" w:hAnsi="Verdana"/>
+        </w:rPr>
+      </w:pPr>
+      <w:r>
+        <w:rPr>
+          <w:rFonts w:ascii="Verdana" w:hAnsi="Verdana"/>
+        </w:rPr>
+        <w:t>X seeds *</w:t>
+      </w:r>
+      <w:r>
+        <w:rPr>
+          <w:rFonts w:ascii="Verdana" w:hAnsi="Verdana"/>
+          <w:sz w:val="20"/>
+          <w:szCs w:val="20"/>
+        </w:rPr>
+        <w:t>see index</w:t>
       </w:r>
     </w:p>
     <w:p>
@@ -292,21 +315,7 @@
         <w:rPr>
           <w:rFonts w:ascii="Verdana" w:hAnsi="Verdana"/>
         </w:rPr>
-        <w:t xml:space="preserve">lace the Power Plant in the center of the </w:t>
-      </w:r>
-      <w:proofErr w:type="spellStart"/>
-      <w:r>
-        <w:rPr>
-          <w:rFonts w:ascii="Verdana" w:hAnsi="Verdana"/>
-        </w:rPr>
-        <w:t>playspace</w:t>
-      </w:r>
-      <w:proofErr w:type="spellEnd"/>
-      <w:r>
-        <w:rPr>
-          <w:rFonts w:ascii="Verdana" w:hAnsi="Verdana"/>
-        </w:rPr>
-        <w:t xml:space="preserve"> </w:t>
+        <w:t xml:space="preserve">lace the Power Plant in the center of the playspace </w:t>
       </w:r>
     </w:p>
     <w:p>
@@ -408,97 +417,128 @@
         <w:rPr>
           <w:rFonts w:ascii="Verdana" w:hAnsi="Verdana"/>
         </w:rPr>
-        <w:t>(</w:t>
-      </w:r>
-      <w:proofErr w:type="gramStart"/>
-      <w:r>
-        <w:rPr>
-          <w:rFonts w:ascii="Verdana" w:hAnsi="Verdana"/>
-        </w:rPr>
-        <w:t>compost</w:t>
-      </w:r>
-      <w:proofErr w:type="gramEnd"/>
-      <w:r>
-        <w:rPr>
-          <w:rFonts w:ascii="Verdana" w:hAnsi="Verdana"/>
-        </w:rPr>
-        <w:t xml:space="preserve"> bin diagram)</w:t>
-      </w:r>
-    </w:p>
-    <w:p>
-      <w:pPr>
-        <w:rPr>
-          <w:rFonts w:ascii="Verdana" w:hAnsi="Verdana"/>
-        </w:rPr>
-      </w:pPr>
-    </w:p>
-    <w:p>
-      <w:pPr>
-        <w:rPr>
-          <w:rFonts w:ascii="Verdana" w:hAnsi="Verdana"/>
-        </w:rPr>
-      </w:pPr>
-    </w:p>
-    <w:p>
-      <w:pPr>
-        <w:rPr>
-          <w:rFonts w:ascii="Verdana" w:hAnsi="Verdana"/>
-        </w:rPr>
-      </w:pPr>
-    </w:p>
-    <w:p>
-      <w:pPr>
-        <w:rPr>
-          <w:rFonts w:ascii="Verdana" w:hAnsi="Verdana"/>
-        </w:rPr>
-      </w:pPr>
-    </w:p>
-    <w:p>
-      <w:pPr>
-        <w:rPr>
-          <w:rFonts w:ascii="Verdana" w:hAnsi="Verdana"/>
-        </w:rPr>
-      </w:pPr>
-    </w:p>
-    <w:p>
-      <w:pPr>
-        <w:rPr>
-          <w:rFonts w:ascii="Verdana" w:hAnsi="Verdana"/>
-        </w:rPr>
-      </w:pPr>
-    </w:p>
-    <w:p>
-      <w:pPr>
-        <w:rPr>
-          <w:rFonts w:ascii="Verdana" w:hAnsi="Verdana"/>
-        </w:rPr>
-      </w:pPr>
-    </w:p>
-    <w:p>
-      <w:pPr>
-        <w:rPr>
-          <w:rFonts w:ascii="Verdana" w:hAnsi="Verdana"/>
-        </w:rPr>
-      </w:pPr>
-    </w:p>
-    <w:p>
-      <w:pPr>
-        <w:rPr>
-          <w:rFonts w:ascii="Verdana" w:hAnsi="Verdana"/>
-        </w:rPr>
-      </w:pPr>
-    </w:p>
-    <w:p>
-      <w:pPr>
-        <w:rPr>
-          <w:rFonts w:ascii="Verdana" w:hAnsi="Verdana"/>
-        </w:rPr>
-      </w:pPr>
-      <w:r>
-        <w:rPr>
-          <w:rFonts w:ascii="Verdana" w:hAnsi="Verdana"/>
-        </w:rPr>
-        <w:lastRenderedPageBreak/>
+        <w:t>(compost bin diagram</w:t>
+      </w:r>
+      <w:r>
+        <w:rPr>
+          <w:rFonts w:ascii="Verdana" w:hAnsi="Verdana"/>
+        </w:rPr>
+        <w:t xml:space="preserve"> + power plant</w:t>
+      </w:r>
+      <w:r>
+        <w:rPr>
+          <w:rFonts w:ascii="Verdana" w:hAnsi="Verdana"/>
+        </w:rPr>
+        <w:t>)</w:t>
+      </w:r>
+    </w:p>
+    <w:p>
+      <w:pPr>
+        <w:rPr>
+          <w:rFonts w:ascii="Verdana" w:hAnsi="Verdana"/>
+        </w:rPr>
+      </w:pPr>
+    </w:p>
+    <w:p>
+      <w:pPr>
+        <w:jc w:val="center"/>
+        <w:rPr>
+          <w:rFonts w:ascii="Verdana" w:hAnsi="Verdana"/>
+        </w:rPr>
+      </w:pPr>
+      <w:r>
+        <w:rPr>
+          <w:rFonts w:ascii="Verdana" w:hAnsi="Verdana"/>
+        </w:rPr>
+        <w:drawing>
+          <wp:inline distT="0" distB="0" distL="0" distR="0" wp14:anchorId="15EA7453" wp14:editId="1C0E1AC7">
+            <wp:extent cx="1331403" cy="1737360"/>
+            <wp:effectExtent l="0" t="0" r="2540" b="0"/>
+            <wp:docPr id="210" name="Picture 210" descr="A picture containing shape&#10;&#10;Description automatically generated"/>
+            <wp:cNvGraphicFramePr>
+              <a:graphicFrameLocks xmlns:a="http://schemas.openxmlformats.org/drawingml/2006/main" noChangeAspect="1"/>
+            </wp:cNvGraphicFramePr>
+            <a:graphic xmlns:a="http://schemas.openxmlformats.org/drawingml/2006/main">
+              <a:graphicData uri="http://schemas.openxmlformats.org/drawingml/2006/picture">
+                <pic:pic xmlns:pic="http://schemas.openxmlformats.org/drawingml/2006/picture">
+                  <pic:nvPicPr>
+                    <pic:cNvPr id="210" name="Picture 210" descr="A picture containing shape&#10;&#10;Description automatically generated"/>
+                    <pic:cNvPicPr/>
+                  </pic:nvPicPr>
+                  <pic:blipFill>
+                    <a:blip r:embed="rId5"/>
+                    <a:stretch>
+                      <a:fillRect/>
+                    </a:stretch>
+                  </pic:blipFill>
+                  <pic:spPr>
+                    <a:xfrm>
+                      <a:off x="0" y="0"/>
+                      <a:ext cx="1336244" cy="1743677"/>
+                    </a:xfrm>
+                    <a:prstGeom prst="rect">
+                      <a:avLst/>
+                    </a:prstGeom>
+                  </pic:spPr>
+                </pic:pic>
+              </a:graphicData>
+            </a:graphic>
+          </wp:inline>
+        </w:drawing>
+      </w:r>
+    </w:p>
+    <w:p>
+      <w:pPr>
+        <w:rPr>
+          <w:rFonts w:ascii="Verdana" w:hAnsi="Verdana"/>
+        </w:rPr>
+      </w:pPr>
+    </w:p>
+    <w:p>
+      <w:pPr>
+        <w:rPr>
+          <w:rFonts w:ascii="Verdana" w:hAnsi="Verdana"/>
+        </w:rPr>
+      </w:pPr>
+    </w:p>
+    <w:p>
+      <w:pPr>
+        <w:rPr>
+          <w:rFonts w:ascii="Verdana" w:hAnsi="Verdana"/>
+        </w:rPr>
+      </w:pPr>
+    </w:p>
+    <w:p>
+      <w:pPr>
+        <w:rPr>
+          <w:rFonts w:ascii="Verdana" w:hAnsi="Verdana"/>
+        </w:rPr>
+      </w:pPr>
+    </w:p>
+    <w:p>
+      <w:pPr>
+        <w:rPr>
+          <w:rFonts w:ascii="Verdana" w:hAnsi="Verdana"/>
+        </w:rPr>
+      </w:pPr>
+    </w:p>
+    <w:p>
+      <w:pPr>
+        <w:rPr>
+          <w:rFonts w:ascii="Verdana" w:hAnsi="Verdana"/>
+        </w:rPr>
+      </w:pPr>
+    </w:p>
+    <w:p>
+      <w:pPr>
+        <w:rPr>
+          <w:rFonts w:ascii="Verdana" w:hAnsi="Verdana"/>
+        </w:rPr>
+      </w:pPr>
+      <w:r>
+        <w:rPr>
+          <w:rFonts w:ascii="Verdana" w:hAnsi="Verdana"/>
+        </w:rPr>
         <w:t xml:space="preserve">For each player, deal </w:t>
       </w:r>
       <w:r>
@@ -524,21 +564,7 @@
         <w:rPr>
           <w:rFonts w:ascii="Verdana" w:hAnsi="Verdana"/>
         </w:rPr>
-        <w:t xml:space="preserve">The </w:t>
-      </w:r>
-      <w:proofErr w:type="gramStart"/>
-      <w:r>
-        <w:rPr>
-          <w:rFonts w:ascii="Verdana" w:hAnsi="Verdana"/>
-        </w:rPr>
-        <w:t>amount</w:t>
-      </w:r>
-      <w:proofErr w:type="gramEnd"/>
-      <w:r>
-        <w:rPr>
-          <w:rFonts w:ascii="Verdana" w:hAnsi="Verdana"/>
-        </w:rPr>
-        <w:t xml:space="preserve"> of seeds given to each player at the start of game varies</w:t>
+        <w:t>The amount of seeds given to each player at the start of game varies</w:t>
       </w:r>
       <w:r>
         <w:rPr>
@@ -557,35 +583,7 @@
         <w:rPr>
           <w:rFonts w:ascii="Verdana" w:hAnsi="Verdana"/>
         </w:rPr>
-        <w:t>(</w:t>
-      </w:r>
-      <w:proofErr w:type="gramStart"/>
-      <w:r>
-        <w:rPr>
-          <w:rFonts w:ascii="Verdana" w:hAnsi="Verdana"/>
-        </w:rPr>
-        <w:t>diagram</w:t>
-      </w:r>
-      <w:proofErr w:type="gramEnd"/>
-      <w:r>
-        <w:rPr>
-          <w:rFonts w:ascii="Verdana" w:hAnsi="Verdana"/>
-        </w:rPr>
-        <w:t xml:space="preserve"> of # of seeds per # of players. it’s </w:t>
-      </w:r>
-      <w:proofErr w:type="spellStart"/>
-      <w:r>
-        <w:rPr>
-          <w:rFonts w:ascii="Verdana" w:hAnsi="Verdana"/>
-        </w:rPr>
-        <w:t>gonna</w:t>
-      </w:r>
-      <w:proofErr w:type="spellEnd"/>
-      <w:r>
-        <w:rPr>
-          <w:rFonts w:ascii="Verdana" w:hAnsi="Verdana"/>
-        </w:rPr>
-        <w:t xml:space="preserve"> say first </w:t>
+        <w:t xml:space="preserve">(diagram of # of seeds per # of players. it’s gonna say first </w:t>
       </w:r>
       <w:r>
         <w:rPr>
@@ -597,23 +595,8 @@
         <w:rPr>
           <w:rFonts w:ascii="Verdana" w:hAnsi="Verdana"/>
         </w:rPr>
-        <w:t xml:space="preserve">. Also, it’s </w:t>
-      </w:r>
-      <w:proofErr w:type="spellStart"/>
-      <w:r>
-        <w:rPr>
-          <w:rFonts w:ascii="Verdana" w:hAnsi="Verdana"/>
-        </w:rPr>
-        <w:t>gonna</w:t>
-      </w:r>
-      <w:proofErr w:type="spellEnd"/>
-      <w:r>
-        <w:rPr>
-          <w:rFonts w:ascii="Verdana" w:hAnsi="Verdana"/>
-        </w:rPr>
-        <w:t xml:space="preserve"> say the player with the most sinister clothing goes first</w:t>
-      </w:r>
-      <w:proofErr w:type="gramStart"/>
+        <w:t>. Also, it’s gonna say the player with the most sinister clothing goes first</w:t>
+      </w:r>
       <w:r>
         <w:rPr>
           <w:rFonts w:ascii="Verdana" w:hAnsi="Verdana"/>
@@ -626,33 +609,18 @@
         </w:rPr>
         <w:t>)</w:t>
       </w:r>
-      <w:proofErr w:type="gramEnd"/>
-    </w:p>
-    <w:p>
-      <w:pPr>
-        <w:rPr>
-          <w:rFonts w:ascii="Verdana" w:hAnsi="Verdana"/>
-        </w:rPr>
-      </w:pPr>
-      <w:r>
-        <w:rPr>
-          <w:rFonts w:ascii="Verdana" w:hAnsi="Verdana"/>
-        </w:rPr>
-        <w:t>(</w:t>
-      </w:r>
-      <w:proofErr w:type="gramStart"/>
-      <w:r>
-        <w:rPr>
-          <w:rFonts w:ascii="Verdana" w:hAnsi="Verdana"/>
-        </w:rPr>
-        <w:t>diagram</w:t>
-      </w:r>
-      <w:proofErr w:type="gramEnd"/>
-      <w:r>
-        <w:rPr>
-          <w:rFonts w:ascii="Verdana" w:hAnsi="Verdana"/>
-        </w:rPr>
-        <w:t xml:space="preserve"> of a 4p game with specified compost bin, gardens labeled, </w:t>
+    </w:p>
+    <w:p>
+      <w:pPr>
+        <w:rPr>
+          <w:rFonts w:ascii="Verdana" w:hAnsi="Verdana"/>
+        </w:rPr>
+      </w:pPr>
+      <w:r>
+        <w:rPr>
+          <w:rFonts w:ascii="Verdana" w:hAnsi="Verdana"/>
+        </w:rPr>
+        <w:t xml:space="preserve">(diagram of a 4p game with specified compost bin, gardens labeled, </w:t>
       </w:r>
       <w:r>
         <w:rPr>
@@ -829,6 +797,7 @@
           <w:rFonts w:ascii="Verdana" w:hAnsi="Verdana"/>
           <w:noProof/>
         </w:rPr>
+        <w:lastRenderedPageBreak/>
         <mc:AlternateContent>
           <mc:Choice Requires="wps">
             <w:drawing>
@@ -1117,7 +1086,7 @@
           </mc:Choice>
           <mc:Fallback>
             <w:pict>
-              <v:roundrect w14:anchorId="62167F52" id="Rectangle: Rounded Corners 44" o:spid="_x0000_s1026" style="position:absolute;margin-left:246pt;margin-top:.15pt;width:33pt;height:287.25pt;z-index:251687936;visibility:visible;mso-wrap-style:square;mso-width-percent:0;mso-height-percent:0;mso-wrap-distance-left:9pt;mso-wrap-distance-top:0;mso-wrap-distance-right:9pt;mso-wrap-distance-bottom:0;mso-position-horizontal:absolute;mso-position-horizontal-relative:margin;mso-position-vertical:absolute;mso-position-vertical-relative:text;mso-width-percent:0;mso-height-percent:0;mso-width-relative:margin;mso-height-relative:margin;v-text-anchor:middle" arcsize="22837f" o:gfxdata="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" fillcolor="red" strokecolor="#ed7d31 [3205]" strokeweight="1pt">
+              <v:roundrect w14:anchorId="39635B82" id="Rectangle: Rounded Corners 44" o:spid="_x0000_s1026" style="position:absolute;margin-left:246pt;margin-top:.15pt;width:33pt;height:287.25pt;z-index:251687936;visibility:visible;mso-wrap-style:square;mso-width-percent:0;mso-height-percent:0;mso-wrap-distance-left:9pt;mso-wrap-distance-top:0;mso-wrap-distance-right:9pt;mso-wrap-distance-bottom:0;mso-position-horizontal:absolute;mso-position-horizontal-relative:margin;mso-position-vertical:absolute;mso-position-vertical-relative:text;mso-width-percent:0;mso-height-percent:0;mso-width-relative:margin;mso-height-relative:margin;v-text-anchor:middle" arcsize="22837f" o:gfxdata="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" fillcolor="red" strokecolor="#ed7d31 [3205]" strokeweight="1pt">
                 <v:stroke joinstyle="miter"/>
                 <w10:wrap anchorx="margin"/>
               </v:roundrect>
@@ -1194,7 +1163,7 @@
           </mc:Choice>
           <mc:Fallback>
             <w:pict>
-              <v:rect w14:anchorId="39F1C0A2" id="Rectangle 45" o:spid="_x0000_s1026" style="position:absolute;margin-left:247.2pt;margin-top:19.05pt;width:30.8pt;height:9.45pt;z-index:251689984;visibility:visible;mso-wrap-style:square;mso-width-percent:0;mso-height-percent:0;mso-wrap-distance-left:9pt;mso-wrap-distance-top:0;mso-wrap-distance-right:9pt;mso-wrap-distance-bottom:0;mso-position-horizontal:absolute;mso-position-horizontal-relative:margin;mso-position-vertical:absolute;mso-position-vertical-relative:text;mso-width-percent:0;mso-height-percent:0;mso-width-relative:margin;mso-height-relative:margin;v-text-anchor:middle" o:gfxdata="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" fillcolor="black [3200]" strokecolor="black [1600]" strokeweight="1pt">
+              <v:rect w14:anchorId="1001ED81" id="Rectangle 45" o:spid="_x0000_s1026" style="position:absolute;margin-left:247.2pt;margin-top:19.05pt;width:30.8pt;height:9.45pt;z-index:251689984;visibility:visible;mso-wrap-style:square;mso-width-percent:0;mso-height-percent:0;mso-wrap-distance-left:9pt;mso-wrap-distance-top:0;mso-wrap-distance-right:9pt;mso-wrap-distance-bottom:0;mso-position-horizontal:absolute;mso-position-horizontal-relative:margin;mso-position-vertical:absolute;mso-position-vertical-relative:text;mso-width-percent:0;mso-height-percent:0;mso-width-relative:margin;mso-height-relative:margin;v-text-anchor:middle" o:gfxdata="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" fillcolor="black [3200]" strokecolor="black [1600]" strokeweight="1pt">
                 <w10:wrap anchorx="margin"/>
               </v:rect>
             </w:pict>
@@ -1386,7 +1355,7 @@
           </mc:Choice>
           <mc:Fallback>
             <w:pict>
-              <v:roundrect w14:anchorId="197832CA" id="Rectangle: Rounded Corners 51" o:spid="_x0000_s1026" style="position:absolute;margin-left:247.5pt;margin-top:-.05pt;width:203.25pt;height:287.25pt;z-index:-251625472;visibility:visible;mso-wrap-style:square;mso-width-percent:0;mso-height-percent:0;mso-wrap-distance-left:9pt;mso-wrap-distance-top:0;mso-wrap-distance-right:9pt;mso-wrap-distance-bottom:0;mso-position-horizontal:absolute;mso-position-horizontal-relative:text;mso-position-vertical:absolute;mso-position-vertical-relative:text;mso-width-percent:0;mso-height-percent:0;mso-width-relative:page;mso-height-relative:page;v-text-anchor:middle" arcsize="3668f" o:gfxdata="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" fillcolor="white [3212]" strokecolor="#ed7d31 [3205]" strokeweight="1pt">
+              <v:roundrect w14:anchorId="23AA762D" id="Rectangle: Rounded Corners 51" o:spid="_x0000_s1026" style="position:absolute;margin-left:247.5pt;margin-top:-.05pt;width:203.25pt;height:287.25pt;z-index:-251625472;visibility:visible;mso-wrap-style:square;mso-width-percent:0;mso-height-percent:0;mso-wrap-distance-left:9pt;mso-wrap-distance-top:0;mso-wrap-distance-right:9pt;mso-wrap-distance-bottom:0;mso-position-horizontal:absolute;mso-position-horizontal-relative:text;mso-position-vertical:absolute;mso-position-vertical-relative:text;mso-width-percent:0;mso-height-percent:0;mso-width-relative:page;mso-height-relative:page;v-text-anchor:middle" arcsize="3668f" o:gfxdata="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" fillcolor="white [3212]" strokecolor="#ed7d31 [3205]" strokeweight="1pt">
                 <v:stroke joinstyle="miter"/>
               </v:roundrect>
             </w:pict>
@@ -1423,7 +1392,7 @@
                     <pic:cNvPicPr/>
                   </pic:nvPicPr>
                   <pic:blipFill>
-                    <a:blip r:embed="rId5" cstate="print">
+                    <a:blip r:embed="rId6" cstate="print">
                       <a:extLst>
                         <a:ext uri="{28A0092B-C50C-407E-A947-70E740481C1C}">
                           <a14:useLocalDpi xmlns:a14="http://schemas.microsoft.com/office/drawing/2010/main" val="0"/>
@@ -1479,7 +1448,7 @@
                 <wp:cNvGraphicFramePr/>
                 <a:graphic xmlns:a="http://schemas.openxmlformats.org/drawingml/2006/main">
                   <a:graphicData uri="http://schemas.microsoft.com/office/word/2010/wordprocessingInk">
-                    <w14:contentPart bwMode="auto" r:id="rId6">
+                    <w14:contentPart bwMode="auto" r:id="rId7">
                       <w14:nvContentPartPr>
                         <w14:cNvContentPartPr/>
                       </w14:nvContentPartPr>
@@ -1495,7 +1464,7 @@
           </mc:Choice>
           <mc:Fallback>
             <w:pict>
-              <v:shapetype w14:anchorId="2A768D6C" id="_x0000_t75" coordsize="21600,21600" o:spt="75" o:preferrelative="t" path="m@4@5l@4@11@9@11@9@5xe" filled="f" stroked="f">
+              <v:shapetype w14:anchorId="640BFBD7" id="_x0000_t75" coordsize="21600,21600" o:spt="75" o:preferrelative="t" path="m@4@5l@4@11@9@11@9@5xe" filled="f" stroked="f">
                 <v:stroke joinstyle="miter"/>
                 <v:formulas>
                   <v:f eqn="if lineDrawn pixelLineWidth 0"/>
@@ -1515,7 +1484,7 @@
                 <o:lock v:ext="edit" aspectratio="t"/>
               </v:shapetype>
               <v:shape id="Ink 262" o:spid="_x0000_s1026" type="#_x0000_t75" style="position:absolute;margin-left:299.45pt;margin-top:-20.1pt;width:77.55pt;height:83.8pt;z-index:251702272;visibility:visible;mso-wrap-style:square;mso-wrap-distance-left:9pt;mso-wrap-distance-top:0;mso-wrap-distance-right:9pt;mso-wrap-distance-bottom:0;mso-position-horizontal:absolute;mso-position-horizontal-relative:text;mso-position-vertical:absolute;mso-position-vertical-relative:text" o:gfxdata="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">
-                <v:imagedata r:id="rId7" o:title=""/>
+                <v:imagedata r:id="rId8" o:title=""/>
               </v:shape>
             </w:pict>
           </mc:Fallback>
@@ -1549,7 +1518,7 @@
                     <pic:cNvPicPr/>
                   </pic:nvPicPr>
                   <pic:blipFill>
-                    <a:blip r:embed="rId5" cstate="print">
+                    <a:blip r:embed="rId6" cstate="print">
                       <a:extLst>
                         <a:ext uri="{28A0092B-C50C-407E-A947-70E740481C1C}">
                           <a14:useLocalDpi xmlns:a14="http://schemas.microsoft.com/office/drawing/2010/main" val="0"/>
@@ -1605,7 +1574,7 @@
                 <wp:cNvGraphicFramePr/>
                 <a:graphic xmlns:a="http://schemas.openxmlformats.org/drawingml/2006/main">
                   <a:graphicData uri="http://schemas.microsoft.com/office/word/2010/wordprocessingInk">
-                    <w14:contentPart bwMode="auto" r:id="rId8">
+                    <w14:contentPart bwMode="auto" r:id="rId9">
                       <w14:nvContentPartPr>
                         <w14:cNvContentPartPr/>
                       </w14:nvContentPartPr>
@@ -1621,8 +1590,8 @@
           </mc:Choice>
           <mc:Fallback>
             <w:pict>
-              <v:shape w14:anchorId="46D9CC35" id="Ink 277" o:spid="_x0000_s1026" type="#_x0000_t75" style="position:absolute;margin-left:317.3pt;margin-top:16.45pt;width:25.9pt;height:2.05pt;z-index:251705344;visibility:visible;mso-wrap-style:square;mso-wrap-distance-left:9pt;mso-wrap-distance-top:0;mso-wrap-distance-right:9pt;mso-wrap-distance-bottom:0;mso-position-horizontal:absolute;mso-position-horizontal-relative:text;mso-position-vertical:absolute;mso-position-vertical-relative:text" o:gfxdata="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">
-                <v:imagedata r:id="rId9" o:title=""/>
+              <v:shape w14:anchorId="725FB60E" id="Ink 277" o:spid="_x0000_s1026" type="#_x0000_t75" style="position:absolute;margin-left:317.3pt;margin-top:16.45pt;width:25.9pt;height:2.05pt;z-index:251705344;visibility:visible;mso-wrap-style:square;mso-wrap-distance-left:9pt;mso-wrap-distance-top:0;mso-wrap-distance-right:9pt;mso-wrap-distance-bottom:0;mso-position-horizontal:absolute;mso-position-horizontal-relative:text;mso-position-vertical:absolute;mso-position-vertical-relative:text" o:gfxdata="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">
+                <v:imagedata r:id="rId10" o:title=""/>
               </v:shape>
             </w:pict>
           </mc:Fallback>
@@ -1650,7 +1619,7 @@
                 <wp:cNvGraphicFramePr/>
                 <a:graphic xmlns:a="http://schemas.openxmlformats.org/drawingml/2006/main">
                   <a:graphicData uri="http://schemas.microsoft.com/office/word/2010/wordprocessingInk">
-                    <w14:contentPart bwMode="auto" r:id="rId10">
+                    <w14:contentPart bwMode="auto" r:id="rId11">
                       <w14:nvContentPartPr>
                         <w14:cNvContentPartPr/>
                       </w14:nvContentPartPr>
@@ -1666,8 +1635,8 @@
           </mc:Choice>
           <mc:Fallback>
             <w:pict>
-              <v:shape w14:anchorId="0E4ADB99" id="Ink 270" o:spid="_x0000_s1026" type="#_x0000_t75" style="position:absolute;margin-left:317.35pt;margin-top:10.25pt;width:5.95pt;height:3pt;z-index:251704320;visibility:visible;mso-wrap-style:square;mso-wrap-distance-left:9pt;mso-wrap-distance-top:0;mso-wrap-distance-right:9pt;mso-wrap-distance-bottom:0;mso-position-horizontal:absolute;mso-position-horizontal-relative:text;mso-position-vertical:absolute;mso-position-vertical-relative:text" o:gfxdata="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">
-                <v:imagedata r:id="rId11" o:title=""/>
+              <v:shape w14:anchorId="6FF326C1" id="Ink 270" o:spid="_x0000_s1026" type="#_x0000_t75" style="position:absolute;margin-left:317.35pt;margin-top:10.25pt;width:5.95pt;height:3pt;z-index:251704320;visibility:visible;mso-wrap-style:square;mso-wrap-distance-left:9pt;mso-wrap-distance-top:0;mso-wrap-distance-right:9pt;mso-wrap-distance-bottom:0;mso-position-horizontal:absolute;mso-position-horizontal-relative:text;mso-position-vertical:absolute;mso-position-vertical-relative:text" o:gfxdata="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">
+                <v:imagedata r:id="rId12" o:title=""/>
               </v:shape>
             </w:pict>
           </mc:Fallback>
@@ -1695,7 +1664,7 @@
                 <wp:cNvGraphicFramePr/>
                 <a:graphic xmlns:a="http://schemas.openxmlformats.org/drawingml/2006/main">
                   <a:graphicData uri="http://schemas.microsoft.com/office/word/2010/wordprocessingInk">
-                    <w14:contentPart bwMode="auto" r:id="rId12">
+                    <w14:contentPart bwMode="auto" r:id="rId13">
                       <w14:nvContentPartPr>
                         <w14:cNvContentPartPr/>
                       </w14:nvContentPartPr>
@@ -1711,8 +1680,8 @@
           </mc:Choice>
           <mc:Fallback>
             <w:pict>
-              <v:shape w14:anchorId="5EFCBBDE" id="Ink 269" o:spid="_x0000_s1026" type="#_x0000_t75" style="position:absolute;margin-left:288.3pt;margin-top:-33.7pt;width:101.15pt;height:91.35pt;z-index:251703296;visibility:visible;mso-wrap-style:square;mso-wrap-distance-left:9pt;mso-wrap-distance-top:0;mso-wrap-distance-right:9pt;mso-wrap-distance-bottom:0;mso-position-horizontal:absolute;mso-position-horizontal-relative:text;mso-position-vertical:absolute;mso-position-vertical-relative:text" o:gfxdata="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">
-                <v:imagedata r:id="rId13" o:title=""/>
+              <v:shape w14:anchorId="3F5DDAF8" id="Ink 269" o:spid="_x0000_s1026" type="#_x0000_t75" style="position:absolute;margin-left:288.3pt;margin-top:-33.7pt;width:101.15pt;height:91.35pt;z-index:251703296;visibility:visible;mso-wrap-style:square;mso-wrap-distance-left:9pt;mso-wrap-distance-top:0;mso-wrap-distance-right:9pt;mso-wrap-distance-bottom:0;mso-position-horizontal:absolute;mso-position-horizontal-relative:text;mso-position-vertical:absolute;mso-position-vertical-relative:text" o:gfxdata="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">
+                <v:imagedata r:id="rId14" o:title=""/>
               </v:shape>
             </w:pict>
           </mc:Fallback>
@@ -1746,7 +1715,7 @@
                     <pic:cNvPicPr/>
                   </pic:nvPicPr>
                   <pic:blipFill>
-                    <a:blip r:embed="rId5" cstate="print">
+                    <a:blip r:embed="rId6" cstate="print">
                       <a:extLst>
                         <a:ext uri="{28A0092B-C50C-407E-A947-70E740481C1C}">
                           <a14:useLocalDpi xmlns:a14="http://schemas.microsoft.com/office/drawing/2010/main" val="0"/>
@@ -1802,7 +1771,7 @@
                 <wp:cNvGraphicFramePr/>
                 <a:graphic xmlns:a="http://schemas.openxmlformats.org/drawingml/2006/main">
                   <a:graphicData uri="http://schemas.microsoft.com/office/word/2010/wordprocessingInk">
-                    <w14:contentPart bwMode="auto" r:id="rId14">
+                    <w14:contentPart bwMode="auto" r:id="rId15">
                       <w14:nvContentPartPr>
                         <w14:cNvContentPartPr/>
                       </w14:nvContentPartPr>
@@ -1818,8 +1787,8 @@
           </mc:Choice>
           <mc:Fallback>
             <w:pict>
-              <v:shape w14:anchorId="3B0B846E" id="Ink 278" o:spid="_x0000_s1026" type="#_x0000_t75" style="position:absolute;margin-left:316.1pt;margin-top:1.4pt;width:40.9pt;height:8.45pt;z-index:251706368;visibility:visible;mso-wrap-style:square;mso-wrap-distance-left:9pt;mso-wrap-distance-top:0;mso-wrap-distance-right:9pt;mso-wrap-distance-bottom:0;mso-position-horizontal:absolute;mso-position-horizontal-relative:text;mso-position-vertical:absolute;mso-position-vertical-relative:text" o:gfxdata="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">
-                <v:imagedata r:id="rId15" o:title=""/>
+              <v:shape w14:anchorId="7D148D41" id="Ink 278" o:spid="_x0000_s1026" type="#_x0000_t75" style="position:absolute;margin-left:316.1pt;margin-top:1.4pt;width:40.9pt;height:8.45pt;z-index:251706368;visibility:visible;mso-wrap-style:square;mso-wrap-distance-left:9pt;mso-wrap-distance-top:0;mso-wrap-distance-right:9pt;mso-wrap-distance-bottom:0;mso-position-horizontal:absolute;mso-position-horizontal-relative:text;mso-position-vertical:absolute;mso-position-vertical-relative:text" o:gfxdata="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">
+                <v:imagedata r:id="rId16" o:title=""/>
               </v:shape>
             </w:pict>
           </mc:Fallback>
@@ -1853,7 +1822,7 @@
                     <pic:cNvPicPr/>
                   </pic:nvPicPr>
                   <pic:blipFill>
-                    <a:blip r:embed="rId5" cstate="print">
+                    <a:blip r:embed="rId6" cstate="print">
                       <a:extLst>
                         <a:ext uri="{28A0092B-C50C-407E-A947-70E740481C1C}">
                           <a14:useLocalDpi xmlns:a14="http://schemas.microsoft.com/office/drawing/2010/main" val="0"/>
@@ -1915,7 +1884,7 @@
                     <pic:cNvPicPr/>
                   </pic:nvPicPr>
                   <pic:blipFill>
-                    <a:blip r:embed="rId16" cstate="print">
+                    <a:blip r:embed="rId17" cstate="print">
                       <a:extLst>
                         <a:ext uri="{28A0092B-C50C-407E-A947-70E740481C1C}">
                           <a14:useLocalDpi xmlns:a14="http://schemas.microsoft.com/office/drawing/2010/main" val="0"/>
@@ -1975,7 +1944,7 @@
                     <pic:cNvPicPr/>
                   </pic:nvPicPr>
                   <pic:blipFill>
-                    <a:blip r:embed="rId5" cstate="print">
+                    <a:blip r:embed="rId6" cstate="print">
                       <a:extLst>
                         <a:ext uri="{28A0092B-C50C-407E-A947-70E740481C1C}">
                           <a14:useLocalDpi xmlns:a14="http://schemas.microsoft.com/office/drawing/2010/main" val="0"/>
@@ -2035,7 +2004,7 @@
                     <pic:cNvPicPr/>
                   </pic:nvPicPr>
                   <pic:blipFill>
-                    <a:blip r:embed="rId5" cstate="print">
+                    <a:blip r:embed="rId6" cstate="print">
                       <a:extLst>
                         <a:ext uri="{28A0092B-C50C-407E-A947-70E740481C1C}">
                           <a14:useLocalDpi xmlns:a14="http://schemas.microsoft.com/office/drawing/2010/main" val="0"/>
@@ -2095,7 +2064,7 @@
                     <pic:cNvPicPr/>
                   </pic:nvPicPr>
                   <pic:blipFill>
-                    <a:blip r:embed="rId5" cstate="print">
+                    <a:blip r:embed="rId6" cstate="print">
                       <a:extLst>
                         <a:ext uri="{28A0092B-C50C-407E-A947-70E740481C1C}">
                           <a14:useLocalDpi xmlns:a14="http://schemas.microsoft.com/office/drawing/2010/main" val="0"/>
@@ -2155,7 +2124,7 @@
                     <pic:cNvPicPr/>
                   </pic:nvPicPr>
                   <pic:blipFill>
-                    <a:blip r:embed="rId5" cstate="print">
+                    <a:blip r:embed="rId6" cstate="print">
                       <a:extLst>
                         <a:ext uri="{28A0092B-C50C-407E-A947-70E740481C1C}">
                           <a14:useLocalDpi xmlns:a14="http://schemas.microsoft.com/office/drawing/2010/main" val="0"/>
@@ -2607,11 +2576,31 @@
           <w:rFonts w:ascii="Verdana" w:hAnsi="Verdana"/>
         </w:rPr>
       </w:pPr>
-      <w:r>
-        <w:rPr>
-          <w:rFonts w:ascii="Verdana" w:hAnsi="Verdana"/>
-        </w:rPr>
-        <w:lastRenderedPageBreak/>
+    </w:p>
+    <w:p>
+      <w:pPr>
+        <w:rPr>
+          <w:rFonts w:ascii="Verdana" w:hAnsi="Verdana"/>
+        </w:rPr>
+      </w:pPr>
+    </w:p>
+    <w:p>
+      <w:pPr>
+        <w:rPr>
+          <w:rFonts w:ascii="Verdana" w:hAnsi="Verdana"/>
+        </w:rPr>
+      </w:pPr>
+    </w:p>
+    <w:p>
+      <w:pPr>
+        <w:rPr>
+          <w:rFonts w:ascii="Verdana" w:hAnsi="Verdana"/>
+        </w:rPr>
+      </w:pPr>
+      <w:r>
+        <w:rPr>
+          <w:rFonts w:ascii="Verdana" w:hAnsi="Verdana"/>
+        </w:rPr>
         <w:t xml:space="preserve">If you decide to </w:t>
       </w:r>
       <w:r>
@@ -2801,7 +2790,7 @@
                     <pic:cNvPicPr/>
                   </pic:nvPicPr>
                   <pic:blipFill>
-                    <a:blip r:embed="rId17" cstate="print">
+                    <a:blip r:embed="rId18" cstate="print">
                       <a:extLst>
                         <a:ext uri="{28A0092B-C50C-407E-A947-70E740481C1C}">
                           <a14:useLocalDpi xmlns:a14="http://schemas.microsoft.com/office/drawing/2010/main" val="0"/>
@@ -3199,7 +3188,7 @@
                     <pic:cNvPicPr/>
                   </pic:nvPicPr>
                   <pic:blipFill>
-                    <a:blip r:embed="rId18" cstate="print">
+                    <a:blip r:embed="rId19" cstate="print">
                       <a:extLst>
                         <a:ext uri="{28A0092B-C50C-407E-A947-70E740481C1C}">
                           <a14:useLocalDpi xmlns:a14="http://schemas.microsoft.com/office/drawing/2010/main" val="0"/>
@@ -3412,7 +3401,7 @@
                     <pic:cNvPicPr/>
                   </pic:nvPicPr>
                   <pic:blipFill>
-                    <a:blip r:embed="rId18" cstate="print">
+                    <a:blip r:embed="rId19" cstate="print">
                       <a:extLst>
                         <a:ext uri="{28A0092B-C50C-407E-A947-70E740481C1C}">
                           <a14:useLocalDpi xmlns:a14="http://schemas.microsoft.com/office/drawing/2010/main" val="0"/>
@@ -3442,6 +3431,12 @@
         <w:rPr>
           <w:rFonts w:ascii="Verdana" w:hAnsi="Verdana"/>
         </w:rPr>
+        <w:t xml:space="preserve"> </w:t>
+      </w:r>
+      <w:r>
+        <w:rPr>
+          <w:rFonts w:ascii="Verdana" w:hAnsi="Verdana"/>
+        </w:rPr>
         <w:t xml:space="preserve">as you wish. However, </w:t>
       </w:r>
     </w:p>
@@ -3477,7 +3472,7 @@
                     <pic:cNvPicPr/>
                   </pic:nvPicPr>
                   <pic:blipFill>
-                    <a:blip r:embed="rId18" cstate="print">
+                    <a:blip r:embed="rId19" cstate="print">
                       <a:extLst>
                         <a:ext uri="{28A0092B-C50C-407E-A947-70E740481C1C}">
                           <a14:useLocalDpi xmlns:a14="http://schemas.microsoft.com/office/drawing/2010/main" val="0"/>
@@ -3507,6 +3502,12 @@
         <w:rPr>
           <w:rFonts w:ascii="Verdana" w:hAnsi="Verdana"/>
         </w:rPr>
+        <w:t xml:space="preserve"> </w:t>
+      </w:r>
+      <w:r>
+        <w:rPr>
+          <w:rFonts w:ascii="Verdana" w:hAnsi="Verdana"/>
+        </w:rPr>
         <w:t xml:space="preserve"> may be activated only once, unless another card says differently. </w:t>
       </w:r>
     </w:p>
@@ -3548,6 +3549,7 @@
         <w:rPr>
           <w:rFonts w:ascii="Verdana" w:hAnsi="Verdana"/>
         </w:rPr>
+        <w:lastRenderedPageBreak/>
         <w:t>Once you’re satisfied</w:t>
       </w:r>
       <w:r>
@@ -3881,7 +3883,7 @@
                     <pic:cNvPicPr/>
                   </pic:nvPicPr>
                   <pic:blipFill>
-                    <a:blip r:embed="rId16" cstate="print">
+                    <a:blip r:embed="rId17" cstate="print">
                       <a:extLst>
                         <a:ext uri="{28A0092B-C50C-407E-A947-70E740481C1C}">
                           <a14:useLocalDpi xmlns:a14="http://schemas.microsoft.com/office/drawing/2010/main" val="0"/>
@@ -3945,7 +3947,7 @@
                     <pic:cNvPicPr/>
                   </pic:nvPicPr>
                   <pic:blipFill>
-                    <a:blip r:embed="rId16" cstate="print">
+                    <a:blip r:embed="rId17" cstate="print">
                       <a:extLst>
                         <a:ext uri="{28A0092B-C50C-407E-A947-70E740481C1C}">
                           <a14:useLocalDpi xmlns:a14="http://schemas.microsoft.com/office/drawing/2010/main" val="0"/>
@@ -4067,7 +4069,6 @@
         <w:rPr>
           <w:noProof/>
         </w:rPr>
-        <w:lastRenderedPageBreak/>
         <mc:AlternateContent>
           <mc:Choice Requires="wps">
             <w:drawing>
@@ -4441,7 +4442,7 @@
                     <pic:cNvPicPr/>
                   </pic:nvPicPr>
                   <pic:blipFill>
-                    <a:blip r:embed="rId19" cstate="print">
+                    <a:blip r:embed="rId20" cstate="print">
                       <a:extLst>
                         <a:ext uri="{28A0092B-C50C-407E-A947-70E740481C1C}">
                           <a14:useLocalDpi xmlns:a14="http://schemas.microsoft.com/office/drawing/2010/main" val="0"/>
@@ -4505,7 +4506,7 @@
                     <pic:cNvPicPr/>
                   </pic:nvPicPr>
                   <pic:blipFill>
-                    <a:blip r:embed="rId19" cstate="print">
+                    <a:blip r:embed="rId20" cstate="print">
                       <a:extLst>
                         <a:ext uri="{28A0092B-C50C-407E-A947-70E740481C1C}">
                           <a14:useLocalDpi xmlns:a14="http://schemas.microsoft.com/office/drawing/2010/main" val="0"/>
@@ -4582,7 +4583,7 @@
                     <pic:cNvPicPr/>
                   </pic:nvPicPr>
                   <pic:blipFill>
-                    <a:blip r:embed="rId19" cstate="print">
+                    <a:blip r:embed="rId20" cstate="print">
                       <a:extLst>
                         <a:ext uri="{28A0092B-C50C-407E-A947-70E740481C1C}">
                           <a14:useLocalDpi xmlns:a14="http://schemas.microsoft.com/office/drawing/2010/main" val="0"/>
@@ -4754,21 +4755,14 @@
         <w:rPr>
           <w:rFonts w:ascii="Verdana" w:hAnsi="Verdana"/>
         </w:rPr>
-        <w:t xml:space="preserve">(You have a max hand size of 10). Therefore, you ALWAYS have a maximum hand size of 10, at least </w:t>
-      </w:r>
-      <w:proofErr w:type="gramStart"/>
-      <w:r>
-        <w:rPr>
-          <w:rFonts w:ascii="Verdana" w:hAnsi="Verdana"/>
-        </w:rPr>
-        <w:t>as long as</w:t>
-      </w:r>
-      <w:proofErr w:type="gramEnd"/>
-      <w:r>
-        <w:rPr>
-          <w:rFonts w:ascii="Verdana" w:hAnsi="Verdana"/>
-        </w:rPr>
-        <w:t xml:space="preserve"> you </w:t>
+        <w:t xml:space="preserve">(You have a max hand size of 10). Therefore, you ALWAYS </w:t>
+      </w:r>
+      <w:r>
+        <w:rPr>
+          <w:rFonts w:ascii="Verdana" w:hAnsi="Verdana"/>
+        </w:rPr>
+        <w:lastRenderedPageBreak/>
+        <w:t xml:space="preserve">have a maximum hand size of 10, at least as long as you </w:t>
       </w:r>
       <w:r>
         <w:rPr>
@@ -4805,21 +4799,7 @@
         <w:rPr>
           <w:rFonts w:ascii="Verdana" w:hAnsi="Verdana"/>
         </w:rPr>
-        <w:t xml:space="preserve"> last </w:t>
-      </w:r>
-      <w:proofErr w:type="gramStart"/>
-      <w:r>
-        <w:rPr>
-          <w:rFonts w:ascii="Verdana" w:hAnsi="Verdana"/>
-        </w:rPr>
-        <w:t>phase</w:t>
-      </w:r>
-      <w:proofErr w:type="gramEnd"/>
-      <w:r>
-        <w:rPr>
-          <w:rFonts w:ascii="Verdana" w:hAnsi="Verdana"/>
-        </w:rPr>
-        <w:t xml:space="preserve">, can I go back and do that effect now?” </w:t>
+        <w:t xml:space="preserve"> last phase, can I go back and do that effect now?” </w:t>
       </w:r>
     </w:p>
     <w:p>
@@ -4875,19 +4855,19 @@
         <w:rPr>
           <w:rFonts w:ascii="Verdana" w:hAnsi="Verdana"/>
         </w:rPr>
-        <w:t xml:space="preserve">A player wins the game once they activate the Power Plant’s </w:t>
-      </w:r>
-      <w:r>
-        <w:rPr>
-          <w:rFonts w:ascii="Verdana" w:hAnsi="Verdana"/>
-        </w:rPr>
-        <w:t>e</w:t>
-      </w:r>
-      <w:r>
-        <w:rPr>
-          <w:rFonts w:ascii="Verdana" w:hAnsi="Verdana"/>
-        </w:rPr>
-        <w:t xml:space="preserve">ffect. </w:t>
+        <w:t xml:space="preserve">A player wins the game once </w:t>
+      </w:r>
+      <w:r>
+        <w:rPr>
+          <w:rFonts w:ascii="Verdana" w:hAnsi="Verdana"/>
+        </w:rPr>
+        <w:t>purchase the Power Plant</w:t>
+      </w:r>
+      <w:r>
+        <w:rPr>
+          <w:rFonts w:ascii="Verdana" w:hAnsi="Verdana"/>
+        </w:rPr>
+        <w:t xml:space="preserve">. </w:t>
       </w:r>
       <w:r>
         <w:rPr>
@@ -4948,7 +4928,19 @@
         <w:rPr>
           <w:rFonts w:ascii="Verdana" w:hAnsi="Verdana"/>
         </w:rPr>
-        <w:t xml:space="preserve"> wins the game once they activate the Power Plant’s effect</w:t>
+        <w:t xml:space="preserve"> wins the game once they </w:t>
+      </w:r>
+      <w:r>
+        <w:rPr>
+          <w:rFonts w:ascii="Verdana" w:hAnsi="Verdana"/>
+        </w:rPr>
+        <w:t>purchase</w:t>
+      </w:r>
+      <w:r>
+        <w:rPr>
+          <w:rFonts w:ascii="Verdana" w:hAnsi="Verdana"/>
+        </w:rPr>
+        <w:t xml:space="preserve"> the Power Plant</w:t>
       </w:r>
       <w:r>
         <w:rPr>
@@ -4971,7 +4963,6 @@
           <w:sz w:val="40"/>
           <w:szCs w:val="40"/>
         </w:rPr>
-        <w:lastRenderedPageBreak/>
         <w:t xml:space="preserve">Play </w:t>
       </w:r>
       <w:r>
@@ -5014,7 +5005,7 @@
         </w:rPr>
         <w:t>(</w:t>
       </w:r>
-      <w:hyperlink r:id="rId20" w:history="1">
+      <w:hyperlink r:id="rId21" w:history="1">
         <w:r>
           <w:rPr>
             <w:rStyle w:val="Hyperlink"/>
@@ -5100,12 +5091,51 @@
         </w:rPr>
         <w:t>Index</w:t>
       </w:r>
-      <w:r>
-        <w:rPr>
-          <w:rFonts w:ascii="Verdana" w:hAnsi="Verdana"/>
-        </w:rPr>
-        <w:t xml:space="preserve"> </w:t>
-      </w:r>
+    </w:p>
+    <w:p>
+      <w:pPr>
+        <w:rPr>
+          <w:rFonts w:ascii="Verdana" w:hAnsi="Verdana"/>
+        </w:rPr>
+      </w:pPr>
+      <w:r>
+        <w:rPr>
+          <w:rFonts w:ascii="Verdana" w:hAnsi="Verdana"/>
+        </w:rPr>
+        <w:t xml:space="preserve">// card ideas: place a card in hand replacing </w:t>
+      </w:r>
+      <w:r>
+        <w:rPr>
+          <w:rFonts w:ascii="Verdana" w:hAnsi="Verdana"/>
+        </w:rPr>
+        <w:t>a card in the compost as additional cost</w:t>
+      </w:r>
+      <w:r>
+        <w:rPr>
+          <w:rFonts w:ascii="Verdana" w:hAnsi="Verdana"/>
+        </w:rPr>
+        <w:t xml:space="preserve">, let it do something else </w:t>
+      </w:r>
+    </w:p>
+    <w:p>
+      <w:pPr>
+        <w:rPr>
+          <w:rFonts w:ascii="Verdana" w:hAnsi="Verdana"/>
+        </w:rPr>
+      </w:pPr>
+      <w:r>
+        <w:rPr>
+          <w:rFonts w:ascii="Verdana" w:hAnsi="Verdana"/>
+        </w:rPr>
+        <w:t xml:space="preserve">// </w:t>
+      </w:r>
+    </w:p>
+    <w:p>
+      <w:pPr>
+        <w:rPr>
+          <w:rFonts w:ascii="Verdana" w:hAnsi="Verdana"/>
+        </w:rPr>
+      </w:pPr>
     </w:p>
     <w:sectPr>
       <w:pgSz w:w="12240" w:h="15840"/>
@@ -5840,11 +5870,11 @@
     </inkml:brush>
   </inkml:definitions>
   <inkml:trace contextRef="#ctx0" brushRef="#br0">697 1469 24575,'-1'-1'0,"1"0"0,-1-1 0,1 1 0,-1 0 0,0 0 0,1 0 0,-1-1 0,0 1 0,0 0 0,0 0 0,0 0 0,0 0 0,0 0 0,0 1 0,0-1 0,0 0 0,0 0 0,-2 0 0,-30-16 0,19 10 0,-13-9 0,-2 2 0,-54-20 0,42 11 0,-4 0 0,26 17 0,0 1 0,0 1 0,-1 0 0,1 2 0,-21-1 0,35 3 0,1 0 0,0 0 0,-1 0 0,1 1 0,-1 0 0,1 0 0,0 0 0,-1 0 0,1 1 0,0 0 0,0 0 0,0 0 0,0 0 0,0 0 0,1 1 0,-1 0 0,1 0 0,-1 0 0,1 0 0,0 0 0,0 1 0,1-1 0,-1 1 0,1 0 0,0-1 0,0 1 0,-3 9 0,-1 2 0,1 0 0,1 0 0,1 1 0,0 0 0,-1 26 0,4-39 0,-1 0 0,1 0 0,1 0 0,-1 0 0,0 0 0,1 0 0,-1 0 0,1 0 0,0 0 0,0 0 0,0 0 0,1 0 0,-1 0 0,0-1 0,1 1 0,0-1 0,0 1 0,0-1 0,0 1 0,0-1 0,0 0 0,1 0 0,-1 0 0,1 0 0,-1-1 0,1 1 0,0-1 0,-1 1 0,1-1 0,0 0 0,0 0 0,0 0 0,0-1 0,0 1 0,5 0 0,-7-1 0,42 10 0,-42-10 0,0 0 0,0 1 0,0-1 0,0 1 0,-1-1 0,1 1 0,0-1 0,0 1 0,-1 0 0,1-1 0,0 1 0,-1 0 0,1 0 0,-1-1 0,1 1 0,-1 0 0,1 0 0,-1 0 0,0 0 0,1 0 0,-1 0 0,0 0 0,0 0 0,1-1 0,-1 1 0,0 0 0,0 0 0,0 0 0,0 0 0,-1 0 0,1 0 0,0 0 0,0 0 0,0 0 0,-1 0 0,1 0 0,0 0 0,-1 0 0,1-1 0,-1 1 0,1 0 0,-1 0 0,0 0 0,-86 130 0,46-73 0,14-12 0,1 1 0,-27 71 0,31-57 0,21-56 0,-1 1 0,1-1 0,0 1 0,0 0 0,1-1 0,0 1 0,0 0 0,0-1 0,2 8 0,0-10 0,0 1 0,1-1 0,-1 0 0,1 0 0,0 0 0,0 0 0,0-1 0,1 1 0,-1-1 0,1 0 0,-1 0 0,1 0 0,0 0 0,0-1 0,-1 1 0,1-1 0,0 0 0,8 1 0,-6-1 0,0 1 0,0 0 0,0 1 0,0-1 0,0 1 0,11 7 0,-15-7 0,1 0 0,-1 1 0,1-1 0,-1 0 0,0 1 0,0 0 0,-1 0 0,1-1 0,-1 1 0,0 0 0,0 0 0,0 0 0,0 0 0,-1 0 0,1 5 0,-4 71 0,1-44 0,-1 12 0,1-32 0,0 1 0,2 0 0,0-1 0,1 1 0,0 0 0,1-1 0,9 32 0,-9-44 0,0-1 0,0 0 0,0 0 0,0 0 0,1 0 0,-1 0 0,1 0 0,0-1 0,0 1 0,0-1 0,0 0 0,0 1 0,6 1 0,53 20 0,-51-21 0,0 0 0,0 1 0,-1 1 0,15 8 0,-16-7 0,1 0 0,0-1 0,0 0 0,1-1 0,-1 0 0,1 0 0,0-1 0,19 2 0,2-1 0,54-3 0,11 1 0,-85 0 0,-1 0 0,1 1 0,-1 0 0,0 1 0,0 1 0,18 9 0,-19-9 0,0 0 0,0 0 0,0-1 0,1-1 0,0 0 0,0 0 0,18 2 0,-13-6 0,0 0 0,0 0 0,1-2 0,-1 0 0,30-11 0,-28 8 0,0 1 0,0 1 0,0 0 0,26-1 0,-33 4 0,0 1 0,1-1 0,-1 2 0,0 0 0,1 0 0,-1 1 0,0 0 0,0 1 0,0 0 0,0 1 0,18 9 0,-12-6 0,0 0 0,1-1 0,-1-1 0,1-1 0,30 3 0,-44-6 0,39 3 0,0-2 0,63-4 0,-54 0 0,54 4 0,-97 0 0,-1 0 0,1 1 0,0 0 0,-1 0 0,1 0 0,-1 2 0,0-1 0,0 1 0,10 7 0,-10-5 0,1-2 0,0 1 0,0-1 0,1 0 0,-1-1 0,1 0 0,12 2 0,-5-3 0,0-1 0,0 0 0,0-2 0,31-2 0,-39 1 0,0 0 0,0-1 0,-1 0 0,1 0 0,-1-1 0,1 0 0,-1-1 0,0 0 0,-1 0 0,1 0 0,7-7 0,-2 2 0,0 1 0,1 0 0,0 0 0,16-5 0,30-17 0,-15 5 0,-33 20 0,-1-1 0,1-1 0,-1 0 0,-1 0 0,1-1 0,-1 0 0,14-16 0,13-11 0,-30 30 0,0 0 0,-1-1 0,1 0 0,8-12 0,12-21 0,-2-2 0,-1 0 0,26-66 0,-31 65 0,-14 32 0,0-1 0,-1 1 0,0-1 0,0 1 0,-1-1 0,0 0 0,1-20 0,-3 25 0,0-15 0,0-1 0,-1 0 0,-6-42 0,4 58 0,1 0 0,-1 0 0,0 0 0,0 0 0,-1 0 0,0 0 0,0 1 0,0-1 0,0 1 0,-1 0 0,0 0 0,0 0 0,-1 1 0,1-1 0,-1 1 0,0 0 0,0 0 0,-7-3 0,-90-67 0,57 44 0,-18-9 0,48 31 0,1 0 0,1-2 0,-1 1 0,-13-15 0,-17-11 0,42 34 0,0-1 0,-1 0 0,2 1 0,-1-1 0,0 0 0,0 0 0,0 0 0,1 0 0,-1-1 0,1 1 0,0 0 0,0 0 0,0-1 0,0 1 0,0-1 0,0 1 0,0-1 0,1 0 0,0 1 0,-1-1 0,1 1 0,0-1 0,0 0 0,0 1 0,1-1 0,-1 1 0,1-1 0,-1 0 0,1 1 0,1-3 0,3-9 0,2 1 0,-1 1 0,2-1 0,13-17 0,6-12 0,46-110 0,-68 141 0,-1-1 0,0 1 0,0-1 0,-1 0 0,0 0 0,-1-1 0,-1 1 0,0 0 0,-1-1 0,0 1 0,-1 0 0,0-1 0,-5-20 0,5 31 0,-1 0 0,1 0 0,-1 0 0,0 0 0,1 0 0,-1 0 0,0 0 0,0 1 0,0-1 0,0 1 0,-1-1 0,1 1 0,0 0 0,0 0 0,-1 0 0,1 0 0,-1 0 0,1 0 0,-1 1 0,1-1 0,-1 1 0,-4 0 0,-67 1 0,51 1 0,-59 10 0,73-9 0,0-1 0,-1 0 0,1 0 0,-1-1 0,1 0 0,-1 0 0,0-1 0,0-1 0,1 0 0,-1 0 0,1-1 0,-1 0 0,1 0 0,0-1 0,-13-6 0,-30-21 0,41 22 0,0 1 0,-1 0 0,0 0 0,0 1 0,-1 1 0,0 0 0,0 1 0,0 1 0,0-1 0,-1 2 0,-15-1 0,19 2 0,0 1 0,0 0 0,1 0 0,-1 1 0,0 1 0,1 0 0,-1 0 0,1 0 0,0 1 0,0 1 0,-17 8 0,12-5 0,-1 0 0,0-1 0,0-1 0,-21 4 0,23-6 0,1 0 0,0 1 0,-1 0 0,1 1 0,1 0 0,-1 1 0,-15 10 0,21-12 0,0 0 0,0 0 0,-1-1 0,1 0 0,-1-1 0,-11 4 0,13-5 0,1 0 0,-1 0 0,1 0 0,0 1 0,0 0 0,0 0 0,0 0 0,0 0 0,0 0 0,0 1 0,1 0 0,-1 0 0,1 0 0,0 0 0,0 0 0,0 1 0,-5 7 0,5-5 0,0 0 0,-1-1 0,0 1 0,-1 0 0,1-1 0,-1 0 0,0 0 0,0-1 0,0 1 0,-1-1 0,1 0 0,-1-1 0,0 1 0,-1-1 0,1 0 0,0-1 0,-1 1 0,-12 2 0,10-2 0,-1 1 0,2 0 0,-1 0 0,-15 11 0,17-10 0,-1 0 0,1-1 0,-1 0 0,0 0 0,0-1 0,0 0 0,-12 3 0,-28-1 0,-1-2 0,-81-6 0,30 1 0,81 2-1365</inkml:trace>
-  <inkml:trace contextRef="#ctx0" brushRef="#br0" timeOffset="1115.17">720 1446 24575,'0'-686'0,"1"676"0,0 0 0,1 0 0,0 0 0,0 1 0,1-1 0,1 1 0,-1 0 0,10-17 0,-2 7 0,1 0 0,28-33 0,-30 41 0,1 0 0,0 0 0,1 1 0,0 1 0,16-10 0,-23 16 0,-1 0 0,1 0 0,0 1 0,1 0 0,-1 0 0,0 0 0,1 0 0,-1 1 0,1 0 0,-1 0 0,1 1 0,-1-1 0,1 1 0,-1 1 0,1-1 0,0 1 0,7 1 0,-11-1 0,0 0 0,0 0 0,0 1 0,0-1 0,0 0 0,-1 1 0,1-1 0,0 1 0,-1-1 0,1 1 0,-1 0 0,0 0 0,1 0 0,-1 0 0,0 0 0,0 0 0,0 0 0,-1 0 0,1 0 0,0 0 0,-1 0 0,1 1 0,-1-1 0,0 3 0,0 65 0,-1-37 0,11 36 0,-6-54 0,-1 0 0,-1 0 0,0 28 0,-2-38 0,0-1 0,-1 0 0,0 1 0,0-1 0,0 0 0,0 1 0,-1-1 0,1 0 0,-1 0 0,0 0 0,0 0 0,-1 0 0,1-1 0,-1 1 0,0-1 0,0 0 0,-5 5 0,-8 6 0,0 0 0,2 0 0,-1 2 0,2 0 0,0 0 0,1 2 0,1-1 0,-15 32 0,-72 162 0,81-178 0,14-27 0,-1 0 0,1 0 0,0 1 0,1-1 0,-1 1 0,1 0 0,-1 8 0,-18 95-1365,19-93-5461</inkml:trace>
+  <inkml:trace contextRef="#ctx0" brushRef="#br0" timeOffset="1115.16">720 1446 24575,'0'-686'0,"1"676"0,0 0 0,1 0 0,0 0 0,0 1 0,1-1 0,1 1 0,-1 0 0,10-17 0,-2 7 0,1 0 0,28-33 0,-30 41 0,1 0 0,0 0 0,1 1 0,0 1 0,16-10 0,-23 16 0,-1 0 0,1 0 0,0 1 0,1 0 0,-1 0 0,0 0 0,1 0 0,-1 1 0,1 0 0,-1 0 0,1 1 0,-1-1 0,1 1 0,-1 1 0,1-1 0,0 1 0,7 1 0,-11-1 0,0 0 0,0 0 0,0 1 0,0-1 0,0 0 0,-1 1 0,1-1 0,0 1 0,-1-1 0,1 1 0,-1 0 0,0 0 0,1 0 0,-1 0 0,0 0 0,0 0 0,0 0 0,-1 0 0,1 0 0,0 0 0,-1 0 0,1 1 0,-1-1 0,0 3 0,0 65 0,-1-37 0,11 36 0,-6-54 0,-1 0 0,-1 0 0,0 28 0,-2-38 0,0-1 0,-1 0 0,0 1 0,0-1 0,0 0 0,0 1 0,-1-1 0,1 0 0,-1 0 0,0 0 0,0 0 0,-1 0 0,1-1 0,-1 1 0,0-1 0,0 0 0,-5 5 0,-8 6 0,0 0 0,2 0 0,-1 2 0,2 0 0,0 0 0,1 2 0,1-1 0,-15 32 0,-72 162 0,81-178 0,14-27 0,-1 0 0,1 0 0,0 1 0,1-1 0,-1 1 0,1 0 0,-1 8 0,-18 95-1365,19-93-5461</inkml:trace>
   <inkml:trace contextRef="#ctx0" brushRef="#br0" timeOffset="3016.26">698 1953 24575,'12'0'0,"0"1"0,0 1 0,0-1 0,0 2 0,0 0 0,-1 0 0,1 1 0,-1 1 0,0 0 0,11 6 0,-19-9 0,0-1 0,-1 1 0,1 0 0,0 0 0,-1 0 0,1 1 0,-1-1 0,0 0 0,1 1 0,-1 0 0,-1 0 0,1-1 0,0 1 0,-1 0 0,1 0 0,-1 0 0,0 1 0,0-1 0,0 0 0,0 0 0,-1 1 0,1-1 0,-1 0 0,0 1 0,0-1 0,0 0 0,0 1 0,-1-1 0,0 0 0,1 1 0,-1-1 0,0 0 0,0 0 0,-1 0 0,1 0 0,-1 0 0,1 0 0,-1 0 0,0 0 0,-3 2 0,2 1 0,0 0 0,-1 0 0,0-1 0,0 1 0,0-1 0,-1 0 0,0 0 0,0-1 0,0 1 0,-1-1 0,1 0 0,-1-1 0,0 1 0,0-1 0,0 0 0,0-1 0,-1 1 0,1-1 0,-1-1 0,0 1 0,1-1 0,-1 0 0,-9 0 0,2-1 0,0 0 0,0 0 0,0-1 0,0-1 0,-27-7 0,37 8 0,0-1 0,0 1 0,1 0 0,-1-1 0,1 0 0,0 0 0,-1 0 0,1-1 0,0 1 0,0-1 0,0 1 0,0-1 0,1 0 0,-1 0 0,1 0 0,0 0 0,0-1 0,0 1 0,0-1 0,1 1 0,-1-1 0,1 0 0,0 1 0,0-1 0,0 0 0,0-4 0,-1-16 0,0 0 0,2 0 0,4-31 0,-3 45 0,0 1 0,1-1 0,1 0 0,-1 1 0,2 0 0,-1 0 0,1 0 0,0 0 0,1 0 0,0 1 0,6-8 0,-5 12-136,-1-1-1,1 1 1,0 0-1,0 1 1,0 0-1,0 0 1,0 0-1,1 0 0,12-2 1,-4 1-6690</inkml:trace>
   <inkml:trace contextRef="#ctx0" brushRef="#br0" timeOffset="4119.25">1691 1688 24575,'-8'-1'0,"1"2"0,-1-1 0,1 1 0,-1 0 0,1 1 0,0 0 0,-1 0 0,1 0 0,0 1 0,-9 5 0,4 0 0,0 1 0,1 0 0,0 0 0,-15 18 0,-9 13 0,-47 69 0,65-84 0,8-11 0,2-1 0,0 1 0,0 0 0,2 1 0,-1 0 0,2 0 0,0 0 0,1 0 0,0 1 0,2-1 0,-1 30 0,3-42 0,-1 0 0,1 0 0,0 0 0,0 0 0,0 0 0,0 0 0,0 0 0,1-1 0,-1 1 0,1-1 0,0 1 0,0-1 0,0 1 0,0-1 0,0 0 0,0 0 0,1 0 0,-1 0 0,1-1 0,-1 1 0,1-1 0,0 1 0,-1-1 0,1 0 0,0 0 0,0 0 0,0 0 0,0-1 0,5 1 0,11 2 0,0 0 0,-1-2 0,29-1 0,-38 0 0,-1 0 0,0 0 0,0-1 0,0 0 0,0 0 0,0 0 0,-1-1 0,1-1 0,0 1 0,-1-1 0,0-1 0,0 1 0,0-1 0,0 0 0,0-1 0,-1 0 0,0 0 0,0 0 0,0-1 0,0 0 0,-1 0 0,0 0 0,-1 0 0,8-14 0,-7 10 0,0 0 0,0-1 0,-1 1 0,-1-1 0,0 0 0,0 0 0,-1 0 0,1-18 0,-2 0 0,-1-1 0,-5-31 0,5 57-57,-1 0 0,1 0 1,-1 0-1,0 1 0,-1-1 0,1 0 0,-1 1 0,1-1 0,-1 0 0,0 1 0,-1 0 1,1-1-1,0 1 0,-1 0 0,0 0 0,1 1 0,-1-1 0,-1 1 0,1-1 1,0 1-1,0 0 0,-1 0 0,-3-2 0,-6-2-6769</inkml:trace>
   <inkml:trace contextRef="#ctx0" brushRef="#br0" timeOffset="7348.36">542 2371 24575,'9'1'0,"0"0"0,0 0 0,0 1 0,-1 0 0,1 0 0,-1 1 0,1 1 0,-1-1 0,0 1 0,0 0 0,-1 1 0,10 7 0,-5-4 0,1 0 0,0-1 0,18 7 0,-20-11 0,0 0 0,0-1 0,0 0 0,1-1 0,-1 0 0,0-1 0,1 0 0,-1-1 0,0 0 0,0-1 0,1 0 0,-1-1 0,-1 0 0,1 0 0,0-2 0,-1 1 0,0-1 0,0-1 0,0 1 0,10-10 0,-20 16 0,0 0 0,-1 0 0,1 0 0,0 0 0,0 0 0,-1 0 0,1 0 0,0 0 0,0 0 0,0 0 0,0 0 0,0 0 0,1 0 0,-1 0 0,0 0 0,0 0 0,1-1 0,-1 1 0,0 0 0,1 0 0,-1 0 0,1 0 0,-1 0 0,1 0 0,0-1 0,-1 1 0,1 0 0,0 0 0,-1-1 0,1 1 0,0-1 0,0 1 0,0-1 0,1 2 0,40 29 0,-30-23 0,13 9 0,1-2 0,0 0 0,29 10 0,-2 0 0,-45-22 0,0 0 0,1 0 0,-1-1 0,1 1 0,-1-2 0,1 1 0,-1-2 0,1 1 0,9-1 0,81-12 0,-73 7 0,51-2 0,-51 8 0,0 1 0,-1 2 0,1 0 0,-1 2 0,34 12 0,-52-17 0,0 0 0,0 0 0,0-1 0,0 0 0,0 0 0,0-1 0,0 0 0,0 0 0,0-1 0,0 0 0,0 0 0,-1 0 0,9-5 0,-4 3 0,1 0 0,-1 0 0,19-2 0,-15 4 0,-1 0 0,1-1 0,0-1 0,-1-1 0,0 0 0,0 0 0,14-9 0,-25 13 0,0-1 0,0 0 0,0 0 0,0 0 0,0 0 0,0 0 0,0-1 0,0 1 0,-1-1 0,1 0 0,-1 0 0,0 0 0,0 0 0,0 0 0,0 0 0,-1 0 0,1-1 0,-1 1 0,0-1 0,0 1 0,0-1 0,0 1 0,-1-1 0,0 0 0,1 1 0,-1-1 0,0 0 0,-1 1 0,1-1 0,-1 0 0,0 1 0,1-1 0,-2 1 0,0-5 0,0 5 0,0-1 0,0 1 0,0 0 0,0 0 0,0 0 0,0 0 0,-1 0 0,0 0 0,1 0 0,-1 1 0,0 0 0,0-1 0,-1 1 0,1 0 0,0 1 0,-1-1 0,1 0 0,-1 1 0,1 0 0,-1 0 0,0 0 0,-5-1 0,-9 1 0,0-1 0,-1 2 0,-29 3 0,3 0 0,-51-1 0,-140-4 0,225 0 0,0-1 0,-1 1 0,1-2 0,-19-7 0,20 6 0,0 1 0,-1 1 0,1 0 0,-1 0 0,-17-2 0,-36 2 0,-92 8 0,90 5 0,47-5 0,-1-2 0,-30 1 0,16-5 0,0-2 0,-52-10 0,80 12 0,-33-4-36,0 3-1,-67 2 1,56 2-1220</inkml:trace>
-  <inkml:trace contextRef="#ctx0" brushRef="#br0" timeOffset="10143.96">720 406 24575,'8'1'0,"-1"0"0,1 0 0,-1 1 0,0 0 0,0 0 0,0 1 0,13 7 0,-11-6 0,-1-1 0,1 1 0,-1-1 0,1 0 0,11 1 0,-5-1 28,1 0 0,-1 2-1,1 0 1,-1 0-1,20 11 1,15 6-1559,-36-17-5295</inkml:trace>
+  <inkml:trace contextRef="#ctx0" brushRef="#br0" timeOffset="10143.95">720 406 24575,'8'1'0,"-1"0"0,1 0 0,-1 1 0,0 0 0,0 0 0,0 1 0,13 7 0,-11-6 0,-1-1 0,1 1 0,-1-1 0,1 0 0,11 1 0,-5-1 28,1 0 0,-1 2-1,1 0 1,-1 0-1,20 11 1,15 6-1559,-36-17-5295</inkml:trace>
   <inkml:trace contextRef="#ctx0" brushRef="#br0" timeOffset="13534.6">720 319 24575,'1'-1'0,"1"1"0,-1-1 0,0 0 0,1 1 0,-1-1 0,0 0 0,0 0 0,0 1 0,0-1 0,0 0 0,0 0 0,0 0 0,0 0 0,0-1 0,0 1 0,-1 0 0,2-3 0,15-29 0,-10 20 0,86-135 0,-82 121 0,-11 23 0,1 0 0,0 1 0,0 0 0,0-1 0,1 1 0,-1 0 0,1-1 0,-1 1 0,1 0 0,0 0 0,0 0 0,1 0 0,-1 1 0,0-1 0,1 1 0,5-5 0,-7 7 0,0 1 0,0-1 0,0 0 0,0 1 0,0-1 0,0 1 0,0-1 0,0 1 0,-1-1 0,1 1 0,0 0 0,0-1 0,-1 1 0,1 0 0,0 0 0,-1 0 0,1-1 0,-1 1 0,1 0 0,-1 0 0,0 0 0,1 0 0,-1 1 0,13 30 0,-11-25 0,-1-5 0,-1 0 0,1 0 0,-1 0 0,1 0 0,0-1 0,0 1 0,0 0 0,0 0 0,0-1 0,0 1 0,0 0 0,1-1 0,-1 1 0,1-1 0,-1 0 0,1 1 0,-1-1 0,1 0 0,0 0 0,0 0 0,-1 0 0,1 0 0,0-1 0,0 1 0,0 0 0,0-1 0,0 0 0,0 1 0,0-1 0,0 0 0,0 0 0,0 0 0,0 0 0,0 0 0,0-1 0,3 0 0,4-2 0,1-2 0,-1 1 0,0-1 0,0-1 0,-1 1 0,9-8 0,14-8 0,-6 0 0,-21 18 0,-1 0 0,1-1 0,0 1 0,0 0 0,0 1 0,0-1 0,0 1 0,1 0 0,7-3 0,-11 5 0,0 0 0,0 1 0,-1-1 0,1 1 0,0-1 0,0 1 0,0-1 0,0 1 0,-1 0 0,1-1 0,0 1 0,0 0 0,-1-1 0,1 1 0,-1 0 0,1 0 0,-1 0 0,1 0 0,-1 0 0,1 0 0,-1-1 0,0 1 0,1 0 0,-1 0 0,0 0 0,0 0 0,0 0 0,0 0 0,0 0 0,0 2 0,2 36 0,-2-34 0,-1 17 0,1-15 0,-1 0 0,2 1 0,-1-1 0,1 0 0,0 1 0,0-1 0,3 8 0,-3-13 0,0 0 0,0 0 0,1 0 0,-1 0 0,1 0 0,-1 0 0,1 0 0,0 0 0,0-1 0,0 1 0,0-1 0,0 0 0,0 1 0,0-1 0,0 0 0,0 0 0,1 0 0,-1 0 0,0-1 0,1 1 0,-1-1 0,1 1 0,-1-1 0,1 0 0,3 0 0,1 0 0,-1-1 0,0 0 0,0 0 0,0 0 0,0-1 0,0 0 0,0 0 0,0 0 0,0-1 0,-1 0 0,7-3 0,-7 2 0,0 1 0,1 0 0,-1 1 0,1-1 0,0 1 0,0 0 0,0 1 0,0-1 0,0 1 0,9 0 0,-14 1 0,-1 0 0,1 0 0,-1 1 0,1-1 0,0 0 0,-1 1 0,1-1 0,-1 0 0,1 1 0,-1-1 0,1 1 0,-1-1 0,0 1 0,1-1 0,-1 1 0,1-1 0,-1 1 0,0-1 0,1 1 0,-1 0 0,0-1 0,0 1 0,0 0 0,1-1 0,-1 1 0,0 0 0,0-1 0,0 1 0,0 0 0,0-1 0,0 1 0,0-1 0,0 1 0,-1 0 0,1-1 0,0 1 0,0 0 0,0-1 0,-1 1 0,1-1 0,-1 2 0,-12 35 0,10-30 0,-3 8 0,-1 0 0,-1 0 0,0 0 0,-1-1 0,-20 24 0,-63 57 0,62-65 0,17-19-64,0-1 0,-1 0 0,0-2 0,0 1 1,-23 8-1,18-7-918,6-4-5844</inkml:trace>
   <inkml:trace contextRef="#ctx0" brushRef="#br0" timeOffset="14172.02">874 273 24575,'0'0'-8191</inkml:trace>
   <inkml:trace contextRef="#ctx0" brushRef="#br0" timeOffset="14579.06">1028 295 24575</inkml:trace>

</xml_diff>

<commit_message>
finished up everything but the cards themselves.
</commit_message>
<xml_diff>
--- a/PhysicalGame/Here lies the manual for HERBICIDE.docx
+++ b/PhysicalGame/Here lies the manual for HERBICIDE.docx
@@ -420,7 +420,21 @@
         <w:rPr>
           <w:rFonts w:ascii="Verdana" w:hAnsi="Verdana"/>
         </w:rPr>
-        <w:t xml:space="preserve">lace the Power Plant in the center of the playspace </w:t>
+        <w:t xml:space="preserve">lace the Power Plant in the center of the </w:t>
+      </w:r>
+      <w:proofErr w:type="spellStart"/>
+      <w:r>
+        <w:rPr>
+          <w:rFonts w:ascii="Verdana" w:hAnsi="Verdana"/>
+        </w:rPr>
+        <w:t>playspace</w:t>
+      </w:r>
+      <w:proofErr w:type="spellEnd"/>
+      <w:r>
+        <w:rPr>
+          <w:rFonts w:ascii="Verdana" w:hAnsi="Verdana"/>
+        </w:rPr>
+        <w:t xml:space="preserve"> </w:t>
       </w:r>
     </w:p>
     <w:p>
@@ -532,6 +546,186 @@
           <w:rFonts w:ascii="Verdana" w:hAnsi="Verdana"/>
         </w:rPr>
       </w:pPr>
+      <w:r>
+        <w:rPr>
+          <w:rFonts w:ascii="Verdana" w:hAnsi="Verdana"/>
+        </w:rPr>
+        <w:drawing>
+          <wp:anchor distT="0" distB="0" distL="114300" distR="114300" simplePos="0" relativeHeight="251726848" behindDoc="0" locked="0" layoutInCell="1" allowOverlap="1" wp14:anchorId="6210224E" wp14:editId="79988D87">
+            <wp:simplePos x="0" y="0"/>
+            <wp:positionH relativeFrom="margin">
+              <wp:posOffset>3909060</wp:posOffset>
+            </wp:positionH>
+            <wp:positionV relativeFrom="paragraph">
+              <wp:posOffset>7620</wp:posOffset>
+            </wp:positionV>
+            <wp:extent cx="1125368" cy="1524000"/>
+            <wp:effectExtent l="0" t="0" r="0" b="0"/>
+            <wp:wrapNone/>
+            <wp:docPr id="22" name="Picture 22"/>
+            <wp:cNvGraphicFramePr>
+              <a:graphicFrameLocks xmlns:a="http://schemas.openxmlformats.org/drawingml/2006/main" noChangeAspect="1"/>
+            </wp:cNvGraphicFramePr>
+            <a:graphic xmlns:a="http://schemas.openxmlformats.org/drawingml/2006/main">
+              <a:graphicData uri="http://schemas.openxmlformats.org/drawingml/2006/picture">
+                <pic:pic xmlns:pic="http://schemas.openxmlformats.org/drawingml/2006/picture">
+                  <pic:nvPicPr>
+                    <pic:cNvPr id="1" name=""/>
+                    <pic:cNvPicPr/>
+                  </pic:nvPicPr>
+                  <pic:blipFill>
+                    <a:blip r:embed="rId5" cstate="print">
+                      <a:extLst>
+                        <a:ext uri="{28A0092B-C50C-407E-A947-70E740481C1C}">
+                          <a14:useLocalDpi xmlns:a14="http://schemas.microsoft.com/office/drawing/2010/main" val="0"/>
+                        </a:ext>
+                      </a:extLst>
+                    </a:blip>
+                    <a:stretch>
+                      <a:fillRect/>
+                    </a:stretch>
+                  </pic:blipFill>
+                  <pic:spPr>
+                    <a:xfrm>
+                      <a:off x="0" y="0"/>
+                      <a:ext cx="1125368" cy="1524000"/>
+                    </a:xfrm>
+                    <a:prstGeom prst="rect">
+                      <a:avLst/>
+                    </a:prstGeom>
+                  </pic:spPr>
+                </pic:pic>
+              </a:graphicData>
+            </a:graphic>
+            <wp14:sizeRelH relativeFrom="margin">
+              <wp14:pctWidth>0</wp14:pctWidth>
+            </wp14:sizeRelH>
+            <wp14:sizeRelV relativeFrom="margin">
+              <wp14:pctHeight>0</wp14:pctHeight>
+            </wp14:sizeRelV>
+          </wp:anchor>
+        </w:drawing>
+      </w:r>
+      <w:r>
+        <w:rPr>
+          <w:rFonts w:ascii="Verdana" w:hAnsi="Verdana"/>
+        </w:rPr>
+        <w:drawing>
+          <wp:anchor distT="0" distB="0" distL="114300" distR="114300" simplePos="0" relativeHeight="251728896" behindDoc="0" locked="0" layoutInCell="1" allowOverlap="1" wp14:anchorId="70F0D23C" wp14:editId="683770DC">
+            <wp:simplePos x="0" y="0"/>
+            <wp:positionH relativeFrom="margin">
+              <wp:align>center</wp:align>
+            </wp:positionH>
+            <wp:positionV relativeFrom="paragraph">
+              <wp:posOffset>106880</wp:posOffset>
+            </wp:positionV>
+            <wp:extent cx="1125368" cy="1524000"/>
+            <wp:effectExtent l="0" t="0" r="0" b="0"/>
+            <wp:wrapNone/>
+            <wp:docPr id="23" name="Picture 23"/>
+            <wp:cNvGraphicFramePr>
+              <a:graphicFrameLocks xmlns:a="http://schemas.openxmlformats.org/drawingml/2006/main" noChangeAspect="1"/>
+            </wp:cNvGraphicFramePr>
+            <a:graphic xmlns:a="http://schemas.openxmlformats.org/drawingml/2006/main">
+              <a:graphicData uri="http://schemas.openxmlformats.org/drawingml/2006/picture">
+                <pic:pic xmlns:pic="http://schemas.openxmlformats.org/drawingml/2006/picture">
+                  <pic:nvPicPr>
+                    <pic:cNvPr id="1" name=""/>
+                    <pic:cNvPicPr/>
+                  </pic:nvPicPr>
+                  <pic:blipFill>
+                    <a:blip r:embed="rId5" cstate="print">
+                      <a:extLst>
+                        <a:ext uri="{28A0092B-C50C-407E-A947-70E740481C1C}">
+                          <a14:useLocalDpi xmlns:a14="http://schemas.microsoft.com/office/drawing/2010/main" val="0"/>
+                        </a:ext>
+                      </a:extLst>
+                    </a:blip>
+                    <a:stretch>
+                      <a:fillRect/>
+                    </a:stretch>
+                  </pic:blipFill>
+                  <pic:spPr>
+                    <a:xfrm>
+                      <a:off x="0" y="0"/>
+                      <a:ext cx="1125368" cy="1524000"/>
+                    </a:xfrm>
+                    <a:prstGeom prst="rect">
+                      <a:avLst/>
+                    </a:prstGeom>
+                  </pic:spPr>
+                </pic:pic>
+              </a:graphicData>
+            </a:graphic>
+            <wp14:sizeRelH relativeFrom="margin">
+              <wp14:pctWidth>0</wp14:pctWidth>
+            </wp14:sizeRelH>
+            <wp14:sizeRelV relativeFrom="margin">
+              <wp14:pctHeight>0</wp14:pctHeight>
+            </wp14:sizeRelV>
+          </wp:anchor>
+        </w:drawing>
+      </w:r>
+      <w:r>
+        <w:rPr>
+          <w:rFonts w:ascii="Verdana" w:hAnsi="Verdana"/>
+        </w:rPr>
+        <w:drawing>
+          <wp:anchor distT="0" distB="0" distL="114300" distR="114300" simplePos="0" relativeHeight="251719680" behindDoc="0" locked="0" layoutInCell="1" allowOverlap="1" wp14:anchorId="7517106E" wp14:editId="3D8496BD">
+            <wp:simplePos x="0" y="0"/>
+            <wp:positionH relativeFrom="margin">
+              <wp:posOffset>647700</wp:posOffset>
+            </wp:positionH>
+            <wp:positionV relativeFrom="paragraph">
+              <wp:posOffset>106680</wp:posOffset>
+            </wp:positionV>
+            <wp:extent cx="1125368" cy="1524000"/>
+            <wp:effectExtent l="0" t="0" r="0" b="0"/>
+            <wp:wrapNone/>
+            <wp:docPr id="12" name="Picture 12"/>
+            <wp:cNvGraphicFramePr>
+              <a:graphicFrameLocks xmlns:a="http://schemas.openxmlformats.org/drawingml/2006/main" noChangeAspect="1"/>
+            </wp:cNvGraphicFramePr>
+            <a:graphic xmlns:a="http://schemas.openxmlformats.org/drawingml/2006/main">
+              <a:graphicData uri="http://schemas.openxmlformats.org/drawingml/2006/picture">
+                <pic:pic xmlns:pic="http://schemas.openxmlformats.org/drawingml/2006/picture">
+                  <pic:nvPicPr>
+                    <pic:cNvPr id="1" name=""/>
+                    <pic:cNvPicPr/>
+                  </pic:nvPicPr>
+                  <pic:blipFill>
+                    <a:blip r:embed="rId5" cstate="print">
+                      <a:extLst>
+                        <a:ext uri="{28A0092B-C50C-407E-A947-70E740481C1C}">
+                          <a14:useLocalDpi xmlns:a14="http://schemas.microsoft.com/office/drawing/2010/main" val="0"/>
+                        </a:ext>
+                      </a:extLst>
+                    </a:blip>
+                    <a:stretch>
+                      <a:fillRect/>
+                    </a:stretch>
+                  </pic:blipFill>
+                  <pic:spPr>
+                    <a:xfrm>
+                      <a:off x="0" y="0"/>
+                      <a:ext cx="1125368" cy="1524000"/>
+                    </a:xfrm>
+                    <a:prstGeom prst="rect">
+                      <a:avLst/>
+                    </a:prstGeom>
+                  </pic:spPr>
+                </pic:pic>
+              </a:graphicData>
+            </a:graphic>
+            <wp14:sizeRelH relativeFrom="margin">
+              <wp14:pctWidth>0</wp14:pctWidth>
+            </wp14:sizeRelH>
+            <wp14:sizeRelV relativeFrom="margin">
+              <wp14:pctHeight>0</wp14:pctHeight>
+            </wp14:sizeRelV>
+          </wp:anchor>
+        </w:drawing>
+      </w:r>
     </w:p>
     <w:p>
       <w:pPr>
@@ -575,6 +769,246 @@
           <w:rFonts w:ascii="Verdana" w:hAnsi="Verdana"/>
         </w:rPr>
       </w:pPr>
+      <w:r>
+        <w:rPr>
+          <w:rFonts w:ascii="Verdana" w:hAnsi="Verdana"/>
+        </w:rPr>
+        <w:drawing>
+          <wp:anchor distT="0" distB="0" distL="114300" distR="114300" simplePos="0" relativeHeight="251724800" behindDoc="0" locked="0" layoutInCell="1" allowOverlap="1" wp14:anchorId="76EC55B1" wp14:editId="1071A59C">
+            <wp:simplePos x="0" y="0"/>
+            <wp:positionH relativeFrom="margin">
+              <wp:posOffset>693420</wp:posOffset>
+            </wp:positionH>
+            <wp:positionV relativeFrom="paragraph">
+              <wp:posOffset>1758315</wp:posOffset>
+            </wp:positionV>
+            <wp:extent cx="1125368" cy="1524000"/>
+            <wp:effectExtent l="0" t="0" r="0" b="0"/>
+            <wp:wrapNone/>
+            <wp:docPr id="21" name="Picture 21"/>
+            <wp:cNvGraphicFramePr>
+              <a:graphicFrameLocks xmlns:a="http://schemas.openxmlformats.org/drawingml/2006/main" noChangeAspect="1"/>
+            </wp:cNvGraphicFramePr>
+            <a:graphic xmlns:a="http://schemas.openxmlformats.org/drawingml/2006/main">
+              <a:graphicData uri="http://schemas.openxmlformats.org/drawingml/2006/picture">
+                <pic:pic xmlns:pic="http://schemas.openxmlformats.org/drawingml/2006/picture">
+                  <pic:nvPicPr>
+                    <pic:cNvPr id="1" name=""/>
+                    <pic:cNvPicPr/>
+                  </pic:nvPicPr>
+                  <pic:blipFill>
+                    <a:blip r:embed="rId5" cstate="print">
+                      <a:extLst>
+                        <a:ext uri="{28A0092B-C50C-407E-A947-70E740481C1C}">
+                          <a14:useLocalDpi xmlns:a14="http://schemas.microsoft.com/office/drawing/2010/main" val="0"/>
+                        </a:ext>
+                      </a:extLst>
+                    </a:blip>
+                    <a:stretch>
+                      <a:fillRect/>
+                    </a:stretch>
+                  </pic:blipFill>
+                  <pic:spPr>
+                    <a:xfrm>
+                      <a:off x="0" y="0"/>
+                      <a:ext cx="1125368" cy="1524000"/>
+                    </a:xfrm>
+                    <a:prstGeom prst="rect">
+                      <a:avLst/>
+                    </a:prstGeom>
+                  </pic:spPr>
+                </pic:pic>
+              </a:graphicData>
+            </a:graphic>
+            <wp14:sizeRelH relativeFrom="margin">
+              <wp14:pctWidth>0</wp14:pctWidth>
+            </wp14:sizeRelH>
+            <wp14:sizeRelV relativeFrom="margin">
+              <wp14:pctHeight>0</wp14:pctHeight>
+            </wp14:sizeRelV>
+          </wp:anchor>
+        </w:drawing>
+      </w:r>
+      <w:r>
+        <w:rPr>
+          <w:rFonts w:ascii="Verdana" w:hAnsi="Verdana"/>
+        </w:rPr>
+        <w:drawing>
+          <wp:anchor distT="0" distB="0" distL="114300" distR="114300" simplePos="0" relativeHeight="251721728" behindDoc="0" locked="0" layoutInCell="1" allowOverlap="1" wp14:anchorId="2B8BE1B1" wp14:editId="136AE608">
+            <wp:simplePos x="0" y="0"/>
+            <wp:positionH relativeFrom="margin">
+              <wp:posOffset>4000500</wp:posOffset>
+            </wp:positionH>
+            <wp:positionV relativeFrom="paragraph">
+              <wp:posOffset>1673860</wp:posOffset>
+            </wp:positionV>
+            <wp:extent cx="1125220" cy="1524000"/>
+            <wp:effectExtent l="0" t="0" r="0" b="0"/>
+            <wp:wrapNone/>
+            <wp:docPr id="19" name="Picture 19"/>
+            <wp:cNvGraphicFramePr>
+              <a:graphicFrameLocks xmlns:a="http://schemas.openxmlformats.org/drawingml/2006/main" noChangeAspect="1"/>
+            </wp:cNvGraphicFramePr>
+            <a:graphic xmlns:a="http://schemas.openxmlformats.org/drawingml/2006/main">
+              <a:graphicData uri="http://schemas.openxmlformats.org/drawingml/2006/picture">
+                <pic:pic xmlns:pic="http://schemas.openxmlformats.org/drawingml/2006/picture">
+                  <pic:nvPicPr>
+                    <pic:cNvPr id="1" name=""/>
+                    <pic:cNvPicPr/>
+                  </pic:nvPicPr>
+                  <pic:blipFill>
+                    <a:blip r:embed="rId5" cstate="print">
+                      <a:extLst>
+                        <a:ext uri="{28A0092B-C50C-407E-A947-70E740481C1C}">
+                          <a14:useLocalDpi xmlns:a14="http://schemas.microsoft.com/office/drawing/2010/main" val="0"/>
+                        </a:ext>
+                      </a:extLst>
+                    </a:blip>
+                    <a:stretch>
+                      <a:fillRect/>
+                    </a:stretch>
+                  </pic:blipFill>
+                  <pic:spPr>
+                    <a:xfrm>
+                      <a:off x="0" y="0"/>
+                      <a:ext cx="1125220" cy="1524000"/>
+                    </a:xfrm>
+                    <a:prstGeom prst="rect">
+                      <a:avLst/>
+                    </a:prstGeom>
+                  </pic:spPr>
+                </pic:pic>
+              </a:graphicData>
+            </a:graphic>
+            <wp14:sizeRelH relativeFrom="margin">
+              <wp14:pctWidth>0</wp14:pctWidth>
+            </wp14:sizeRelH>
+            <wp14:sizeRelV relativeFrom="margin">
+              <wp14:pctHeight>0</wp14:pctHeight>
+            </wp14:sizeRelV>
+          </wp:anchor>
+        </w:drawing>
+      </w:r>
+      <w:r>
+        <w:rPr>
+          <w:rFonts w:ascii="Verdana" w:hAnsi="Verdana"/>
+        </w:rPr>
+        <w:drawing>
+          <wp:anchor distT="0" distB="0" distL="114300" distR="114300" simplePos="0" relativeHeight="251722752" behindDoc="0" locked="0" layoutInCell="1" allowOverlap="1" wp14:anchorId="24320F88" wp14:editId="21C165CB">
+            <wp:simplePos x="0" y="0"/>
+            <wp:positionH relativeFrom="margin">
+              <wp:posOffset>3962400</wp:posOffset>
+            </wp:positionH>
+            <wp:positionV relativeFrom="paragraph">
+              <wp:posOffset>5080</wp:posOffset>
+            </wp:positionV>
+            <wp:extent cx="1125368" cy="1524000"/>
+            <wp:effectExtent l="0" t="0" r="0" b="0"/>
+            <wp:wrapNone/>
+            <wp:docPr id="20" name="Picture 20"/>
+            <wp:cNvGraphicFramePr>
+              <a:graphicFrameLocks xmlns:a="http://schemas.openxmlformats.org/drawingml/2006/main" noChangeAspect="1"/>
+            </wp:cNvGraphicFramePr>
+            <a:graphic xmlns:a="http://schemas.openxmlformats.org/drawingml/2006/main">
+              <a:graphicData uri="http://schemas.openxmlformats.org/drawingml/2006/picture">
+                <pic:pic xmlns:pic="http://schemas.openxmlformats.org/drawingml/2006/picture">
+                  <pic:nvPicPr>
+                    <pic:cNvPr id="1" name=""/>
+                    <pic:cNvPicPr/>
+                  </pic:nvPicPr>
+                  <pic:blipFill>
+                    <a:blip r:embed="rId5" cstate="print">
+                      <a:extLst>
+                        <a:ext uri="{28A0092B-C50C-407E-A947-70E740481C1C}">
+                          <a14:useLocalDpi xmlns:a14="http://schemas.microsoft.com/office/drawing/2010/main" val="0"/>
+                        </a:ext>
+                      </a:extLst>
+                    </a:blip>
+                    <a:stretch>
+                      <a:fillRect/>
+                    </a:stretch>
+                  </pic:blipFill>
+                  <pic:spPr>
+                    <a:xfrm>
+                      <a:off x="0" y="0"/>
+                      <a:ext cx="1125368" cy="1524000"/>
+                    </a:xfrm>
+                    <a:prstGeom prst="rect">
+                      <a:avLst/>
+                    </a:prstGeom>
+                  </pic:spPr>
+                </pic:pic>
+              </a:graphicData>
+            </a:graphic>
+            <wp14:sizeRelH relativeFrom="margin">
+              <wp14:pctWidth>0</wp14:pctWidth>
+            </wp14:sizeRelH>
+            <wp14:sizeRelV relativeFrom="margin">
+              <wp14:pctHeight>0</wp14:pctHeight>
+            </wp14:sizeRelV>
+          </wp:anchor>
+        </w:drawing>
+      </w:r>
+      <w:r>
+        <w:rPr>
+          <w:rFonts w:ascii="Verdana" w:hAnsi="Verdana"/>
+        </w:rPr>
+        <w:drawing>
+          <wp:anchor distT="0" distB="0" distL="114300" distR="114300" simplePos="0" relativeHeight="251717632" behindDoc="0" locked="0" layoutInCell="1" allowOverlap="1" wp14:anchorId="4E56B195" wp14:editId="77F9D221">
+            <wp:simplePos x="0" y="0"/>
+            <wp:positionH relativeFrom="margin">
+              <wp:posOffset>685800</wp:posOffset>
+            </wp:positionH>
+            <wp:positionV relativeFrom="paragraph">
+              <wp:posOffset>66675</wp:posOffset>
+            </wp:positionV>
+            <wp:extent cx="1125368" cy="1524000"/>
+            <wp:effectExtent l="0" t="0" r="0" b="0"/>
+            <wp:wrapNone/>
+            <wp:docPr id="5" name="Picture 5"/>
+            <wp:cNvGraphicFramePr>
+              <a:graphicFrameLocks xmlns:a="http://schemas.openxmlformats.org/drawingml/2006/main" noChangeAspect="1"/>
+            </wp:cNvGraphicFramePr>
+            <a:graphic xmlns:a="http://schemas.openxmlformats.org/drawingml/2006/main">
+              <a:graphicData uri="http://schemas.openxmlformats.org/drawingml/2006/picture">
+                <pic:pic xmlns:pic="http://schemas.openxmlformats.org/drawingml/2006/picture">
+                  <pic:nvPicPr>
+                    <pic:cNvPr id="1" name=""/>
+                    <pic:cNvPicPr/>
+                  </pic:nvPicPr>
+                  <pic:blipFill>
+                    <a:blip r:embed="rId5" cstate="print">
+                      <a:extLst>
+                        <a:ext uri="{28A0092B-C50C-407E-A947-70E740481C1C}">
+                          <a14:useLocalDpi xmlns:a14="http://schemas.microsoft.com/office/drawing/2010/main" val="0"/>
+                        </a:ext>
+                      </a:extLst>
+                    </a:blip>
+                    <a:stretch>
+                      <a:fillRect/>
+                    </a:stretch>
+                  </pic:blipFill>
+                  <pic:spPr>
+                    <a:xfrm>
+                      <a:off x="0" y="0"/>
+                      <a:ext cx="1125368" cy="1524000"/>
+                    </a:xfrm>
+                    <a:prstGeom prst="rect">
+                      <a:avLst/>
+                    </a:prstGeom>
+                  </pic:spPr>
+                </pic:pic>
+              </a:graphicData>
+            </a:graphic>
+            <wp14:sizeRelH relativeFrom="margin">
+              <wp14:pctWidth>0</wp14:pctWidth>
+            </wp14:sizeRelH>
+            <wp14:sizeRelV relativeFrom="margin">
+              <wp14:pctHeight>0</wp14:pctHeight>
+            </wp14:sizeRelV>
+          </wp:anchor>
+        </w:drawing>
+      </w:r>
       <w:r>
         <w:rPr>
           <w:rFonts w:ascii="Verdana" w:hAnsi="Verdana"/>
@@ -596,7 +1030,7 @@
                     <pic:cNvPicPr/>
                   </pic:nvPicPr>
                   <pic:blipFill>
-                    <a:blip r:embed="rId5"/>
+                    <a:blip r:embed="rId6"/>
                     <a:stretch>
                       <a:fillRect/>
                     </a:stretch>
@@ -623,62 +1057,284 @@
           <w:rFonts w:ascii="Verdana" w:hAnsi="Verdana"/>
         </w:rPr>
       </w:pPr>
-    </w:p>
-    <w:p>
-      <w:pPr>
-        <w:rPr>
-          <w:rFonts w:ascii="Verdana" w:hAnsi="Verdana"/>
-        </w:rPr>
-      </w:pPr>
-    </w:p>
-    <w:p>
-      <w:pPr>
-        <w:rPr>
-          <w:rFonts w:ascii="Verdana" w:hAnsi="Verdana"/>
-        </w:rPr>
-      </w:pPr>
-    </w:p>
-    <w:p>
-      <w:pPr>
-        <w:rPr>
-          <w:rFonts w:ascii="Verdana" w:hAnsi="Verdana"/>
-        </w:rPr>
-      </w:pPr>
-    </w:p>
-    <w:p>
-      <w:pPr>
-        <w:rPr>
-          <w:rFonts w:ascii="Verdana" w:hAnsi="Verdana"/>
-        </w:rPr>
-      </w:pPr>
-    </w:p>
-    <w:p>
-      <w:pPr>
-        <w:rPr>
-          <w:rFonts w:ascii="Verdana" w:hAnsi="Verdana"/>
-        </w:rPr>
-      </w:pPr>
-    </w:p>
-    <w:p>
-      <w:pPr>
-        <w:rPr>
-          <w:rFonts w:ascii="Verdana" w:hAnsi="Verdana"/>
-        </w:rPr>
-      </w:pPr>
-    </w:p>
-    <w:p>
-      <w:pPr>
-        <w:rPr>
-          <w:rFonts w:ascii="Verdana" w:hAnsi="Verdana"/>
-        </w:rPr>
-      </w:pPr>
-    </w:p>
-    <w:p>
-      <w:pPr>
-        <w:rPr>
-          <w:rFonts w:ascii="Verdana" w:hAnsi="Verdana"/>
-        </w:rPr>
-      </w:pPr>
+      <w:r>
+        <w:rPr>
+          <w:rFonts w:ascii="Verdana" w:hAnsi="Verdana"/>
+        </w:rPr>
+        <w:drawing>
+          <wp:anchor distT="0" distB="0" distL="114300" distR="114300" simplePos="0" relativeHeight="251730944" behindDoc="0" locked="0" layoutInCell="1" allowOverlap="1" wp14:anchorId="1B3AAF45" wp14:editId="57D6C556">
+            <wp:simplePos x="0" y="0"/>
+            <wp:positionH relativeFrom="margin">
+              <wp:align>center</wp:align>
+            </wp:positionH>
+            <wp:positionV relativeFrom="paragraph">
+              <wp:posOffset>5080</wp:posOffset>
+            </wp:positionV>
+            <wp:extent cx="1125368" cy="1524000"/>
+            <wp:effectExtent l="0" t="0" r="0" b="0"/>
+            <wp:wrapNone/>
+            <wp:docPr id="24" name="Picture 24"/>
+            <wp:cNvGraphicFramePr>
+              <a:graphicFrameLocks xmlns:a="http://schemas.openxmlformats.org/drawingml/2006/main" noChangeAspect="1"/>
+            </wp:cNvGraphicFramePr>
+            <a:graphic xmlns:a="http://schemas.openxmlformats.org/drawingml/2006/main">
+              <a:graphicData uri="http://schemas.openxmlformats.org/drawingml/2006/picture">
+                <pic:pic xmlns:pic="http://schemas.openxmlformats.org/drawingml/2006/picture">
+                  <pic:nvPicPr>
+                    <pic:cNvPr id="1" name=""/>
+                    <pic:cNvPicPr/>
+                  </pic:nvPicPr>
+                  <pic:blipFill>
+                    <a:blip r:embed="rId5" cstate="print">
+                      <a:extLst>
+                        <a:ext uri="{28A0092B-C50C-407E-A947-70E740481C1C}">
+                          <a14:useLocalDpi xmlns:a14="http://schemas.microsoft.com/office/drawing/2010/main" val="0"/>
+                        </a:ext>
+                      </a:extLst>
+                    </a:blip>
+                    <a:stretch>
+                      <a:fillRect/>
+                    </a:stretch>
+                  </pic:blipFill>
+                  <pic:spPr>
+                    <a:xfrm>
+                      <a:off x="0" y="0"/>
+                      <a:ext cx="1125368" cy="1524000"/>
+                    </a:xfrm>
+                    <a:prstGeom prst="rect">
+                      <a:avLst/>
+                    </a:prstGeom>
+                  </pic:spPr>
+                </pic:pic>
+              </a:graphicData>
+            </a:graphic>
+            <wp14:sizeRelH relativeFrom="margin">
+              <wp14:pctWidth>0</wp14:pctWidth>
+            </wp14:sizeRelH>
+            <wp14:sizeRelV relativeFrom="margin">
+              <wp14:pctHeight>0</wp14:pctHeight>
+            </wp14:sizeRelV>
+          </wp:anchor>
+        </w:drawing>
+      </w:r>
+    </w:p>
+    <w:p>
+      <w:pPr>
+        <w:rPr>
+          <w:rFonts w:ascii="Verdana" w:hAnsi="Verdana"/>
+        </w:rPr>
+      </w:pPr>
+    </w:p>
+    <w:p>
+      <w:pPr>
+        <w:rPr>
+          <w:rFonts w:ascii="Verdana" w:hAnsi="Verdana"/>
+        </w:rPr>
+      </w:pPr>
+    </w:p>
+    <w:p>
+      <w:pPr>
+        <w:rPr>
+          <w:rFonts w:ascii="Verdana" w:hAnsi="Verdana"/>
+        </w:rPr>
+      </w:pPr>
+    </w:p>
+    <w:p>
+      <w:pPr>
+        <w:rPr>
+          <w:rFonts w:ascii="Verdana" w:hAnsi="Verdana"/>
+        </w:rPr>
+      </w:pPr>
+    </w:p>
+    <w:p>
+      <w:pPr>
+        <w:rPr>
+          <w:rFonts w:ascii="Verdana" w:hAnsi="Verdana"/>
+        </w:rPr>
+      </w:pPr>
+      <w:r>
+        <w:rPr>
+          <w:rFonts w:ascii="Verdana" w:hAnsi="Verdana"/>
+          <w:noProof/>
+        </w:rPr>
+        <mc:AlternateContent>
+          <mc:Choice Requires="wps">
+            <w:drawing>
+              <wp:anchor distT="45720" distB="45720" distL="114300" distR="114300" simplePos="0" relativeHeight="251732992" behindDoc="0" locked="0" layoutInCell="1" allowOverlap="1" wp14:anchorId="25170624" wp14:editId="323F10B1">
+                <wp:simplePos x="0" y="0"/>
+                <wp:positionH relativeFrom="column">
+                  <wp:posOffset>297180</wp:posOffset>
+                </wp:positionH>
+                <wp:positionV relativeFrom="paragraph">
+                  <wp:posOffset>409575</wp:posOffset>
+                </wp:positionV>
+                <wp:extent cx="5311140" cy="1404620"/>
+                <wp:effectExtent l="0" t="0" r="22860" b="20320"/>
+                <wp:wrapSquare wrapText="bothSides"/>
+                <wp:docPr id="25" name="Text Box 2"/>
+                <wp:cNvGraphicFramePr>
+                  <a:graphicFrameLocks xmlns:a="http://schemas.openxmlformats.org/drawingml/2006/main"/>
+                </wp:cNvGraphicFramePr>
+                <a:graphic xmlns:a="http://schemas.openxmlformats.org/drawingml/2006/main">
+                  <a:graphicData uri="http://schemas.microsoft.com/office/word/2010/wordprocessingShape">
+                    <wps:wsp>
+                      <wps:cNvSpPr txBox="1">
+                        <a:spLocks noChangeArrowheads="1"/>
+                      </wps:cNvSpPr>
+                      <wps:spPr bwMode="auto">
+                        <a:xfrm>
+                          <a:off x="0" y="0"/>
+                          <a:ext cx="5311140" cy="1404620"/>
+                        </a:xfrm>
+                        <a:prstGeom prst="rect">
+                          <a:avLst/>
+                        </a:prstGeom>
+                        <a:solidFill>
+                          <a:srgbClr val="FFFFFF"/>
+                        </a:solidFill>
+                        <a:ln w="9525">
+                          <a:solidFill>
+                            <a:srgbClr val="000000"/>
+                          </a:solidFill>
+                          <a:miter lim="800000"/>
+                          <a:headEnd/>
+                          <a:tailEnd/>
+                        </a:ln>
+                      </wps:spPr>
+                      <wps:txbx>
+                        <w:txbxContent>
+                          <w:p>
+                            <w:pPr>
+                              <w:rPr>
+                                <w:rFonts w:ascii="Verdana" w:hAnsi="Verdana"/>
+                              </w:rPr>
+                            </w:pPr>
+                            <w:r>
+                              <w:rPr>
+                                <w:rFonts w:ascii="Verdana" w:hAnsi="Verdana"/>
+                              </w:rPr>
+                              <w:t xml:space="preserve">NOTE: This </w:t>
+                            </w:r>
+                            <w:r>
+                              <w:rPr>
+                                <w:rFonts w:ascii="Verdana" w:hAnsi="Verdana"/>
+                              </w:rPr>
+                              <w:t xml:space="preserve">specific </w:t>
+                            </w:r>
+                            <w:r>
+                              <w:rPr>
+                                <w:rFonts w:ascii="Verdana" w:hAnsi="Verdana"/>
+                              </w:rPr>
+                              <w:t xml:space="preserve">layout is not representative of </w:t>
+                            </w:r>
+                            <w:r>
+                              <w:rPr>
+                                <w:rFonts w:ascii="Verdana" w:hAnsi="Verdana"/>
+                              </w:rPr>
+                              <w:t xml:space="preserve">actual play. The 8 cards above will be chosen at </w:t>
+                            </w:r>
+                            <w:r>
+                              <w:rPr>
+                                <w:rFonts w:ascii="Verdana" w:hAnsi="Verdana"/>
+                              </w:rPr>
+                              <w:t>random and</w:t>
+                            </w:r>
+                            <w:r>
+                              <w:rPr>
+                                <w:rFonts w:ascii="Verdana" w:hAnsi="Verdana"/>
+                              </w:rPr>
+                              <w:t xml:space="preserve"> will not be </w:t>
+                            </w:r>
+                            <w:r>
+                              <w:rPr>
+                                <w:rFonts w:ascii="Verdana" w:hAnsi="Verdana"/>
+                              </w:rPr>
+                              <w:t xml:space="preserve">8 Pump-Kings. </w:t>
+                            </w:r>
+                          </w:p>
+                        </w:txbxContent>
+                      </wps:txbx>
+                      <wps:bodyPr rot="0" vert="horz" wrap="square" lIns="91440" tIns="45720" rIns="91440" bIns="45720" anchor="t" anchorCtr="0">
+                        <a:spAutoFit/>
+                      </wps:bodyPr>
+                    </wps:wsp>
+                  </a:graphicData>
+                </a:graphic>
+                <wp14:sizeRelH relativeFrom="margin">
+                  <wp14:pctWidth>0</wp14:pctWidth>
+                </wp14:sizeRelH>
+                <wp14:sizeRelV relativeFrom="margin">
+                  <wp14:pctHeight>20000</wp14:pctHeight>
+                </wp14:sizeRelV>
+              </wp:anchor>
+            </w:drawing>
+          </mc:Choice>
+          <mc:Fallback>
+            <w:pict>
+              <v:shapetype w14:anchorId="25170624" id="_x0000_t202" coordsize="21600,21600" o:spt="202" path="m,l,21600r21600,l21600,xe">
+                <v:stroke joinstyle="miter"/>
+                <v:path gradientshapeok="t" o:connecttype="rect"/>
+              </v:shapetype>
+              <v:shape id="Text Box 2" o:spid="_x0000_s1026" type="#_x0000_t202" style="position:absolute;margin-left:23.4pt;margin-top:32.25pt;width:418.2pt;height:110.6pt;z-index:251732992;visibility:visible;mso-wrap-style:square;mso-width-percent:0;mso-height-percent:200;mso-wrap-distance-left:9pt;mso-wrap-distance-top:3.6pt;mso-wrap-distance-right:9pt;mso-wrap-distance-bottom:3.6pt;mso-position-horizontal:absolute;mso-position-horizontal-relative:text;mso-position-vertical:absolute;mso-position-vertical-relative:text;mso-width-percent:0;mso-height-percent:200;mso-width-relative:margin;mso-height-relative:margin;v-text-anchor:top" o:gfxdata="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">
+                <v:textbox style="mso-fit-shape-to-text:t">
+                  <w:txbxContent>
+                    <w:p>
+                      <w:pPr>
+                        <w:rPr>
+                          <w:rFonts w:ascii="Verdana" w:hAnsi="Verdana"/>
+                        </w:rPr>
+                      </w:pPr>
+                      <w:r>
+                        <w:rPr>
+                          <w:rFonts w:ascii="Verdana" w:hAnsi="Verdana"/>
+                        </w:rPr>
+                        <w:t xml:space="preserve">NOTE: This </w:t>
+                      </w:r>
+                      <w:r>
+                        <w:rPr>
+                          <w:rFonts w:ascii="Verdana" w:hAnsi="Verdana"/>
+                        </w:rPr>
+                        <w:t xml:space="preserve">specific </w:t>
+                      </w:r>
+                      <w:r>
+                        <w:rPr>
+                          <w:rFonts w:ascii="Verdana" w:hAnsi="Verdana"/>
+                        </w:rPr>
+                        <w:t xml:space="preserve">layout is not representative of </w:t>
+                      </w:r>
+                      <w:r>
+                        <w:rPr>
+                          <w:rFonts w:ascii="Verdana" w:hAnsi="Verdana"/>
+                        </w:rPr>
+                        <w:t xml:space="preserve">actual play. The 8 cards above will be chosen at </w:t>
+                      </w:r>
+                      <w:r>
+                        <w:rPr>
+                          <w:rFonts w:ascii="Verdana" w:hAnsi="Verdana"/>
+                        </w:rPr>
+                        <w:t>random and</w:t>
+                      </w:r>
+                      <w:r>
+                        <w:rPr>
+                          <w:rFonts w:ascii="Verdana" w:hAnsi="Verdana"/>
+                        </w:rPr>
+                        <w:t xml:space="preserve"> will not be </w:t>
+                      </w:r>
+                      <w:r>
+                        <w:rPr>
+                          <w:rFonts w:ascii="Verdana" w:hAnsi="Verdana"/>
+                        </w:rPr>
+                        <w:t xml:space="preserve">8 Pump-Kings. </w:t>
+                      </w:r>
+                    </w:p>
+                  </w:txbxContent>
+                </v:textbox>
+                <w10:wrap type="square"/>
+              </v:shape>
+            </w:pict>
+          </mc:Fallback>
+        </mc:AlternateContent>
+      </w:r>
     </w:p>
     <w:p>
       <w:pPr>
@@ -716,7 +1372,19 @@
         <w:rPr>
           <w:rFonts w:ascii="Verdana" w:hAnsi="Verdana"/>
         </w:rPr>
-        <w:t>The amount of seeds given to each player at the start of game varies</w:t>
+        <w:t xml:space="preserve">The </w:t>
+      </w:r>
+      <w:r>
+        <w:rPr>
+          <w:rFonts w:ascii="Verdana" w:hAnsi="Verdana"/>
+        </w:rPr>
+        <w:t>number</w:t>
+      </w:r>
+      <w:r>
+        <w:rPr>
+          <w:rFonts w:ascii="Verdana" w:hAnsi="Verdana"/>
+        </w:rPr>
+        <w:t xml:space="preserve"> of seeds given to each player at the start of game varies</w:t>
       </w:r>
       <w:r>
         <w:rPr>
@@ -724,61 +1392,2316 @@
         </w:rPr>
         <w:t xml:space="preserve">. </w:t>
       </w:r>
-      <w:r>
-        <w:rPr>
-          <w:rFonts w:ascii="Verdana" w:hAnsi="Verdana"/>
-        </w:rPr>
-        <w:t>(diagram)</w:t>
-      </w:r>
-    </w:p>
-    <w:p>
-      <w:pPr>
-        <w:rPr>
-          <w:rFonts w:ascii="Verdana" w:hAnsi="Verdana"/>
-        </w:rPr>
-      </w:pPr>
-    </w:p>
-    <w:p>
-      <w:pPr>
-        <w:rPr>
-          <w:rFonts w:ascii="Verdana" w:hAnsi="Verdana"/>
-        </w:rPr>
-      </w:pPr>
-    </w:p>
-    <w:p>
-      <w:pPr>
-        <w:rPr>
-          <w:rFonts w:ascii="Verdana" w:hAnsi="Verdana"/>
-        </w:rPr>
-      </w:pPr>
-    </w:p>
-    <w:p>
-      <w:pPr>
-        <w:rPr>
-          <w:rFonts w:ascii="Verdana" w:hAnsi="Verdana"/>
-        </w:rPr>
-      </w:pPr>
-    </w:p>
-    <w:p>
-      <w:pPr>
-        <w:rPr>
-          <w:rFonts w:ascii="Verdana" w:hAnsi="Verdana"/>
-        </w:rPr>
-      </w:pPr>
-    </w:p>
-    <w:p>
-      <w:pPr>
-        <w:rPr>
-          <w:rFonts w:ascii="Verdana" w:hAnsi="Verdana"/>
-        </w:rPr>
-      </w:pPr>
-    </w:p>
-    <w:p>
-      <w:pPr>
-        <w:rPr>
-          <w:rFonts w:ascii="Verdana" w:hAnsi="Verdana"/>
-        </w:rPr>
-      </w:pPr>
+    </w:p>
+    <w:p>
+      <w:pPr>
+        <w:rPr>
+          <w:rFonts w:ascii="Verdana" w:hAnsi="Verdana"/>
+        </w:rPr>
+      </w:pPr>
+      <w:r>
+        <w:rPr>
+          <w:rFonts w:ascii="Verdana" w:hAnsi="Verdana"/>
+          <w:noProof/>
+        </w:rPr>
+        <mc:AlternateContent>
+          <mc:Choice Requires="wps">
+            <w:drawing>
+              <wp:anchor distT="45720" distB="45720" distL="114300" distR="114300" simplePos="0" relativeHeight="251735040" behindDoc="0" locked="0" layoutInCell="1" allowOverlap="1" wp14:anchorId="57F8F038" wp14:editId="015946D3">
+                <wp:simplePos x="0" y="0"/>
+                <wp:positionH relativeFrom="margin">
+                  <wp:align>center</wp:align>
+                </wp:positionH>
+                <wp:positionV relativeFrom="paragraph">
+                  <wp:posOffset>9525</wp:posOffset>
+                </wp:positionV>
+                <wp:extent cx="1219200" cy="1404620"/>
+                <wp:effectExtent l="0" t="0" r="0" b="0"/>
+                <wp:wrapNone/>
+                <wp:docPr id="31" name="Text Box 2"/>
+                <wp:cNvGraphicFramePr>
+                  <a:graphicFrameLocks xmlns:a="http://schemas.openxmlformats.org/drawingml/2006/main"/>
+                </wp:cNvGraphicFramePr>
+                <a:graphic xmlns:a="http://schemas.openxmlformats.org/drawingml/2006/main">
+                  <a:graphicData uri="http://schemas.microsoft.com/office/word/2010/wordprocessingShape">
+                    <wps:wsp>
+                      <wps:cNvSpPr txBox="1">
+                        <a:spLocks noChangeArrowheads="1"/>
+                      </wps:cNvSpPr>
+                      <wps:spPr bwMode="auto">
+                        <a:xfrm>
+                          <a:off x="0" y="0"/>
+                          <a:ext cx="1219200" cy="1404620"/>
+                        </a:xfrm>
+                        <a:prstGeom prst="rect">
+                          <a:avLst/>
+                        </a:prstGeom>
+                        <a:solidFill>
+                          <a:srgbClr val="FFFFFF"/>
+                        </a:solidFill>
+                        <a:ln w="9525">
+                          <a:noFill/>
+                          <a:miter lim="800000"/>
+                          <a:headEnd/>
+                          <a:tailEnd/>
+                        </a:ln>
+                      </wps:spPr>
+                      <wps:txbx>
+                        <w:txbxContent>
+                          <w:p>
+                            <w:pPr>
+                              <w:jc w:val="center"/>
+                              <w:rPr>
+                                <w:rFonts w:ascii="Jumble" w:hAnsi="Jumble"/>
+                              </w:rPr>
+                            </w:pPr>
+                            <w:r>
+                              <w:rPr>
+                                <w:rFonts w:ascii="Jumble" w:hAnsi="Jumble"/>
+                              </w:rPr>
+                              <w:t>Player 1</w:t>
+                            </w:r>
+                          </w:p>
+                          <w:p>
+                            <w:pPr>
+                              <w:jc w:val="center"/>
+                              <w:rPr>
+                                <w:rFonts w:ascii="Jumble" w:hAnsi="Jumble"/>
+                              </w:rPr>
+                            </w:pPr>
+                            <w:r>
+                              <w:rPr>
+                                <w:rFonts w:ascii="Jumble" w:hAnsi="Jumble"/>
+                              </w:rPr>
+                              <w:t>4 seeds</w:t>
+                            </w:r>
+                          </w:p>
+                        </w:txbxContent>
+                      </wps:txbx>
+                      <wps:bodyPr rot="0" vert="horz" wrap="square" lIns="91440" tIns="45720" rIns="91440" bIns="45720" anchor="t" anchorCtr="0">
+                        <a:spAutoFit/>
+                      </wps:bodyPr>
+                    </wps:wsp>
+                  </a:graphicData>
+                </a:graphic>
+                <wp14:sizeRelH relativeFrom="margin">
+                  <wp14:pctWidth>0</wp14:pctWidth>
+                </wp14:sizeRelH>
+                <wp14:sizeRelV relativeFrom="margin">
+                  <wp14:pctHeight>20000</wp14:pctHeight>
+                </wp14:sizeRelV>
+              </wp:anchor>
+            </w:drawing>
+          </mc:Choice>
+          <mc:Fallback>
+            <w:pict>
+              <v:shape w14:anchorId="57F8F038" id="_x0000_s1027" type="#_x0000_t202" style="position:absolute;margin-left:0;margin-top:.75pt;width:96pt;height:110.6pt;z-index:251735040;visibility:visible;mso-wrap-style:square;mso-width-percent:0;mso-height-percent:200;mso-wrap-distance-left:9pt;mso-wrap-distance-top:3.6pt;mso-wrap-distance-right:9pt;mso-wrap-distance-bottom:3.6pt;mso-position-horizontal:center;mso-position-horizontal-relative:margin;mso-position-vertical:absolute;mso-position-vertical-relative:text;mso-width-percent:0;mso-height-percent:200;mso-width-relative:margin;mso-height-relative:margin;v-text-anchor:top" o:gfxdata="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" stroked="f">
+                <v:textbox style="mso-fit-shape-to-text:t">
+                  <w:txbxContent>
+                    <w:p>
+                      <w:pPr>
+                        <w:jc w:val="center"/>
+                        <w:rPr>
+                          <w:rFonts w:ascii="Jumble" w:hAnsi="Jumble"/>
+                        </w:rPr>
+                      </w:pPr>
+                      <w:r>
+                        <w:rPr>
+                          <w:rFonts w:ascii="Jumble" w:hAnsi="Jumble"/>
+                        </w:rPr>
+                        <w:t>Player 1</w:t>
+                      </w:r>
+                    </w:p>
+                    <w:p>
+                      <w:pPr>
+                        <w:jc w:val="center"/>
+                        <w:rPr>
+                          <w:rFonts w:ascii="Jumble" w:hAnsi="Jumble"/>
+                        </w:rPr>
+                      </w:pPr>
+                      <w:r>
+                        <w:rPr>
+                          <w:rFonts w:ascii="Jumble" w:hAnsi="Jumble"/>
+                        </w:rPr>
+                        <w:t>4 seeds</w:t>
+                      </w:r>
+                    </w:p>
+                  </w:txbxContent>
+                </v:textbox>
+                <w10:wrap anchorx="margin"/>
+              </v:shape>
+            </w:pict>
+          </mc:Fallback>
+        </mc:AlternateContent>
+      </w:r>
+    </w:p>
+    <w:p>
+      <w:pPr>
+        <w:rPr>
+          <w:rFonts w:ascii="Verdana" w:hAnsi="Verdana"/>
+        </w:rPr>
+      </w:pPr>
+      <w:r>
+        <w:rPr>
+          <w:noProof/>
+        </w:rPr>
+        <w:drawing>
+          <wp:anchor distT="0" distB="0" distL="114300" distR="114300" simplePos="0" relativeHeight="251760640" behindDoc="0" locked="0" layoutInCell="1" allowOverlap="1" wp14:anchorId="560C2893" wp14:editId="64E7F0CD">
+            <wp:simplePos x="0" y="0"/>
+            <wp:positionH relativeFrom="margin">
+              <wp:posOffset>3329305</wp:posOffset>
+            </wp:positionH>
+            <wp:positionV relativeFrom="paragraph">
+              <wp:posOffset>211455</wp:posOffset>
+            </wp:positionV>
+            <wp:extent cx="288925" cy="283845"/>
+            <wp:effectExtent l="0" t="0" r="0" b="1905"/>
+            <wp:wrapNone/>
+            <wp:docPr id="62" name="Picture 62" descr="Shape&#10;&#10;Description automatically generated with low confidence"/>
+            <wp:cNvGraphicFramePr>
+              <a:graphicFrameLocks xmlns:a="http://schemas.openxmlformats.org/drawingml/2006/main" noChangeAspect="1"/>
+            </wp:cNvGraphicFramePr>
+            <a:graphic xmlns:a="http://schemas.openxmlformats.org/drawingml/2006/main">
+              <a:graphicData uri="http://schemas.openxmlformats.org/drawingml/2006/picture">
+                <pic:pic xmlns:pic="http://schemas.openxmlformats.org/drawingml/2006/picture">
+                  <pic:nvPicPr>
+                    <pic:cNvPr id="11" name="Picture 11" descr="Shape&#10;&#10;Description automatically generated with low confidence"/>
+                    <pic:cNvPicPr/>
+                  </pic:nvPicPr>
+                  <pic:blipFill>
+                    <a:blip r:embed="rId7" cstate="print">
+                      <a:extLst>
+                        <a:ext uri="{28A0092B-C50C-407E-A947-70E740481C1C}">
+                          <a14:useLocalDpi xmlns:a14="http://schemas.microsoft.com/office/drawing/2010/main" val="0"/>
+                        </a:ext>
+                      </a:extLst>
+                    </a:blip>
+                    <a:stretch>
+                      <a:fillRect/>
+                    </a:stretch>
+                  </pic:blipFill>
+                  <pic:spPr>
+                    <a:xfrm>
+                      <a:off x="0" y="0"/>
+                      <a:ext cx="288925" cy="283845"/>
+                    </a:xfrm>
+                    <a:prstGeom prst="rect">
+                      <a:avLst/>
+                    </a:prstGeom>
+                  </pic:spPr>
+                </pic:pic>
+              </a:graphicData>
+            </a:graphic>
+            <wp14:sizeRelH relativeFrom="margin">
+              <wp14:pctWidth>0</wp14:pctWidth>
+            </wp14:sizeRelH>
+            <wp14:sizeRelV relativeFrom="margin">
+              <wp14:pctHeight>0</wp14:pctHeight>
+            </wp14:sizeRelV>
+          </wp:anchor>
+        </w:drawing>
+      </w:r>
+      <w:r>
+        <w:rPr>
+          <w:noProof/>
+        </w:rPr>
+        <w:drawing>
+          <wp:anchor distT="0" distB="0" distL="114300" distR="114300" simplePos="0" relativeHeight="251759616" behindDoc="0" locked="0" layoutInCell="1" allowOverlap="1" wp14:anchorId="1D602C1B" wp14:editId="076B0BA2">
+            <wp:simplePos x="0" y="0"/>
+            <wp:positionH relativeFrom="margin">
+              <wp:posOffset>2506980</wp:posOffset>
+            </wp:positionH>
+            <wp:positionV relativeFrom="paragraph">
+              <wp:posOffset>246760</wp:posOffset>
+            </wp:positionV>
+            <wp:extent cx="289312" cy="283845"/>
+            <wp:effectExtent l="0" t="0" r="0" b="1905"/>
+            <wp:wrapNone/>
+            <wp:docPr id="61" name="Picture 61" descr="Shape&#10;&#10;Description automatically generated with low confidence"/>
+            <wp:cNvGraphicFramePr>
+              <a:graphicFrameLocks xmlns:a="http://schemas.openxmlformats.org/drawingml/2006/main" noChangeAspect="1"/>
+            </wp:cNvGraphicFramePr>
+            <a:graphic xmlns:a="http://schemas.openxmlformats.org/drawingml/2006/main">
+              <a:graphicData uri="http://schemas.openxmlformats.org/drawingml/2006/picture">
+                <pic:pic xmlns:pic="http://schemas.openxmlformats.org/drawingml/2006/picture">
+                  <pic:nvPicPr>
+                    <pic:cNvPr id="11" name="Picture 11" descr="Shape&#10;&#10;Description automatically generated with low confidence"/>
+                    <pic:cNvPicPr/>
+                  </pic:nvPicPr>
+                  <pic:blipFill>
+                    <a:blip r:embed="rId7" cstate="print">
+                      <a:extLst>
+                        <a:ext uri="{28A0092B-C50C-407E-A947-70E740481C1C}">
+                          <a14:useLocalDpi xmlns:a14="http://schemas.microsoft.com/office/drawing/2010/main" val="0"/>
+                        </a:ext>
+                      </a:extLst>
+                    </a:blip>
+                    <a:stretch>
+                      <a:fillRect/>
+                    </a:stretch>
+                  </pic:blipFill>
+                  <pic:spPr>
+                    <a:xfrm>
+                      <a:off x="0" y="0"/>
+                      <a:ext cx="289312" cy="283845"/>
+                    </a:xfrm>
+                    <a:prstGeom prst="rect">
+                      <a:avLst/>
+                    </a:prstGeom>
+                  </pic:spPr>
+                </pic:pic>
+              </a:graphicData>
+            </a:graphic>
+            <wp14:sizeRelH relativeFrom="margin">
+              <wp14:pctWidth>0</wp14:pctWidth>
+            </wp14:sizeRelH>
+            <wp14:sizeRelV relativeFrom="margin">
+              <wp14:pctHeight>0</wp14:pctHeight>
+            </wp14:sizeRelV>
+          </wp:anchor>
+        </w:drawing>
+      </w:r>
+    </w:p>
+    <w:p>
+      <w:pPr>
+        <w:rPr>
+          <w:rFonts w:ascii="Verdana" w:hAnsi="Verdana"/>
+        </w:rPr>
+      </w:pPr>
+      <w:r>
+        <w:rPr>
+          <w:noProof/>
+        </w:rPr>
+        <w:drawing>
+          <wp:anchor distT="0" distB="0" distL="114300" distR="114300" simplePos="0" relativeHeight="251762688" behindDoc="0" locked="0" layoutInCell="1" allowOverlap="1" wp14:anchorId="5E623514" wp14:editId="14402C24">
+            <wp:simplePos x="0" y="0"/>
+            <wp:positionH relativeFrom="margin">
+              <wp:posOffset>3063240</wp:posOffset>
+            </wp:positionH>
+            <wp:positionV relativeFrom="paragraph">
+              <wp:posOffset>8890</wp:posOffset>
+            </wp:positionV>
+            <wp:extent cx="288925" cy="283845"/>
+            <wp:effectExtent l="0" t="0" r="0" b="1905"/>
+            <wp:wrapNone/>
+            <wp:docPr id="192" name="Picture 192" descr="Shape&#10;&#10;Description automatically generated with low confidence"/>
+            <wp:cNvGraphicFramePr>
+              <a:graphicFrameLocks xmlns:a="http://schemas.openxmlformats.org/drawingml/2006/main" noChangeAspect="1"/>
+            </wp:cNvGraphicFramePr>
+            <a:graphic xmlns:a="http://schemas.openxmlformats.org/drawingml/2006/main">
+              <a:graphicData uri="http://schemas.openxmlformats.org/drawingml/2006/picture">
+                <pic:pic xmlns:pic="http://schemas.openxmlformats.org/drawingml/2006/picture">
+                  <pic:nvPicPr>
+                    <pic:cNvPr id="11" name="Picture 11" descr="Shape&#10;&#10;Description automatically generated with low confidence"/>
+                    <pic:cNvPicPr/>
+                  </pic:nvPicPr>
+                  <pic:blipFill>
+                    <a:blip r:embed="rId7" cstate="print">
+                      <a:extLst>
+                        <a:ext uri="{28A0092B-C50C-407E-A947-70E740481C1C}">
+                          <a14:useLocalDpi xmlns:a14="http://schemas.microsoft.com/office/drawing/2010/main" val="0"/>
+                        </a:ext>
+                      </a:extLst>
+                    </a:blip>
+                    <a:stretch>
+                      <a:fillRect/>
+                    </a:stretch>
+                  </pic:blipFill>
+                  <pic:spPr>
+                    <a:xfrm>
+                      <a:off x="0" y="0"/>
+                      <a:ext cx="288925" cy="283845"/>
+                    </a:xfrm>
+                    <a:prstGeom prst="rect">
+                      <a:avLst/>
+                    </a:prstGeom>
+                  </pic:spPr>
+                </pic:pic>
+              </a:graphicData>
+            </a:graphic>
+            <wp14:sizeRelH relativeFrom="margin">
+              <wp14:pctWidth>0</wp14:pctWidth>
+            </wp14:sizeRelH>
+            <wp14:sizeRelV relativeFrom="margin">
+              <wp14:pctHeight>0</wp14:pctHeight>
+            </wp14:sizeRelV>
+          </wp:anchor>
+        </w:drawing>
+      </w:r>
+      <w:r>
+        <w:rPr>
+          <w:noProof/>
+        </w:rPr>
+        <w:drawing>
+          <wp:anchor distT="0" distB="0" distL="114300" distR="114300" simplePos="0" relativeHeight="251761664" behindDoc="0" locked="0" layoutInCell="1" allowOverlap="1" wp14:anchorId="05AFABED" wp14:editId="1FC156F3">
+            <wp:simplePos x="0" y="0"/>
+            <wp:positionH relativeFrom="margin">
+              <wp:posOffset>2728595</wp:posOffset>
+            </wp:positionH>
+            <wp:positionV relativeFrom="paragraph">
+              <wp:posOffset>10795</wp:posOffset>
+            </wp:positionV>
+            <wp:extent cx="288925" cy="283845"/>
+            <wp:effectExtent l="0" t="0" r="0" b="1905"/>
+            <wp:wrapNone/>
+            <wp:docPr id="63" name="Picture 63" descr="Shape&#10;&#10;Description automatically generated with low confidence"/>
+            <wp:cNvGraphicFramePr>
+              <a:graphicFrameLocks xmlns:a="http://schemas.openxmlformats.org/drawingml/2006/main" noChangeAspect="1"/>
+            </wp:cNvGraphicFramePr>
+            <a:graphic xmlns:a="http://schemas.openxmlformats.org/drawingml/2006/main">
+              <a:graphicData uri="http://schemas.openxmlformats.org/drawingml/2006/picture">
+                <pic:pic xmlns:pic="http://schemas.openxmlformats.org/drawingml/2006/picture">
+                  <pic:nvPicPr>
+                    <pic:cNvPr id="11" name="Picture 11" descr="Shape&#10;&#10;Description automatically generated with low confidence"/>
+                    <pic:cNvPicPr/>
+                  </pic:nvPicPr>
+                  <pic:blipFill>
+                    <a:blip r:embed="rId7" cstate="print">
+                      <a:extLst>
+                        <a:ext uri="{28A0092B-C50C-407E-A947-70E740481C1C}">
+                          <a14:useLocalDpi xmlns:a14="http://schemas.microsoft.com/office/drawing/2010/main" val="0"/>
+                        </a:ext>
+                      </a:extLst>
+                    </a:blip>
+                    <a:stretch>
+                      <a:fillRect/>
+                    </a:stretch>
+                  </pic:blipFill>
+                  <pic:spPr>
+                    <a:xfrm>
+                      <a:off x="0" y="0"/>
+                      <a:ext cx="288925" cy="283845"/>
+                    </a:xfrm>
+                    <a:prstGeom prst="rect">
+                      <a:avLst/>
+                    </a:prstGeom>
+                  </pic:spPr>
+                </pic:pic>
+              </a:graphicData>
+            </a:graphic>
+            <wp14:sizeRelH relativeFrom="margin">
+              <wp14:pctWidth>0</wp14:pctWidth>
+            </wp14:sizeRelH>
+            <wp14:sizeRelV relativeFrom="margin">
+              <wp14:pctHeight>0</wp14:pctHeight>
+            </wp14:sizeRelV>
+          </wp:anchor>
+        </w:drawing>
+      </w:r>
+    </w:p>
+    <w:p>
+      <w:pPr>
+        <w:rPr>
+          <w:rFonts w:ascii="Verdana" w:hAnsi="Verdana"/>
+        </w:rPr>
+      </w:pPr>
+      <w:r>
+        <w:rPr>
+          <w:rFonts w:ascii="Verdana" w:hAnsi="Verdana"/>
+        </w:rPr>
+        <w:drawing>
+          <wp:anchor distT="0" distB="0" distL="114300" distR="114300" simplePos="0" relativeHeight="251793408" behindDoc="0" locked="0" layoutInCell="1" allowOverlap="1" wp14:anchorId="61252F75" wp14:editId="09835928">
+            <wp:simplePos x="0" y="0"/>
+            <wp:positionH relativeFrom="margin">
+              <wp:posOffset>2093595</wp:posOffset>
+            </wp:positionH>
+            <wp:positionV relativeFrom="paragraph">
+              <wp:posOffset>182245</wp:posOffset>
+            </wp:positionV>
+            <wp:extent cx="1767839" cy="766524"/>
+            <wp:effectExtent l="0" t="0" r="4445" b="0"/>
+            <wp:wrapNone/>
+            <wp:docPr id="215" name="Picture 215" descr="Timeline&#10;&#10;Description automatically generated"/>
+            <wp:cNvGraphicFramePr>
+              <a:graphicFrameLocks xmlns:a="http://schemas.openxmlformats.org/drawingml/2006/main" noChangeAspect="1"/>
+            </wp:cNvGraphicFramePr>
+            <a:graphic xmlns:a="http://schemas.openxmlformats.org/drawingml/2006/main">
+              <a:graphicData uri="http://schemas.openxmlformats.org/drawingml/2006/picture">
+                <pic:pic xmlns:pic="http://schemas.openxmlformats.org/drawingml/2006/picture">
+                  <pic:nvPicPr>
+                    <pic:cNvPr id="213" name="Picture 213" descr="Timeline&#10;&#10;Description automatically generated"/>
+                    <pic:cNvPicPr/>
+                  </pic:nvPicPr>
+                  <pic:blipFill>
+                    <a:blip r:embed="rId8" cstate="print">
+                      <a:extLst>
+                        <a:ext uri="{28A0092B-C50C-407E-A947-70E740481C1C}">
+                          <a14:useLocalDpi xmlns:a14="http://schemas.microsoft.com/office/drawing/2010/main" val="0"/>
+                        </a:ext>
+                      </a:extLst>
+                    </a:blip>
+                    <a:stretch>
+                      <a:fillRect/>
+                    </a:stretch>
+                  </pic:blipFill>
+                  <pic:spPr>
+                    <a:xfrm rot="10800000">
+                      <a:off x="0" y="0"/>
+                      <a:ext cx="1767839" cy="766524"/>
+                    </a:xfrm>
+                    <a:prstGeom prst="rect">
+                      <a:avLst/>
+                    </a:prstGeom>
+                  </pic:spPr>
+                </pic:pic>
+              </a:graphicData>
+            </a:graphic>
+            <wp14:sizeRelH relativeFrom="margin">
+              <wp14:pctWidth>0</wp14:pctWidth>
+            </wp14:sizeRelH>
+            <wp14:sizeRelV relativeFrom="margin">
+              <wp14:pctHeight>0</wp14:pctHeight>
+            </wp14:sizeRelV>
+          </wp:anchor>
+        </w:drawing>
+      </w:r>
+    </w:p>
+    <w:p>
+      <w:pPr>
+        <w:rPr>
+          <w:rFonts w:ascii="Verdana" w:hAnsi="Verdana"/>
+        </w:rPr>
+      </w:pPr>
+    </w:p>
+    <w:p>
+      <w:pPr>
+        <w:rPr>
+          <w:rFonts w:ascii="Verdana" w:hAnsi="Verdana"/>
+        </w:rPr>
+      </w:pPr>
+    </w:p>
+    <w:p>
+      <w:pPr>
+        <w:rPr>
+          <w:rFonts w:ascii="Verdana" w:hAnsi="Verdana"/>
+        </w:rPr>
+      </w:pPr>
+      <w:r>
+        <w:rPr>
+          <w:rFonts w:ascii="Verdana" w:hAnsi="Verdana"/>
+          <w:noProof/>
+        </w:rPr>
+        <mc:AlternateContent>
+          <mc:Choice Requires="wps">
+            <w:drawing>
+              <wp:anchor distT="45720" distB="45720" distL="114300" distR="114300" simplePos="0" relativeHeight="251737088" behindDoc="0" locked="0" layoutInCell="1" allowOverlap="1" wp14:anchorId="2CB8A5BF" wp14:editId="08E92F8B">
+                <wp:simplePos x="0" y="0"/>
+                <wp:positionH relativeFrom="margin">
+                  <wp:align>right</wp:align>
+                </wp:positionH>
+                <wp:positionV relativeFrom="paragraph">
+                  <wp:posOffset>109220</wp:posOffset>
+                </wp:positionV>
+                <wp:extent cx="1219200" cy="1404620"/>
+                <wp:effectExtent l="0" t="0" r="0" b="0"/>
+                <wp:wrapNone/>
+                <wp:docPr id="32" name="Text Box 2"/>
+                <wp:cNvGraphicFramePr>
+                  <a:graphicFrameLocks xmlns:a="http://schemas.openxmlformats.org/drawingml/2006/main"/>
+                </wp:cNvGraphicFramePr>
+                <a:graphic xmlns:a="http://schemas.openxmlformats.org/drawingml/2006/main">
+                  <a:graphicData uri="http://schemas.microsoft.com/office/word/2010/wordprocessingShape">
+                    <wps:wsp>
+                      <wps:cNvSpPr txBox="1">
+                        <a:spLocks noChangeArrowheads="1"/>
+                      </wps:cNvSpPr>
+                      <wps:spPr bwMode="auto">
+                        <a:xfrm>
+                          <a:off x="0" y="0"/>
+                          <a:ext cx="1219200" cy="1404620"/>
+                        </a:xfrm>
+                        <a:prstGeom prst="rect">
+                          <a:avLst/>
+                        </a:prstGeom>
+                        <a:solidFill>
+                          <a:srgbClr val="FFFFFF"/>
+                        </a:solidFill>
+                        <a:ln w="9525">
+                          <a:noFill/>
+                          <a:miter lim="800000"/>
+                          <a:headEnd/>
+                          <a:tailEnd/>
+                        </a:ln>
+                      </wps:spPr>
+                      <wps:txbx>
+                        <w:txbxContent>
+                          <w:p>
+                            <w:pPr>
+                              <w:jc w:val="center"/>
+                              <w:rPr>
+                                <w:rFonts w:ascii="Jumble" w:hAnsi="Jumble"/>
+                              </w:rPr>
+                            </w:pPr>
+                            <w:r>
+                              <w:rPr>
+                                <w:rFonts w:ascii="Jumble" w:hAnsi="Jumble"/>
+                              </w:rPr>
+                              <w:t xml:space="preserve">Player </w:t>
+                            </w:r>
+                            <w:r>
+                              <w:rPr>
+                                <w:rFonts w:ascii="Jumble" w:hAnsi="Jumble"/>
+                              </w:rPr>
+                              <w:t>2</w:t>
+                            </w:r>
+                          </w:p>
+                          <w:p>
+                            <w:pPr>
+                              <w:jc w:val="center"/>
+                              <w:rPr>
+                                <w:rFonts w:ascii="Jumble" w:hAnsi="Jumble"/>
+                              </w:rPr>
+                            </w:pPr>
+                            <w:r>
+                              <w:rPr>
+                                <w:rFonts w:ascii="Jumble" w:hAnsi="Jumble"/>
+                              </w:rPr>
+                              <w:t>5 seeds</w:t>
+                            </w:r>
+                          </w:p>
+                        </w:txbxContent>
+                      </wps:txbx>
+                      <wps:bodyPr rot="0" vert="horz" wrap="square" lIns="91440" tIns="45720" rIns="91440" bIns="45720" anchor="t" anchorCtr="0">
+                        <a:spAutoFit/>
+                      </wps:bodyPr>
+                    </wps:wsp>
+                  </a:graphicData>
+                </a:graphic>
+                <wp14:sizeRelH relativeFrom="margin">
+                  <wp14:pctWidth>0</wp14:pctWidth>
+                </wp14:sizeRelH>
+                <wp14:sizeRelV relativeFrom="margin">
+                  <wp14:pctHeight>20000</wp14:pctHeight>
+                </wp14:sizeRelV>
+              </wp:anchor>
+            </w:drawing>
+          </mc:Choice>
+          <mc:Fallback>
+            <w:pict>
+              <v:shape w14:anchorId="2CB8A5BF" id="_x0000_s1028" type="#_x0000_t202" style="position:absolute;margin-left:44.8pt;margin-top:8.6pt;width:96pt;height:110.6pt;z-index:251737088;visibility:visible;mso-wrap-style:square;mso-width-percent:0;mso-height-percent:200;mso-wrap-distance-left:9pt;mso-wrap-distance-top:3.6pt;mso-wrap-distance-right:9pt;mso-wrap-distance-bottom:3.6pt;mso-position-horizontal:right;mso-position-horizontal-relative:margin;mso-position-vertical:absolute;mso-position-vertical-relative:text;mso-width-percent:0;mso-height-percent:200;mso-width-relative:margin;mso-height-relative:margin;v-text-anchor:top" o:gfxdata="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" stroked="f">
+                <v:textbox style="mso-fit-shape-to-text:t">
+                  <w:txbxContent>
+                    <w:p>
+                      <w:pPr>
+                        <w:jc w:val="center"/>
+                        <w:rPr>
+                          <w:rFonts w:ascii="Jumble" w:hAnsi="Jumble"/>
+                        </w:rPr>
+                      </w:pPr>
+                      <w:r>
+                        <w:rPr>
+                          <w:rFonts w:ascii="Jumble" w:hAnsi="Jumble"/>
+                        </w:rPr>
+                        <w:t xml:space="preserve">Player </w:t>
+                      </w:r>
+                      <w:r>
+                        <w:rPr>
+                          <w:rFonts w:ascii="Jumble" w:hAnsi="Jumble"/>
+                        </w:rPr>
+                        <w:t>2</w:t>
+                      </w:r>
+                    </w:p>
+                    <w:p>
+                      <w:pPr>
+                        <w:jc w:val="center"/>
+                        <w:rPr>
+                          <w:rFonts w:ascii="Jumble" w:hAnsi="Jumble"/>
+                        </w:rPr>
+                      </w:pPr>
+                      <w:r>
+                        <w:rPr>
+                          <w:rFonts w:ascii="Jumble" w:hAnsi="Jumble"/>
+                        </w:rPr>
+                        <w:t>5 seeds</w:t>
+                      </w:r>
+                    </w:p>
+                  </w:txbxContent>
+                </v:textbox>
+                <w10:wrap anchorx="margin"/>
+              </v:shape>
+            </w:pict>
+          </mc:Fallback>
+        </mc:AlternateContent>
+      </w:r>
+    </w:p>
+    <w:p>
+      <w:pPr>
+        <w:jc w:val="center"/>
+        <w:rPr>
+          <w:rFonts w:ascii="Verdana" w:hAnsi="Verdana"/>
+        </w:rPr>
+      </w:pPr>
+      <w:r>
+        <w:rPr>
+          <w:rFonts w:ascii="Verdana" w:hAnsi="Verdana"/>
+        </w:rPr>
+        <w:drawing>
+          <wp:anchor distT="0" distB="0" distL="114300" distR="114300" simplePos="0" relativeHeight="251789312" behindDoc="0" locked="0" layoutInCell="1" allowOverlap="1" wp14:anchorId="15C81D34" wp14:editId="0DA529A0">
+            <wp:simplePos x="0" y="0"/>
+            <wp:positionH relativeFrom="column">
+              <wp:posOffset>662940</wp:posOffset>
+            </wp:positionH>
+            <wp:positionV relativeFrom="paragraph">
+              <wp:posOffset>808355</wp:posOffset>
+            </wp:positionV>
+            <wp:extent cx="1767839" cy="766524"/>
+            <wp:effectExtent l="5080" t="0" r="0" b="0"/>
+            <wp:wrapNone/>
+            <wp:docPr id="213" name="Picture 213" descr="Timeline&#10;&#10;Description automatically generated"/>
+            <wp:cNvGraphicFramePr>
+              <a:graphicFrameLocks xmlns:a="http://schemas.openxmlformats.org/drawingml/2006/main" noChangeAspect="1"/>
+            </wp:cNvGraphicFramePr>
+            <a:graphic xmlns:a="http://schemas.openxmlformats.org/drawingml/2006/main">
+              <a:graphicData uri="http://schemas.openxmlformats.org/drawingml/2006/picture">
+                <pic:pic xmlns:pic="http://schemas.openxmlformats.org/drawingml/2006/picture">
+                  <pic:nvPicPr>
+                    <pic:cNvPr id="213" name="Picture 213" descr="Timeline&#10;&#10;Description automatically generated"/>
+                    <pic:cNvPicPr/>
+                  </pic:nvPicPr>
+                  <pic:blipFill>
+                    <a:blip r:embed="rId8" cstate="print">
+                      <a:extLst>
+                        <a:ext uri="{28A0092B-C50C-407E-A947-70E740481C1C}">
+                          <a14:useLocalDpi xmlns:a14="http://schemas.microsoft.com/office/drawing/2010/main" val="0"/>
+                        </a:ext>
+                      </a:extLst>
+                    </a:blip>
+                    <a:stretch>
+                      <a:fillRect/>
+                    </a:stretch>
+                  </pic:blipFill>
+                  <pic:spPr>
+                    <a:xfrm rot="5400000">
+                      <a:off x="0" y="0"/>
+                      <a:ext cx="1767839" cy="766524"/>
+                    </a:xfrm>
+                    <a:prstGeom prst="rect">
+                      <a:avLst/>
+                    </a:prstGeom>
+                  </pic:spPr>
+                </pic:pic>
+              </a:graphicData>
+            </a:graphic>
+            <wp14:sizeRelH relativeFrom="margin">
+              <wp14:pctWidth>0</wp14:pctWidth>
+            </wp14:sizeRelH>
+            <wp14:sizeRelV relativeFrom="margin">
+              <wp14:pctHeight>0</wp14:pctHeight>
+            </wp14:sizeRelV>
+          </wp:anchor>
+        </w:drawing>
+      </w:r>
+      <w:r>
+        <w:rPr>
+          <w:rFonts w:ascii="Verdana" w:hAnsi="Verdana"/>
+        </w:rPr>
+        <w:drawing>
+          <wp:anchor distT="0" distB="0" distL="114300" distR="114300" simplePos="0" relativeHeight="251791360" behindDoc="0" locked="0" layoutInCell="1" allowOverlap="1" wp14:anchorId="714A2732" wp14:editId="2766CC79">
+            <wp:simplePos x="0" y="0"/>
+            <wp:positionH relativeFrom="column">
+              <wp:posOffset>3671570</wp:posOffset>
+            </wp:positionH>
+            <wp:positionV relativeFrom="paragraph">
+              <wp:posOffset>727075</wp:posOffset>
+            </wp:positionV>
+            <wp:extent cx="1767839" cy="766524"/>
+            <wp:effectExtent l="5080" t="0" r="0" b="0"/>
+            <wp:wrapNone/>
+            <wp:docPr id="214" name="Picture 214" descr="Timeline&#10;&#10;Description automatically generated"/>
+            <wp:cNvGraphicFramePr>
+              <a:graphicFrameLocks xmlns:a="http://schemas.openxmlformats.org/drawingml/2006/main" noChangeAspect="1"/>
+            </wp:cNvGraphicFramePr>
+            <a:graphic xmlns:a="http://schemas.openxmlformats.org/drawingml/2006/main">
+              <a:graphicData uri="http://schemas.openxmlformats.org/drawingml/2006/picture">
+                <pic:pic xmlns:pic="http://schemas.openxmlformats.org/drawingml/2006/picture">
+                  <pic:nvPicPr>
+                    <pic:cNvPr id="213" name="Picture 213" descr="Timeline&#10;&#10;Description automatically generated"/>
+                    <pic:cNvPicPr/>
+                  </pic:nvPicPr>
+                  <pic:blipFill>
+                    <a:blip r:embed="rId8" cstate="print">
+                      <a:extLst>
+                        <a:ext uri="{28A0092B-C50C-407E-A947-70E740481C1C}">
+                          <a14:useLocalDpi xmlns:a14="http://schemas.microsoft.com/office/drawing/2010/main" val="0"/>
+                        </a:ext>
+                      </a:extLst>
+                    </a:blip>
+                    <a:stretch>
+                      <a:fillRect/>
+                    </a:stretch>
+                  </pic:blipFill>
+                  <pic:spPr>
+                    <a:xfrm rot="16200000">
+                      <a:off x="0" y="0"/>
+                      <a:ext cx="1767839" cy="766524"/>
+                    </a:xfrm>
+                    <a:prstGeom prst="rect">
+                      <a:avLst/>
+                    </a:prstGeom>
+                  </pic:spPr>
+                </pic:pic>
+              </a:graphicData>
+            </a:graphic>
+            <wp14:sizeRelH relativeFrom="margin">
+              <wp14:pctWidth>0</wp14:pctWidth>
+            </wp14:sizeRelH>
+            <wp14:sizeRelV relativeFrom="margin">
+              <wp14:pctHeight>0</wp14:pctHeight>
+            </wp14:sizeRelV>
+          </wp:anchor>
+        </w:drawing>
+      </w:r>
+      <w:r>
+        <w:rPr>
+          <w:noProof/>
+        </w:rPr>
+        <w:drawing>
+          <wp:anchor distT="0" distB="0" distL="114300" distR="114300" simplePos="0" relativeHeight="251769856" behindDoc="0" locked="0" layoutInCell="1" allowOverlap="1" wp14:anchorId="0F34CDF9" wp14:editId="4FDB0943">
+            <wp:simplePos x="0" y="0"/>
+            <wp:positionH relativeFrom="margin">
+              <wp:posOffset>274320</wp:posOffset>
+            </wp:positionH>
+            <wp:positionV relativeFrom="paragraph">
+              <wp:posOffset>1181100</wp:posOffset>
+            </wp:positionV>
+            <wp:extent cx="289312" cy="283845"/>
+            <wp:effectExtent l="0" t="0" r="0" b="1905"/>
+            <wp:wrapNone/>
+            <wp:docPr id="197" name="Picture 197" descr="Shape&#10;&#10;Description automatically generated with low confidence"/>
+            <wp:cNvGraphicFramePr>
+              <a:graphicFrameLocks xmlns:a="http://schemas.openxmlformats.org/drawingml/2006/main" noChangeAspect="1"/>
+            </wp:cNvGraphicFramePr>
+            <a:graphic xmlns:a="http://schemas.openxmlformats.org/drawingml/2006/main">
+              <a:graphicData uri="http://schemas.openxmlformats.org/drawingml/2006/picture">
+                <pic:pic xmlns:pic="http://schemas.openxmlformats.org/drawingml/2006/picture">
+                  <pic:nvPicPr>
+                    <pic:cNvPr id="11" name="Picture 11" descr="Shape&#10;&#10;Description automatically generated with low confidence"/>
+                    <pic:cNvPicPr/>
+                  </pic:nvPicPr>
+                  <pic:blipFill>
+                    <a:blip r:embed="rId7" cstate="print">
+                      <a:extLst>
+                        <a:ext uri="{28A0092B-C50C-407E-A947-70E740481C1C}">
+                          <a14:useLocalDpi xmlns:a14="http://schemas.microsoft.com/office/drawing/2010/main" val="0"/>
+                        </a:ext>
+                      </a:extLst>
+                    </a:blip>
+                    <a:stretch>
+                      <a:fillRect/>
+                    </a:stretch>
+                  </pic:blipFill>
+                  <pic:spPr>
+                    <a:xfrm>
+                      <a:off x="0" y="0"/>
+                      <a:ext cx="289312" cy="283845"/>
+                    </a:xfrm>
+                    <a:prstGeom prst="rect">
+                      <a:avLst/>
+                    </a:prstGeom>
+                  </pic:spPr>
+                </pic:pic>
+              </a:graphicData>
+            </a:graphic>
+            <wp14:sizeRelH relativeFrom="margin">
+              <wp14:pctWidth>0</wp14:pctWidth>
+            </wp14:sizeRelH>
+            <wp14:sizeRelV relativeFrom="margin">
+              <wp14:pctHeight>0</wp14:pctHeight>
+            </wp14:sizeRelV>
+          </wp:anchor>
+        </w:drawing>
+      </w:r>
+      <w:r>
+        <w:rPr>
+          <w:noProof/>
+        </w:rPr>
+        <w:drawing>
+          <wp:anchor distT="0" distB="0" distL="114300" distR="114300" simplePos="0" relativeHeight="251755520" behindDoc="0" locked="0" layoutInCell="1" allowOverlap="1" wp14:anchorId="785AE672" wp14:editId="3DACDA7B">
+            <wp:simplePos x="0" y="0"/>
+            <wp:positionH relativeFrom="margin">
+              <wp:posOffset>807720</wp:posOffset>
+            </wp:positionH>
+            <wp:positionV relativeFrom="paragraph">
+              <wp:posOffset>1131570</wp:posOffset>
+            </wp:positionV>
+            <wp:extent cx="289312" cy="283845"/>
+            <wp:effectExtent l="0" t="0" r="0" b="1905"/>
+            <wp:wrapNone/>
+            <wp:docPr id="42" name="Picture 42" descr="Shape&#10;&#10;Description automatically generated with low confidence"/>
+            <wp:cNvGraphicFramePr>
+              <a:graphicFrameLocks xmlns:a="http://schemas.openxmlformats.org/drawingml/2006/main" noChangeAspect="1"/>
+            </wp:cNvGraphicFramePr>
+            <a:graphic xmlns:a="http://schemas.openxmlformats.org/drawingml/2006/main">
+              <a:graphicData uri="http://schemas.openxmlformats.org/drawingml/2006/picture">
+                <pic:pic xmlns:pic="http://schemas.openxmlformats.org/drawingml/2006/picture">
+                  <pic:nvPicPr>
+                    <pic:cNvPr id="11" name="Picture 11" descr="Shape&#10;&#10;Description automatically generated with low confidence"/>
+                    <pic:cNvPicPr/>
+                  </pic:nvPicPr>
+                  <pic:blipFill>
+                    <a:blip r:embed="rId7" cstate="print">
+                      <a:extLst>
+                        <a:ext uri="{28A0092B-C50C-407E-A947-70E740481C1C}">
+                          <a14:useLocalDpi xmlns:a14="http://schemas.microsoft.com/office/drawing/2010/main" val="0"/>
+                        </a:ext>
+                      </a:extLst>
+                    </a:blip>
+                    <a:stretch>
+                      <a:fillRect/>
+                    </a:stretch>
+                  </pic:blipFill>
+                  <pic:spPr>
+                    <a:xfrm>
+                      <a:off x="0" y="0"/>
+                      <a:ext cx="289312" cy="283845"/>
+                    </a:xfrm>
+                    <a:prstGeom prst="rect">
+                      <a:avLst/>
+                    </a:prstGeom>
+                  </pic:spPr>
+                </pic:pic>
+              </a:graphicData>
+            </a:graphic>
+            <wp14:sizeRelH relativeFrom="margin">
+              <wp14:pctWidth>0</wp14:pctWidth>
+            </wp14:sizeRelH>
+            <wp14:sizeRelV relativeFrom="margin">
+              <wp14:pctHeight>0</wp14:pctHeight>
+            </wp14:sizeRelV>
+          </wp:anchor>
+        </w:drawing>
+      </w:r>
+      <w:r>
+        <w:rPr>
+          <w:noProof/>
+        </w:rPr>
+        <w:drawing>
+          <wp:anchor distT="0" distB="0" distL="114300" distR="114300" simplePos="0" relativeHeight="251772928" behindDoc="0" locked="0" layoutInCell="1" allowOverlap="1" wp14:anchorId="18CBEE4E" wp14:editId="661E5C9A">
+            <wp:simplePos x="0" y="0"/>
+            <wp:positionH relativeFrom="margin">
+              <wp:posOffset>777240</wp:posOffset>
+            </wp:positionH>
+            <wp:positionV relativeFrom="paragraph">
+              <wp:posOffset>819150</wp:posOffset>
+            </wp:positionV>
+            <wp:extent cx="288925" cy="283845"/>
+            <wp:effectExtent l="0" t="0" r="0" b="1905"/>
+            <wp:wrapNone/>
+            <wp:docPr id="200" name="Picture 200" descr="Shape&#10;&#10;Description automatically generated with low confidence"/>
+            <wp:cNvGraphicFramePr>
+              <a:graphicFrameLocks xmlns:a="http://schemas.openxmlformats.org/drawingml/2006/main" noChangeAspect="1"/>
+            </wp:cNvGraphicFramePr>
+            <a:graphic xmlns:a="http://schemas.openxmlformats.org/drawingml/2006/main">
+              <a:graphicData uri="http://schemas.openxmlformats.org/drawingml/2006/picture">
+                <pic:pic xmlns:pic="http://schemas.openxmlformats.org/drawingml/2006/picture">
+                  <pic:nvPicPr>
+                    <pic:cNvPr id="11" name="Picture 11" descr="Shape&#10;&#10;Description automatically generated with low confidence"/>
+                    <pic:cNvPicPr/>
+                  </pic:nvPicPr>
+                  <pic:blipFill>
+                    <a:blip r:embed="rId7" cstate="print">
+                      <a:extLst>
+                        <a:ext uri="{28A0092B-C50C-407E-A947-70E740481C1C}">
+                          <a14:useLocalDpi xmlns:a14="http://schemas.microsoft.com/office/drawing/2010/main" val="0"/>
+                        </a:ext>
+                      </a:extLst>
+                    </a:blip>
+                    <a:stretch>
+                      <a:fillRect/>
+                    </a:stretch>
+                  </pic:blipFill>
+                  <pic:spPr>
+                    <a:xfrm>
+                      <a:off x="0" y="0"/>
+                      <a:ext cx="288925" cy="283845"/>
+                    </a:xfrm>
+                    <a:prstGeom prst="rect">
+                      <a:avLst/>
+                    </a:prstGeom>
+                  </pic:spPr>
+                </pic:pic>
+              </a:graphicData>
+            </a:graphic>
+            <wp14:sizeRelH relativeFrom="margin">
+              <wp14:pctWidth>0</wp14:pctWidth>
+            </wp14:sizeRelH>
+            <wp14:sizeRelV relativeFrom="margin">
+              <wp14:pctHeight>0</wp14:pctHeight>
+            </wp14:sizeRelV>
+          </wp:anchor>
+        </w:drawing>
+      </w:r>
+      <w:r>
+        <w:rPr>
+          <w:noProof/>
+        </w:rPr>
+        <w:drawing>
+          <wp:anchor distT="0" distB="0" distL="114300" distR="114300" simplePos="0" relativeHeight="251770880" behindDoc="0" locked="0" layoutInCell="1" allowOverlap="1" wp14:anchorId="45EC81E5" wp14:editId="25C44D62">
+            <wp:simplePos x="0" y="0"/>
+            <wp:positionH relativeFrom="margin">
+              <wp:posOffset>541020</wp:posOffset>
+            </wp:positionH>
+            <wp:positionV relativeFrom="paragraph">
+              <wp:posOffset>1064895</wp:posOffset>
+            </wp:positionV>
+            <wp:extent cx="288925" cy="283845"/>
+            <wp:effectExtent l="0" t="0" r="0" b="1905"/>
+            <wp:wrapNone/>
+            <wp:docPr id="198" name="Picture 198" descr="Shape&#10;&#10;Description automatically generated with low confidence"/>
+            <wp:cNvGraphicFramePr>
+              <a:graphicFrameLocks xmlns:a="http://schemas.openxmlformats.org/drawingml/2006/main" noChangeAspect="1"/>
+            </wp:cNvGraphicFramePr>
+            <a:graphic xmlns:a="http://schemas.openxmlformats.org/drawingml/2006/main">
+              <a:graphicData uri="http://schemas.openxmlformats.org/drawingml/2006/picture">
+                <pic:pic xmlns:pic="http://schemas.openxmlformats.org/drawingml/2006/picture">
+                  <pic:nvPicPr>
+                    <pic:cNvPr id="11" name="Picture 11" descr="Shape&#10;&#10;Description automatically generated with low confidence"/>
+                    <pic:cNvPicPr/>
+                  </pic:nvPicPr>
+                  <pic:blipFill>
+                    <a:blip r:embed="rId7" cstate="print">
+                      <a:extLst>
+                        <a:ext uri="{28A0092B-C50C-407E-A947-70E740481C1C}">
+                          <a14:useLocalDpi xmlns:a14="http://schemas.microsoft.com/office/drawing/2010/main" val="0"/>
+                        </a:ext>
+                      </a:extLst>
+                    </a:blip>
+                    <a:stretch>
+                      <a:fillRect/>
+                    </a:stretch>
+                  </pic:blipFill>
+                  <pic:spPr>
+                    <a:xfrm>
+                      <a:off x="0" y="0"/>
+                      <a:ext cx="288925" cy="283845"/>
+                    </a:xfrm>
+                    <a:prstGeom prst="rect">
+                      <a:avLst/>
+                    </a:prstGeom>
+                  </pic:spPr>
+                </pic:pic>
+              </a:graphicData>
+            </a:graphic>
+            <wp14:sizeRelH relativeFrom="margin">
+              <wp14:pctWidth>0</wp14:pctWidth>
+            </wp14:sizeRelH>
+            <wp14:sizeRelV relativeFrom="margin">
+              <wp14:pctHeight>0</wp14:pctHeight>
+            </wp14:sizeRelV>
+          </wp:anchor>
+        </w:drawing>
+      </w:r>
+      <w:r>
+        <w:rPr>
+          <w:noProof/>
+        </w:rPr>
+        <w:drawing>
+          <wp:anchor distT="0" distB="0" distL="114300" distR="114300" simplePos="0" relativeHeight="251771904" behindDoc="0" locked="0" layoutInCell="1" allowOverlap="1" wp14:anchorId="3D1665DB" wp14:editId="2325BEB4">
+            <wp:simplePos x="0" y="0"/>
+            <wp:positionH relativeFrom="margin">
+              <wp:posOffset>183515</wp:posOffset>
+            </wp:positionH>
+            <wp:positionV relativeFrom="paragraph">
+              <wp:posOffset>981075</wp:posOffset>
+            </wp:positionV>
+            <wp:extent cx="288925" cy="283845"/>
+            <wp:effectExtent l="0" t="0" r="0" b="1905"/>
+            <wp:wrapNone/>
+            <wp:docPr id="199" name="Picture 199" descr="Shape&#10;&#10;Description automatically generated with low confidence"/>
+            <wp:cNvGraphicFramePr>
+              <a:graphicFrameLocks xmlns:a="http://schemas.openxmlformats.org/drawingml/2006/main" noChangeAspect="1"/>
+            </wp:cNvGraphicFramePr>
+            <a:graphic xmlns:a="http://schemas.openxmlformats.org/drawingml/2006/main">
+              <a:graphicData uri="http://schemas.openxmlformats.org/drawingml/2006/picture">
+                <pic:pic xmlns:pic="http://schemas.openxmlformats.org/drawingml/2006/picture">
+                  <pic:nvPicPr>
+                    <pic:cNvPr id="11" name="Picture 11" descr="Shape&#10;&#10;Description automatically generated with low confidence"/>
+                    <pic:cNvPicPr/>
+                  </pic:nvPicPr>
+                  <pic:blipFill>
+                    <a:blip r:embed="rId7" cstate="print">
+                      <a:extLst>
+                        <a:ext uri="{28A0092B-C50C-407E-A947-70E740481C1C}">
+                          <a14:useLocalDpi xmlns:a14="http://schemas.microsoft.com/office/drawing/2010/main" val="0"/>
+                        </a:ext>
+                      </a:extLst>
+                    </a:blip>
+                    <a:stretch>
+                      <a:fillRect/>
+                    </a:stretch>
+                  </pic:blipFill>
+                  <pic:spPr>
+                    <a:xfrm>
+                      <a:off x="0" y="0"/>
+                      <a:ext cx="288925" cy="283845"/>
+                    </a:xfrm>
+                    <a:prstGeom prst="rect">
+                      <a:avLst/>
+                    </a:prstGeom>
+                  </pic:spPr>
+                </pic:pic>
+              </a:graphicData>
+            </a:graphic>
+            <wp14:sizeRelH relativeFrom="margin">
+              <wp14:pctWidth>0</wp14:pctWidth>
+            </wp14:sizeRelH>
+            <wp14:sizeRelV relativeFrom="margin">
+              <wp14:pctHeight>0</wp14:pctHeight>
+            </wp14:sizeRelV>
+          </wp:anchor>
+        </w:drawing>
+      </w:r>
+      <w:r>
+        <w:rPr>
+          <w:noProof/>
+        </w:rPr>
+        <w:drawing>
+          <wp:anchor distT="0" distB="0" distL="114300" distR="114300" simplePos="0" relativeHeight="251743232" behindDoc="0" locked="0" layoutInCell="1" allowOverlap="1" wp14:anchorId="1378709E" wp14:editId="6CD2BF2E">
+            <wp:simplePos x="0" y="0"/>
+            <wp:positionH relativeFrom="margin">
+              <wp:posOffset>473075</wp:posOffset>
+            </wp:positionH>
+            <wp:positionV relativeFrom="paragraph">
+              <wp:posOffset>897255</wp:posOffset>
+            </wp:positionV>
+            <wp:extent cx="289312" cy="283845"/>
+            <wp:effectExtent l="0" t="0" r="0" b="1905"/>
+            <wp:wrapNone/>
+            <wp:docPr id="36" name="Picture 36" descr="Shape&#10;&#10;Description automatically generated with low confidence"/>
+            <wp:cNvGraphicFramePr>
+              <a:graphicFrameLocks xmlns:a="http://schemas.openxmlformats.org/drawingml/2006/main" noChangeAspect="1"/>
+            </wp:cNvGraphicFramePr>
+            <a:graphic xmlns:a="http://schemas.openxmlformats.org/drawingml/2006/main">
+              <a:graphicData uri="http://schemas.openxmlformats.org/drawingml/2006/picture">
+                <pic:pic xmlns:pic="http://schemas.openxmlformats.org/drawingml/2006/picture">
+                  <pic:nvPicPr>
+                    <pic:cNvPr id="11" name="Picture 11" descr="Shape&#10;&#10;Description automatically generated with low confidence"/>
+                    <pic:cNvPicPr/>
+                  </pic:nvPicPr>
+                  <pic:blipFill>
+                    <a:blip r:embed="rId7" cstate="print">
+                      <a:extLst>
+                        <a:ext uri="{28A0092B-C50C-407E-A947-70E740481C1C}">
+                          <a14:useLocalDpi xmlns:a14="http://schemas.microsoft.com/office/drawing/2010/main" val="0"/>
+                        </a:ext>
+                      </a:extLst>
+                    </a:blip>
+                    <a:stretch>
+                      <a:fillRect/>
+                    </a:stretch>
+                  </pic:blipFill>
+                  <pic:spPr>
+                    <a:xfrm>
+                      <a:off x="0" y="0"/>
+                      <a:ext cx="289312" cy="283845"/>
+                    </a:xfrm>
+                    <a:prstGeom prst="rect">
+                      <a:avLst/>
+                    </a:prstGeom>
+                  </pic:spPr>
+                </pic:pic>
+              </a:graphicData>
+            </a:graphic>
+            <wp14:sizeRelH relativeFrom="margin">
+              <wp14:pctWidth>0</wp14:pctWidth>
+            </wp14:sizeRelH>
+            <wp14:sizeRelV relativeFrom="margin">
+              <wp14:pctHeight>0</wp14:pctHeight>
+            </wp14:sizeRelV>
+          </wp:anchor>
+        </w:drawing>
+      </w:r>
+      <w:r>
+        <w:rPr>
+          <w:noProof/>
+        </w:rPr>
+        <w:drawing>
+          <wp:anchor distT="0" distB="0" distL="114300" distR="114300" simplePos="0" relativeHeight="251757568" behindDoc="0" locked="0" layoutInCell="1" allowOverlap="1" wp14:anchorId="20F1B93F" wp14:editId="37EC8CAB">
+            <wp:simplePos x="0" y="0"/>
+            <wp:positionH relativeFrom="margin">
+              <wp:posOffset>5364480</wp:posOffset>
+            </wp:positionH>
+            <wp:positionV relativeFrom="paragraph">
+              <wp:posOffset>697230</wp:posOffset>
+            </wp:positionV>
+            <wp:extent cx="289312" cy="283845"/>
+            <wp:effectExtent l="0" t="0" r="0" b="1905"/>
+            <wp:wrapNone/>
+            <wp:docPr id="43" name="Picture 43" descr="Shape&#10;&#10;Description automatically generated with low confidence"/>
+            <wp:cNvGraphicFramePr>
+              <a:graphicFrameLocks xmlns:a="http://schemas.openxmlformats.org/drawingml/2006/main" noChangeAspect="1"/>
+            </wp:cNvGraphicFramePr>
+            <a:graphic xmlns:a="http://schemas.openxmlformats.org/drawingml/2006/main">
+              <a:graphicData uri="http://schemas.openxmlformats.org/drawingml/2006/picture">
+                <pic:pic xmlns:pic="http://schemas.openxmlformats.org/drawingml/2006/picture">
+                  <pic:nvPicPr>
+                    <pic:cNvPr id="11" name="Picture 11" descr="Shape&#10;&#10;Description automatically generated with low confidence"/>
+                    <pic:cNvPicPr/>
+                  </pic:nvPicPr>
+                  <pic:blipFill>
+                    <a:blip r:embed="rId7" cstate="print">
+                      <a:extLst>
+                        <a:ext uri="{28A0092B-C50C-407E-A947-70E740481C1C}">
+                          <a14:useLocalDpi xmlns:a14="http://schemas.microsoft.com/office/drawing/2010/main" val="0"/>
+                        </a:ext>
+                      </a:extLst>
+                    </a:blip>
+                    <a:stretch>
+                      <a:fillRect/>
+                    </a:stretch>
+                  </pic:blipFill>
+                  <pic:spPr>
+                    <a:xfrm>
+                      <a:off x="0" y="0"/>
+                      <a:ext cx="289312" cy="283845"/>
+                    </a:xfrm>
+                    <a:prstGeom prst="rect">
+                      <a:avLst/>
+                    </a:prstGeom>
+                  </pic:spPr>
+                </pic:pic>
+              </a:graphicData>
+            </a:graphic>
+            <wp14:sizeRelH relativeFrom="margin">
+              <wp14:pctWidth>0</wp14:pctWidth>
+            </wp14:sizeRelH>
+            <wp14:sizeRelV relativeFrom="margin">
+              <wp14:pctHeight>0</wp14:pctHeight>
+            </wp14:sizeRelV>
+          </wp:anchor>
+        </w:drawing>
+      </w:r>
+      <w:r>
+        <w:rPr>
+          <w:noProof/>
+        </w:rPr>
+        <w:drawing>
+          <wp:anchor distT="0" distB="0" distL="114300" distR="114300" simplePos="0" relativeHeight="251767808" behindDoc="0" locked="0" layoutInCell="1" allowOverlap="1" wp14:anchorId="6DFE2CEC" wp14:editId="4E86458B">
+            <wp:simplePos x="0" y="0"/>
+            <wp:positionH relativeFrom="margin">
+              <wp:posOffset>5600700</wp:posOffset>
+            </wp:positionH>
+            <wp:positionV relativeFrom="paragraph">
+              <wp:posOffset>461010</wp:posOffset>
+            </wp:positionV>
+            <wp:extent cx="288925" cy="283845"/>
+            <wp:effectExtent l="0" t="0" r="0" b="1905"/>
+            <wp:wrapNone/>
+            <wp:docPr id="196" name="Picture 196" descr="Shape&#10;&#10;Description automatically generated with low confidence"/>
+            <wp:cNvGraphicFramePr>
+              <a:graphicFrameLocks xmlns:a="http://schemas.openxmlformats.org/drawingml/2006/main" noChangeAspect="1"/>
+            </wp:cNvGraphicFramePr>
+            <a:graphic xmlns:a="http://schemas.openxmlformats.org/drawingml/2006/main">
+              <a:graphicData uri="http://schemas.openxmlformats.org/drawingml/2006/picture">
+                <pic:pic xmlns:pic="http://schemas.openxmlformats.org/drawingml/2006/picture">
+                  <pic:nvPicPr>
+                    <pic:cNvPr id="11" name="Picture 11" descr="Shape&#10;&#10;Description automatically generated with low confidence"/>
+                    <pic:cNvPicPr/>
+                  </pic:nvPicPr>
+                  <pic:blipFill>
+                    <a:blip r:embed="rId7" cstate="print">
+                      <a:extLst>
+                        <a:ext uri="{28A0092B-C50C-407E-A947-70E740481C1C}">
+                          <a14:useLocalDpi xmlns:a14="http://schemas.microsoft.com/office/drawing/2010/main" val="0"/>
+                        </a:ext>
+                      </a:extLst>
+                    </a:blip>
+                    <a:stretch>
+                      <a:fillRect/>
+                    </a:stretch>
+                  </pic:blipFill>
+                  <pic:spPr>
+                    <a:xfrm>
+                      <a:off x="0" y="0"/>
+                      <a:ext cx="288925" cy="283845"/>
+                    </a:xfrm>
+                    <a:prstGeom prst="rect">
+                      <a:avLst/>
+                    </a:prstGeom>
+                  </pic:spPr>
+                </pic:pic>
+              </a:graphicData>
+            </a:graphic>
+            <wp14:sizeRelH relativeFrom="margin">
+              <wp14:pctWidth>0</wp14:pctWidth>
+            </wp14:sizeRelH>
+            <wp14:sizeRelV relativeFrom="margin">
+              <wp14:pctHeight>0</wp14:pctHeight>
+            </wp14:sizeRelV>
+          </wp:anchor>
+        </w:drawing>
+      </w:r>
+      <w:r>
+        <w:rPr>
+          <w:noProof/>
+        </w:rPr>
+        <w:drawing>
+          <wp:anchor distT="0" distB="0" distL="114300" distR="114300" simplePos="0" relativeHeight="251766784" behindDoc="0" locked="0" layoutInCell="1" allowOverlap="1" wp14:anchorId="7CFC5E9B" wp14:editId="1026B9DE">
+            <wp:simplePos x="0" y="0"/>
+            <wp:positionH relativeFrom="margin">
+              <wp:posOffset>4983480</wp:posOffset>
+            </wp:positionH>
+            <wp:positionV relativeFrom="paragraph">
+              <wp:posOffset>354330</wp:posOffset>
+            </wp:positionV>
+            <wp:extent cx="288925" cy="283845"/>
+            <wp:effectExtent l="0" t="0" r="0" b="1905"/>
+            <wp:wrapNone/>
+            <wp:docPr id="195" name="Picture 195" descr="Shape&#10;&#10;Description automatically generated with low confidence"/>
+            <wp:cNvGraphicFramePr>
+              <a:graphicFrameLocks xmlns:a="http://schemas.openxmlformats.org/drawingml/2006/main" noChangeAspect="1"/>
+            </wp:cNvGraphicFramePr>
+            <a:graphic xmlns:a="http://schemas.openxmlformats.org/drawingml/2006/main">
+              <a:graphicData uri="http://schemas.openxmlformats.org/drawingml/2006/picture">
+                <pic:pic xmlns:pic="http://schemas.openxmlformats.org/drawingml/2006/picture">
+                  <pic:nvPicPr>
+                    <pic:cNvPr id="11" name="Picture 11" descr="Shape&#10;&#10;Description automatically generated with low confidence"/>
+                    <pic:cNvPicPr/>
+                  </pic:nvPicPr>
+                  <pic:blipFill>
+                    <a:blip r:embed="rId7" cstate="print">
+                      <a:extLst>
+                        <a:ext uri="{28A0092B-C50C-407E-A947-70E740481C1C}">
+                          <a14:useLocalDpi xmlns:a14="http://schemas.microsoft.com/office/drawing/2010/main" val="0"/>
+                        </a:ext>
+                      </a:extLst>
+                    </a:blip>
+                    <a:stretch>
+                      <a:fillRect/>
+                    </a:stretch>
+                  </pic:blipFill>
+                  <pic:spPr>
+                    <a:xfrm>
+                      <a:off x="0" y="0"/>
+                      <a:ext cx="288925" cy="283845"/>
+                    </a:xfrm>
+                    <a:prstGeom prst="rect">
+                      <a:avLst/>
+                    </a:prstGeom>
+                  </pic:spPr>
+                </pic:pic>
+              </a:graphicData>
+            </a:graphic>
+            <wp14:sizeRelH relativeFrom="margin">
+              <wp14:pctWidth>0</wp14:pctWidth>
+            </wp14:sizeRelH>
+            <wp14:sizeRelV relativeFrom="margin">
+              <wp14:pctHeight>0</wp14:pctHeight>
+            </wp14:sizeRelV>
+          </wp:anchor>
+        </w:drawing>
+      </w:r>
+      <w:r>
+        <w:rPr>
+          <w:noProof/>
+        </w:rPr>
+        <w:drawing>
+          <wp:anchor distT="0" distB="0" distL="114300" distR="114300" simplePos="0" relativeHeight="251765760" behindDoc="0" locked="0" layoutInCell="1" allowOverlap="1" wp14:anchorId="17982C15" wp14:editId="38B5415B">
+            <wp:simplePos x="0" y="0"/>
+            <wp:positionH relativeFrom="margin">
+              <wp:posOffset>5227320</wp:posOffset>
+            </wp:positionH>
+            <wp:positionV relativeFrom="paragraph">
+              <wp:posOffset>424815</wp:posOffset>
+            </wp:positionV>
+            <wp:extent cx="288925" cy="283845"/>
+            <wp:effectExtent l="0" t="0" r="0" b="1905"/>
+            <wp:wrapNone/>
+            <wp:docPr id="194" name="Picture 194" descr="Shape&#10;&#10;Description automatically generated with low confidence"/>
+            <wp:cNvGraphicFramePr>
+              <a:graphicFrameLocks xmlns:a="http://schemas.openxmlformats.org/drawingml/2006/main" noChangeAspect="1"/>
+            </wp:cNvGraphicFramePr>
+            <a:graphic xmlns:a="http://schemas.openxmlformats.org/drawingml/2006/main">
+              <a:graphicData uri="http://schemas.openxmlformats.org/drawingml/2006/picture">
+                <pic:pic xmlns:pic="http://schemas.openxmlformats.org/drawingml/2006/picture">
+                  <pic:nvPicPr>
+                    <pic:cNvPr id="11" name="Picture 11" descr="Shape&#10;&#10;Description automatically generated with low confidence"/>
+                    <pic:cNvPicPr/>
+                  </pic:nvPicPr>
+                  <pic:blipFill>
+                    <a:blip r:embed="rId7" cstate="print">
+                      <a:extLst>
+                        <a:ext uri="{28A0092B-C50C-407E-A947-70E740481C1C}">
+                          <a14:useLocalDpi xmlns:a14="http://schemas.microsoft.com/office/drawing/2010/main" val="0"/>
+                        </a:ext>
+                      </a:extLst>
+                    </a:blip>
+                    <a:stretch>
+                      <a:fillRect/>
+                    </a:stretch>
+                  </pic:blipFill>
+                  <pic:spPr>
+                    <a:xfrm>
+                      <a:off x="0" y="0"/>
+                      <a:ext cx="288925" cy="283845"/>
+                    </a:xfrm>
+                    <a:prstGeom prst="rect">
+                      <a:avLst/>
+                    </a:prstGeom>
+                  </pic:spPr>
+                </pic:pic>
+              </a:graphicData>
+            </a:graphic>
+            <wp14:sizeRelH relativeFrom="margin">
+              <wp14:pctWidth>0</wp14:pctWidth>
+            </wp14:sizeRelH>
+            <wp14:sizeRelV relativeFrom="margin">
+              <wp14:pctHeight>0</wp14:pctHeight>
+            </wp14:sizeRelV>
+          </wp:anchor>
+        </w:drawing>
+      </w:r>
+      <w:r>
+        <w:rPr>
+          <w:noProof/>
+        </w:rPr>
+        <w:drawing>
+          <wp:anchor distT="0" distB="0" distL="114300" distR="114300" simplePos="0" relativeHeight="251764736" behindDoc="0" locked="0" layoutInCell="1" allowOverlap="1" wp14:anchorId="2F6548B5" wp14:editId="1C991362">
+            <wp:simplePos x="0" y="0"/>
+            <wp:positionH relativeFrom="margin">
+              <wp:posOffset>4960620</wp:posOffset>
+            </wp:positionH>
+            <wp:positionV relativeFrom="paragraph">
+              <wp:posOffset>600075</wp:posOffset>
+            </wp:positionV>
+            <wp:extent cx="289312" cy="283845"/>
+            <wp:effectExtent l="0" t="0" r="0" b="1905"/>
+            <wp:wrapNone/>
+            <wp:docPr id="193" name="Picture 193" descr="Shape&#10;&#10;Description automatically generated with low confidence"/>
+            <wp:cNvGraphicFramePr>
+              <a:graphicFrameLocks xmlns:a="http://schemas.openxmlformats.org/drawingml/2006/main" noChangeAspect="1"/>
+            </wp:cNvGraphicFramePr>
+            <a:graphic xmlns:a="http://schemas.openxmlformats.org/drawingml/2006/main">
+              <a:graphicData uri="http://schemas.openxmlformats.org/drawingml/2006/picture">
+                <pic:pic xmlns:pic="http://schemas.openxmlformats.org/drawingml/2006/picture">
+                  <pic:nvPicPr>
+                    <pic:cNvPr id="11" name="Picture 11" descr="Shape&#10;&#10;Description automatically generated with low confidence"/>
+                    <pic:cNvPicPr/>
+                  </pic:nvPicPr>
+                  <pic:blipFill>
+                    <a:blip r:embed="rId7" cstate="print">
+                      <a:extLst>
+                        <a:ext uri="{28A0092B-C50C-407E-A947-70E740481C1C}">
+                          <a14:useLocalDpi xmlns:a14="http://schemas.microsoft.com/office/drawing/2010/main" val="0"/>
+                        </a:ext>
+                      </a:extLst>
+                    </a:blip>
+                    <a:stretch>
+                      <a:fillRect/>
+                    </a:stretch>
+                  </pic:blipFill>
+                  <pic:spPr>
+                    <a:xfrm>
+                      <a:off x="0" y="0"/>
+                      <a:ext cx="289312" cy="283845"/>
+                    </a:xfrm>
+                    <a:prstGeom prst="rect">
+                      <a:avLst/>
+                    </a:prstGeom>
+                  </pic:spPr>
+                </pic:pic>
+              </a:graphicData>
+            </a:graphic>
+            <wp14:sizeRelH relativeFrom="margin">
+              <wp14:pctWidth>0</wp14:pctWidth>
+            </wp14:sizeRelH>
+            <wp14:sizeRelV relativeFrom="margin">
+              <wp14:pctHeight>0</wp14:pctHeight>
+            </wp14:sizeRelV>
+          </wp:anchor>
+        </w:drawing>
+      </w:r>
+      <w:r>
+        <w:rPr>
+          <w:rFonts w:ascii="Verdana" w:hAnsi="Verdana"/>
+          <w:noProof/>
+        </w:rPr>
+        <mc:AlternateContent>
+          <mc:Choice Requires="wps">
+            <w:drawing>
+              <wp:anchor distT="45720" distB="45720" distL="114300" distR="114300" simplePos="0" relativeHeight="251739136" behindDoc="0" locked="0" layoutInCell="1" allowOverlap="1" wp14:anchorId="3F71D0E9" wp14:editId="4EC6C6E6">
+                <wp:simplePos x="0" y="0"/>
+                <wp:positionH relativeFrom="margin">
+                  <wp:align>left</wp:align>
+                </wp:positionH>
+                <wp:positionV relativeFrom="paragraph">
+                  <wp:posOffset>196215</wp:posOffset>
+                </wp:positionV>
+                <wp:extent cx="1219200" cy="1404620"/>
+                <wp:effectExtent l="0" t="0" r="0" b="0"/>
+                <wp:wrapNone/>
+                <wp:docPr id="33" name="Text Box 2"/>
+                <wp:cNvGraphicFramePr>
+                  <a:graphicFrameLocks xmlns:a="http://schemas.openxmlformats.org/drawingml/2006/main"/>
+                </wp:cNvGraphicFramePr>
+                <a:graphic xmlns:a="http://schemas.openxmlformats.org/drawingml/2006/main">
+                  <a:graphicData uri="http://schemas.microsoft.com/office/word/2010/wordprocessingShape">
+                    <wps:wsp>
+                      <wps:cNvSpPr txBox="1">
+                        <a:spLocks noChangeArrowheads="1"/>
+                      </wps:cNvSpPr>
+                      <wps:spPr bwMode="auto">
+                        <a:xfrm>
+                          <a:off x="0" y="0"/>
+                          <a:ext cx="1219200" cy="1404620"/>
+                        </a:xfrm>
+                        <a:prstGeom prst="rect">
+                          <a:avLst/>
+                        </a:prstGeom>
+                        <a:solidFill>
+                          <a:srgbClr val="FFFFFF"/>
+                        </a:solidFill>
+                        <a:ln w="9525">
+                          <a:noFill/>
+                          <a:miter lim="800000"/>
+                          <a:headEnd/>
+                          <a:tailEnd/>
+                        </a:ln>
+                      </wps:spPr>
+                      <wps:txbx>
+                        <w:txbxContent>
+                          <w:p>
+                            <w:pPr>
+                              <w:jc w:val="center"/>
+                              <w:rPr>
+                                <w:rFonts w:ascii="Jumble" w:hAnsi="Jumble"/>
+                              </w:rPr>
+                            </w:pPr>
+                            <w:r>
+                              <w:rPr>
+                                <w:rFonts w:ascii="Jumble" w:hAnsi="Jumble"/>
+                              </w:rPr>
+                              <w:t>Player</w:t>
+                            </w:r>
+                            <w:r>
+                              <w:rPr>
+                                <w:rFonts w:ascii="Jumble" w:hAnsi="Jumble"/>
+                              </w:rPr>
+                              <w:t>(s)</w:t>
+                            </w:r>
+                            <w:r>
+                              <w:rPr>
+                                <w:rFonts w:ascii="Jumble" w:hAnsi="Jumble"/>
+                              </w:rPr>
+                              <w:t xml:space="preserve"> </w:t>
+                            </w:r>
+                            <w:r>
+                              <w:rPr>
+                                <w:rFonts w:ascii="Jumble" w:hAnsi="Jumble"/>
+                              </w:rPr>
+                              <w:t>4+</w:t>
+                            </w:r>
+                          </w:p>
+                          <w:p>
+                            <w:pPr>
+                              <w:jc w:val="center"/>
+                              <w:rPr>
+                                <w:rFonts w:ascii="Jumble" w:hAnsi="Jumble"/>
+                              </w:rPr>
+                            </w:pPr>
+                            <w:r>
+                              <w:rPr>
+                                <w:rFonts w:ascii="Jumble" w:hAnsi="Jumble"/>
+                              </w:rPr>
+                              <w:t>6 seeds</w:t>
+                            </w:r>
+                          </w:p>
+                        </w:txbxContent>
+                      </wps:txbx>
+                      <wps:bodyPr rot="0" vert="horz" wrap="square" lIns="91440" tIns="45720" rIns="91440" bIns="45720" anchor="t" anchorCtr="0">
+                        <a:spAutoFit/>
+                      </wps:bodyPr>
+                    </wps:wsp>
+                  </a:graphicData>
+                </a:graphic>
+                <wp14:sizeRelH relativeFrom="margin">
+                  <wp14:pctWidth>0</wp14:pctWidth>
+                </wp14:sizeRelH>
+                <wp14:sizeRelV relativeFrom="margin">
+                  <wp14:pctHeight>20000</wp14:pctHeight>
+                </wp14:sizeRelV>
+              </wp:anchor>
+            </w:drawing>
+          </mc:Choice>
+          <mc:Fallback>
+            <w:pict>
+              <v:shape w14:anchorId="3F71D0E9" id="_x0000_s1029" type="#_x0000_t202" style="position:absolute;left:0;text-align:left;margin-left:0;margin-top:15.45pt;width:96pt;height:110.6pt;z-index:251739136;visibility:visible;mso-wrap-style:square;mso-width-percent:0;mso-height-percent:200;mso-wrap-distance-left:9pt;mso-wrap-distance-top:3.6pt;mso-wrap-distance-right:9pt;mso-wrap-distance-bottom:3.6pt;mso-position-horizontal:left;mso-position-horizontal-relative:margin;mso-position-vertical:absolute;mso-position-vertical-relative:text;mso-width-percent:0;mso-height-percent:200;mso-width-relative:margin;mso-height-relative:margin;v-text-anchor:top" o:gfxdata="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" stroked="f">
+                <v:textbox style="mso-fit-shape-to-text:t">
+                  <w:txbxContent>
+                    <w:p>
+                      <w:pPr>
+                        <w:jc w:val="center"/>
+                        <w:rPr>
+                          <w:rFonts w:ascii="Jumble" w:hAnsi="Jumble"/>
+                        </w:rPr>
+                      </w:pPr>
+                      <w:r>
+                        <w:rPr>
+                          <w:rFonts w:ascii="Jumble" w:hAnsi="Jumble"/>
+                        </w:rPr>
+                        <w:t>Player</w:t>
+                      </w:r>
+                      <w:r>
+                        <w:rPr>
+                          <w:rFonts w:ascii="Jumble" w:hAnsi="Jumble"/>
+                        </w:rPr>
+                        <w:t>(s)</w:t>
+                      </w:r>
+                      <w:r>
+                        <w:rPr>
+                          <w:rFonts w:ascii="Jumble" w:hAnsi="Jumble"/>
+                        </w:rPr>
+                        <w:t xml:space="preserve"> </w:t>
+                      </w:r>
+                      <w:r>
+                        <w:rPr>
+                          <w:rFonts w:ascii="Jumble" w:hAnsi="Jumble"/>
+                        </w:rPr>
+                        <w:t>4+</w:t>
+                      </w:r>
+                    </w:p>
+                    <w:p>
+                      <w:pPr>
+                        <w:jc w:val="center"/>
+                        <w:rPr>
+                          <w:rFonts w:ascii="Jumble" w:hAnsi="Jumble"/>
+                        </w:rPr>
+                      </w:pPr>
+                      <w:r>
+                        <w:rPr>
+                          <w:rFonts w:ascii="Jumble" w:hAnsi="Jumble"/>
+                        </w:rPr>
+                        <w:t>6 seeds</w:t>
+                      </w:r>
+                    </w:p>
+                  </w:txbxContent>
+                </v:textbox>
+                <w10:wrap anchorx="margin"/>
+              </v:shape>
+            </w:pict>
+          </mc:Fallback>
+        </mc:AlternateContent>
+      </w:r>
+      <w:r>
+        <w:rPr>
+          <w:rFonts w:ascii="Verdana" w:hAnsi="Verdana"/>
+        </w:rPr>
+        <w:drawing>
+          <wp:inline distT="0" distB="0" distL="0" distR="0" wp14:anchorId="06642BD0" wp14:editId="7B40CE68">
+            <wp:extent cx="2102485" cy="2282412"/>
+            <wp:effectExtent l="0" t="0" r="0" b="3810"/>
+            <wp:docPr id="27" name="Picture 27"/>
+            <wp:cNvGraphicFramePr>
+              <a:graphicFrameLocks xmlns:a="http://schemas.openxmlformats.org/drawingml/2006/main" noChangeAspect="1"/>
+            </wp:cNvGraphicFramePr>
+            <a:graphic xmlns:a="http://schemas.openxmlformats.org/drawingml/2006/main">
+              <a:graphicData uri="http://schemas.openxmlformats.org/drawingml/2006/picture">
+                <pic:pic xmlns:pic="http://schemas.openxmlformats.org/drawingml/2006/picture">
+                  <pic:nvPicPr>
+                    <pic:cNvPr id="1" name=""/>
+                    <pic:cNvPicPr/>
+                  </pic:nvPicPr>
+                  <pic:blipFill>
+                    <a:blip r:embed="rId9"/>
+                    <a:stretch>
+                      <a:fillRect/>
+                    </a:stretch>
+                  </pic:blipFill>
+                  <pic:spPr>
+                    <a:xfrm>
+                      <a:off x="0" y="0"/>
+                      <a:ext cx="2124203" cy="2305988"/>
+                    </a:xfrm>
+                    <a:prstGeom prst="rect">
+                      <a:avLst/>
+                    </a:prstGeom>
+                  </pic:spPr>
+                </pic:pic>
+              </a:graphicData>
+            </a:graphic>
+          </wp:inline>
+        </w:drawing>
+      </w:r>
+    </w:p>
+    <w:p>
+      <w:pPr>
+        <w:rPr>
+          <w:rFonts w:ascii="Verdana" w:hAnsi="Verdana"/>
+        </w:rPr>
+      </w:pPr>
+      <w:r>
+        <w:rPr>
+          <w:rFonts w:ascii="Verdana" w:hAnsi="Verdana"/>
+        </w:rPr>
+        <w:drawing>
+          <wp:anchor distT="0" distB="0" distL="114300" distR="114300" simplePos="0" relativeHeight="251795456" behindDoc="0" locked="0" layoutInCell="1" allowOverlap="1" wp14:anchorId="24C6BF16" wp14:editId="7E1FEF8D">
+            <wp:simplePos x="0" y="0"/>
+            <wp:positionH relativeFrom="column">
+              <wp:posOffset>1981200</wp:posOffset>
+            </wp:positionH>
+            <wp:positionV relativeFrom="paragraph">
+              <wp:posOffset>9525</wp:posOffset>
+            </wp:positionV>
+            <wp:extent cx="1767839" cy="766524"/>
+            <wp:effectExtent l="0" t="0" r="4445" b="0"/>
+            <wp:wrapNone/>
+            <wp:docPr id="216" name="Picture 216" descr="Timeline&#10;&#10;Description automatically generated"/>
+            <wp:cNvGraphicFramePr>
+              <a:graphicFrameLocks xmlns:a="http://schemas.openxmlformats.org/drawingml/2006/main" noChangeAspect="1"/>
+            </wp:cNvGraphicFramePr>
+            <a:graphic xmlns:a="http://schemas.openxmlformats.org/drawingml/2006/main">
+              <a:graphicData uri="http://schemas.openxmlformats.org/drawingml/2006/picture">
+                <pic:pic xmlns:pic="http://schemas.openxmlformats.org/drawingml/2006/picture">
+                  <pic:nvPicPr>
+                    <pic:cNvPr id="213" name="Picture 213" descr="Timeline&#10;&#10;Description automatically generated"/>
+                    <pic:cNvPicPr/>
+                  </pic:nvPicPr>
+                  <pic:blipFill>
+                    <a:blip r:embed="rId8" cstate="print">
+                      <a:extLst>
+                        <a:ext uri="{28A0092B-C50C-407E-A947-70E740481C1C}">
+                          <a14:useLocalDpi xmlns:a14="http://schemas.microsoft.com/office/drawing/2010/main" val="0"/>
+                        </a:ext>
+                      </a:extLst>
+                    </a:blip>
+                    <a:stretch>
+                      <a:fillRect/>
+                    </a:stretch>
+                  </pic:blipFill>
+                  <pic:spPr>
+                    <a:xfrm>
+                      <a:off x="0" y="0"/>
+                      <a:ext cx="1767839" cy="766524"/>
+                    </a:xfrm>
+                    <a:prstGeom prst="rect">
+                      <a:avLst/>
+                    </a:prstGeom>
+                  </pic:spPr>
+                </pic:pic>
+              </a:graphicData>
+            </a:graphic>
+            <wp14:sizeRelH relativeFrom="margin">
+              <wp14:pctWidth>0</wp14:pctWidth>
+            </wp14:sizeRelH>
+            <wp14:sizeRelV relativeFrom="margin">
+              <wp14:pctHeight>0</wp14:pctHeight>
+            </wp14:sizeRelV>
+          </wp:anchor>
+        </w:drawing>
+      </w:r>
+    </w:p>
+    <w:p>
+      <w:pPr>
+        <w:rPr>
+          <w:rFonts w:ascii="Verdana" w:hAnsi="Verdana"/>
+        </w:rPr>
+      </w:pPr>
+    </w:p>
+    <w:p>
+      <w:pPr>
+        <w:rPr>
+          <w:rFonts w:ascii="Verdana" w:hAnsi="Verdana"/>
+        </w:rPr>
+      </w:pPr>
+    </w:p>
+    <w:p>
+      <w:pPr>
+        <w:rPr>
+          <w:rFonts w:ascii="Verdana" w:hAnsi="Verdana"/>
+        </w:rPr>
+      </w:pPr>
+      <w:r>
+        <w:rPr>
+          <w:noProof/>
+        </w:rPr>
+        <w:drawing>
+          <wp:anchor distT="0" distB="0" distL="114300" distR="114300" simplePos="0" relativeHeight="251778048" behindDoc="0" locked="0" layoutInCell="1" allowOverlap="1" wp14:anchorId="09C7CFC8" wp14:editId="08E14B89">
+            <wp:simplePos x="0" y="0"/>
+            <wp:positionH relativeFrom="margin">
+              <wp:posOffset>3131820</wp:posOffset>
+            </wp:positionH>
+            <wp:positionV relativeFrom="paragraph">
+              <wp:posOffset>114300</wp:posOffset>
+            </wp:positionV>
+            <wp:extent cx="288925" cy="283845"/>
+            <wp:effectExtent l="0" t="0" r="0" b="1905"/>
+            <wp:wrapNone/>
+            <wp:docPr id="204" name="Picture 204" descr="Shape&#10;&#10;Description automatically generated with low confidence"/>
+            <wp:cNvGraphicFramePr>
+              <a:graphicFrameLocks xmlns:a="http://schemas.openxmlformats.org/drawingml/2006/main" noChangeAspect="1"/>
+            </wp:cNvGraphicFramePr>
+            <a:graphic xmlns:a="http://schemas.openxmlformats.org/drawingml/2006/main">
+              <a:graphicData uri="http://schemas.openxmlformats.org/drawingml/2006/picture">
+                <pic:pic xmlns:pic="http://schemas.openxmlformats.org/drawingml/2006/picture">
+                  <pic:nvPicPr>
+                    <pic:cNvPr id="11" name="Picture 11" descr="Shape&#10;&#10;Description automatically generated with low confidence"/>
+                    <pic:cNvPicPr/>
+                  </pic:nvPicPr>
+                  <pic:blipFill>
+                    <a:blip r:embed="rId7" cstate="print">
+                      <a:extLst>
+                        <a:ext uri="{28A0092B-C50C-407E-A947-70E740481C1C}">
+                          <a14:useLocalDpi xmlns:a14="http://schemas.microsoft.com/office/drawing/2010/main" val="0"/>
+                        </a:ext>
+                      </a:extLst>
+                    </a:blip>
+                    <a:stretch>
+                      <a:fillRect/>
+                    </a:stretch>
+                  </pic:blipFill>
+                  <pic:spPr>
+                    <a:xfrm>
+                      <a:off x="0" y="0"/>
+                      <a:ext cx="288925" cy="283845"/>
+                    </a:xfrm>
+                    <a:prstGeom prst="rect">
+                      <a:avLst/>
+                    </a:prstGeom>
+                  </pic:spPr>
+                </pic:pic>
+              </a:graphicData>
+            </a:graphic>
+            <wp14:sizeRelH relativeFrom="margin">
+              <wp14:pctWidth>0</wp14:pctWidth>
+            </wp14:sizeRelH>
+            <wp14:sizeRelV relativeFrom="margin">
+              <wp14:pctHeight>0</wp14:pctHeight>
+            </wp14:sizeRelV>
+          </wp:anchor>
+        </w:drawing>
+      </w:r>
+      <w:r>
+        <w:rPr>
+          <w:noProof/>
+        </w:rPr>
+        <w:drawing>
+          <wp:anchor distT="0" distB="0" distL="114300" distR="114300" simplePos="0" relativeHeight="251777024" behindDoc="0" locked="0" layoutInCell="1" allowOverlap="1" wp14:anchorId="38E4775C" wp14:editId="23149E90">
+            <wp:simplePos x="0" y="0"/>
+            <wp:positionH relativeFrom="margin">
+              <wp:posOffset>2514600</wp:posOffset>
+            </wp:positionH>
+            <wp:positionV relativeFrom="paragraph">
+              <wp:posOffset>7620</wp:posOffset>
+            </wp:positionV>
+            <wp:extent cx="288925" cy="283845"/>
+            <wp:effectExtent l="0" t="0" r="0" b="1905"/>
+            <wp:wrapNone/>
+            <wp:docPr id="203" name="Picture 203" descr="Shape&#10;&#10;Description automatically generated with low confidence"/>
+            <wp:cNvGraphicFramePr>
+              <a:graphicFrameLocks xmlns:a="http://schemas.openxmlformats.org/drawingml/2006/main" noChangeAspect="1"/>
+            </wp:cNvGraphicFramePr>
+            <a:graphic xmlns:a="http://schemas.openxmlformats.org/drawingml/2006/main">
+              <a:graphicData uri="http://schemas.openxmlformats.org/drawingml/2006/picture">
+                <pic:pic xmlns:pic="http://schemas.openxmlformats.org/drawingml/2006/picture">
+                  <pic:nvPicPr>
+                    <pic:cNvPr id="11" name="Picture 11" descr="Shape&#10;&#10;Description automatically generated with low confidence"/>
+                    <pic:cNvPicPr/>
+                  </pic:nvPicPr>
+                  <pic:blipFill>
+                    <a:blip r:embed="rId7" cstate="print">
+                      <a:extLst>
+                        <a:ext uri="{28A0092B-C50C-407E-A947-70E740481C1C}">
+                          <a14:useLocalDpi xmlns:a14="http://schemas.microsoft.com/office/drawing/2010/main" val="0"/>
+                        </a:ext>
+                      </a:extLst>
+                    </a:blip>
+                    <a:stretch>
+                      <a:fillRect/>
+                    </a:stretch>
+                  </pic:blipFill>
+                  <pic:spPr>
+                    <a:xfrm>
+                      <a:off x="0" y="0"/>
+                      <a:ext cx="288925" cy="283845"/>
+                    </a:xfrm>
+                    <a:prstGeom prst="rect">
+                      <a:avLst/>
+                    </a:prstGeom>
+                  </pic:spPr>
+                </pic:pic>
+              </a:graphicData>
+            </a:graphic>
+            <wp14:sizeRelH relativeFrom="margin">
+              <wp14:pctWidth>0</wp14:pctWidth>
+            </wp14:sizeRelH>
+            <wp14:sizeRelV relativeFrom="margin">
+              <wp14:pctHeight>0</wp14:pctHeight>
+            </wp14:sizeRelV>
+          </wp:anchor>
+        </w:drawing>
+      </w:r>
+      <w:r>
+        <w:rPr>
+          <w:noProof/>
+        </w:rPr>
+        <w:drawing>
+          <wp:anchor distT="0" distB="0" distL="114300" distR="114300" simplePos="0" relativeHeight="251776000" behindDoc="0" locked="0" layoutInCell="1" allowOverlap="1" wp14:anchorId="6663B551" wp14:editId="0ABD8143">
+            <wp:simplePos x="0" y="0"/>
+            <wp:positionH relativeFrom="margin">
+              <wp:posOffset>2758440</wp:posOffset>
+            </wp:positionH>
+            <wp:positionV relativeFrom="paragraph">
+              <wp:posOffset>78105</wp:posOffset>
+            </wp:positionV>
+            <wp:extent cx="288925" cy="283845"/>
+            <wp:effectExtent l="0" t="0" r="0" b="1905"/>
+            <wp:wrapNone/>
+            <wp:docPr id="202" name="Picture 202" descr="Shape&#10;&#10;Description automatically generated with low confidence"/>
+            <wp:cNvGraphicFramePr>
+              <a:graphicFrameLocks xmlns:a="http://schemas.openxmlformats.org/drawingml/2006/main" noChangeAspect="1"/>
+            </wp:cNvGraphicFramePr>
+            <a:graphic xmlns:a="http://schemas.openxmlformats.org/drawingml/2006/main">
+              <a:graphicData uri="http://schemas.openxmlformats.org/drawingml/2006/picture">
+                <pic:pic xmlns:pic="http://schemas.openxmlformats.org/drawingml/2006/picture">
+                  <pic:nvPicPr>
+                    <pic:cNvPr id="11" name="Picture 11" descr="Shape&#10;&#10;Description automatically generated with low confidence"/>
+                    <pic:cNvPicPr/>
+                  </pic:nvPicPr>
+                  <pic:blipFill>
+                    <a:blip r:embed="rId7" cstate="print">
+                      <a:extLst>
+                        <a:ext uri="{28A0092B-C50C-407E-A947-70E740481C1C}">
+                          <a14:useLocalDpi xmlns:a14="http://schemas.microsoft.com/office/drawing/2010/main" val="0"/>
+                        </a:ext>
+                      </a:extLst>
+                    </a:blip>
+                    <a:stretch>
+                      <a:fillRect/>
+                    </a:stretch>
+                  </pic:blipFill>
+                  <pic:spPr>
+                    <a:xfrm>
+                      <a:off x="0" y="0"/>
+                      <a:ext cx="288925" cy="283845"/>
+                    </a:xfrm>
+                    <a:prstGeom prst="rect">
+                      <a:avLst/>
+                    </a:prstGeom>
+                  </pic:spPr>
+                </pic:pic>
+              </a:graphicData>
+            </a:graphic>
+            <wp14:sizeRelH relativeFrom="margin">
+              <wp14:pctWidth>0</wp14:pctWidth>
+            </wp14:sizeRelH>
+            <wp14:sizeRelV relativeFrom="margin">
+              <wp14:pctHeight>0</wp14:pctHeight>
+            </wp14:sizeRelV>
+          </wp:anchor>
+        </w:drawing>
+      </w:r>
+      <w:r>
+        <w:rPr>
+          <w:noProof/>
+        </w:rPr>
+        <w:drawing>
+          <wp:anchor distT="0" distB="0" distL="114300" distR="114300" simplePos="0" relativeHeight="251774976" behindDoc="0" locked="0" layoutInCell="1" allowOverlap="1" wp14:anchorId="7BEB6D1B" wp14:editId="569D98C4">
+            <wp:simplePos x="0" y="0"/>
+            <wp:positionH relativeFrom="margin">
+              <wp:posOffset>2491740</wp:posOffset>
+            </wp:positionH>
+            <wp:positionV relativeFrom="paragraph">
+              <wp:posOffset>253365</wp:posOffset>
+            </wp:positionV>
+            <wp:extent cx="289312" cy="283845"/>
+            <wp:effectExtent l="0" t="0" r="0" b="1905"/>
+            <wp:wrapNone/>
+            <wp:docPr id="201" name="Picture 201" descr="Shape&#10;&#10;Description automatically generated with low confidence"/>
+            <wp:cNvGraphicFramePr>
+              <a:graphicFrameLocks xmlns:a="http://schemas.openxmlformats.org/drawingml/2006/main" noChangeAspect="1"/>
+            </wp:cNvGraphicFramePr>
+            <a:graphic xmlns:a="http://schemas.openxmlformats.org/drawingml/2006/main">
+              <a:graphicData uri="http://schemas.openxmlformats.org/drawingml/2006/picture">
+                <pic:pic xmlns:pic="http://schemas.openxmlformats.org/drawingml/2006/picture">
+                  <pic:nvPicPr>
+                    <pic:cNvPr id="11" name="Picture 11" descr="Shape&#10;&#10;Description automatically generated with low confidence"/>
+                    <pic:cNvPicPr/>
+                  </pic:nvPicPr>
+                  <pic:blipFill>
+                    <a:blip r:embed="rId7" cstate="print">
+                      <a:extLst>
+                        <a:ext uri="{28A0092B-C50C-407E-A947-70E740481C1C}">
+                          <a14:useLocalDpi xmlns:a14="http://schemas.microsoft.com/office/drawing/2010/main" val="0"/>
+                        </a:ext>
+                      </a:extLst>
+                    </a:blip>
+                    <a:stretch>
+                      <a:fillRect/>
+                    </a:stretch>
+                  </pic:blipFill>
+                  <pic:spPr>
+                    <a:xfrm>
+                      <a:off x="0" y="0"/>
+                      <a:ext cx="289312" cy="283845"/>
+                    </a:xfrm>
+                    <a:prstGeom prst="rect">
+                      <a:avLst/>
+                    </a:prstGeom>
+                  </pic:spPr>
+                </pic:pic>
+              </a:graphicData>
+            </a:graphic>
+            <wp14:sizeRelH relativeFrom="margin">
+              <wp14:pctWidth>0</wp14:pctWidth>
+            </wp14:sizeRelH>
+            <wp14:sizeRelV relativeFrom="margin">
+              <wp14:pctHeight>0</wp14:pctHeight>
+            </wp14:sizeRelV>
+          </wp:anchor>
+        </w:drawing>
+      </w:r>
+    </w:p>
+    <w:p>
+      <w:pPr>
+        <w:rPr>
+          <w:rFonts w:ascii="Verdana" w:hAnsi="Verdana"/>
+        </w:rPr>
+      </w:pPr>
+      <w:r>
+        <w:rPr>
+          <w:noProof/>
+        </w:rPr>
+        <w:drawing>
+          <wp:anchor distT="0" distB="0" distL="114300" distR="114300" simplePos="0" relativeHeight="251753472" behindDoc="0" locked="0" layoutInCell="1" allowOverlap="1" wp14:anchorId="5C88419B" wp14:editId="4FB01150">
+            <wp:simplePos x="0" y="0"/>
+            <wp:positionH relativeFrom="margin">
+              <wp:posOffset>3086100</wp:posOffset>
+            </wp:positionH>
+            <wp:positionV relativeFrom="paragraph">
+              <wp:posOffset>114300</wp:posOffset>
+            </wp:positionV>
+            <wp:extent cx="289312" cy="283845"/>
+            <wp:effectExtent l="0" t="0" r="0" b="1905"/>
+            <wp:wrapNone/>
+            <wp:docPr id="41" name="Picture 41" descr="Shape&#10;&#10;Description automatically generated with low confidence"/>
+            <wp:cNvGraphicFramePr>
+              <a:graphicFrameLocks xmlns:a="http://schemas.openxmlformats.org/drawingml/2006/main" noChangeAspect="1"/>
+            </wp:cNvGraphicFramePr>
+            <a:graphic xmlns:a="http://schemas.openxmlformats.org/drawingml/2006/main">
+              <a:graphicData uri="http://schemas.openxmlformats.org/drawingml/2006/picture">
+                <pic:pic xmlns:pic="http://schemas.openxmlformats.org/drawingml/2006/picture">
+                  <pic:nvPicPr>
+                    <pic:cNvPr id="11" name="Picture 11" descr="Shape&#10;&#10;Description automatically generated with low confidence"/>
+                    <pic:cNvPicPr/>
+                  </pic:nvPicPr>
+                  <pic:blipFill>
+                    <a:blip r:embed="rId7" cstate="print">
+                      <a:extLst>
+                        <a:ext uri="{28A0092B-C50C-407E-A947-70E740481C1C}">
+                          <a14:useLocalDpi xmlns:a14="http://schemas.microsoft.com/office/drawing/2010/main" val="0"/>
+                        </a:ext>
+                      </a:extLst>
+                    </a:blip>
+                    <a:stretch>
+                      <a:fillRect/>
+                    </a:stretch>
+                  </pic:blipFill>
+                  <pic:spPr>
+                    <a:xfrm>
+                      <a:off x="0" y="0"/>
+                      <a:ext cx="289312" cy="283845"/>
+                    </a:xfrm>
+                    <a:prstGeom prst="rect">
+                      <a:avLst/>
+                    </a:prstGeom>
+                  </pic:spPr>
+                </pic:pic>
+              </a:graphicData>
+            </a:graphic>
+            <wp14:sizeRelH relativeFrom="margin">
+              <wp14:pctWidth>0</wp14:pctWidth>
+            </wp14:sizeRelH>
+            <wp14:sizeRelV relativeFrom="margin">
+              <wp14:pctHeight>0</wp14:pctHeight>
+            </wp14:sizeRelV>
+          </wp:anchor>
+        </w:drawing>
+      </w:r>
+      <w:r>
+        <w:rPr>
+          <w:noProof/>
+        </w:rPr>
+        <w:drawing>
+          <wp:anchor distT="0" distB="0" distL="114300" distR="114300" simplePos="0" relativeHeight="251751424" behindDoc="0" locked="0" layoutInCell="1" allowOverlap="1" wp14:anchorId="605718DC" wp14:editId="13B81452">
+            <wp:simplePos x="0" y="0"/>
+            <wp:positionH relativeFrom="margin">
+              <wp:posOffset>2818765</wp:posOffset>
+            </wp:positionH>
+            <wp:positionV relativeFrom="paragraph">
+              <wp:posOffset>7620</wp:posOffset>
+            </wp:positionV>
+            <wp:extent cx="288925" cy="283845"/>
+            <wp:effectExtent l="0" t="0" r="0" b="1905"/>
+            <wp:wrapNone/>
+            <wp:docPr id="40" name="Picture 40" descr="Shape&#10;&#10;Description automatically generated with low confidence"/>
+            <wp:cNvGraphicFramePr>
+              <a:graphicFrameLocks xmlns:a="http://schemas.openxmlformats.org/drawingml/2006/main" noChangeAspect="1"/>
+            </wp:cNvGraphicFramePr>
+            <a:graphic xmlns:a="http://schemas.openxmlformats.org/drawingml/2006/main">
+              <a:graphicData uri="http://schemas.openxmlformats.org/drawingml/2006/picture">
+                <pic:pic xmlns:pic="http://schemas.openxmlformats.org/drawingml/2006/picture">
+                  <pic:nvPicPr>
+                    <pic:cNvPr id="11" name="Picture 11" descr="Shape&#10;&#10;Description automatically generated with low confidence"/>
+                    <pic:cNvPicPr/>
+                  </pic:nvPicPr>
+                  <pic:blipFill>
+                    <a:blip r:embed="rId7" cstate="print">
+                      <a:extLst>
+                        <a:ext uri="{28A0092B-C50C-407E-A947-70E740481C1C}">
+                          <a14:useLocalDpi xmlns:a14="http://schemas.microsoft.com/office/drawing/2010/main" val="0"/>
+                        </a:ext>
+                      </a:extLst>
+                    </a:blip>
+                    <a:stretch>
+                      <a:fillRect/>
+                    </a:stretch>
+                  </pic:blipFill>
+                  <pic:spPr>
+                    <a:xfrm>
+                      <a:off x="0" y="0"/>
+                      <a:ext cx="288925" cy="283845"/>
+                    </a:xfrm>
+                    <a:prstGeom prst="rect">
+                      <a:avLst/>
+                    </a:prstGeom>
+                  </pic:spPr>
+                </pic:pic>
+              </a:graphicData>
+            </a:graphic>
+            <wp14:sizeRelH relativeFrom="margin">
+              <wp14:pctWidth>0</wp14:pctWidth>
+            </wp14:sizeRelH>
+            <wp14:sizeRelV relativeFrom="margin">
+              <wp14:pctHeight>0</wp14:pctHeight>
+            </wp14:sizeRelV>
+          </wp:anchor>
+        </w:drawing>
+      </w:r>
+    </w:p>
+    <w:p>
+      <w:pPr>
+        <w:rPr>
+          <w:rFonts w:ascii="Verdana" w:hAnsi="Verdana"/>
+        </w:rPr>
+      </w:pPr>
+      <w:r>
+        <w:rPr>
+          <w:rFonts w:ascii="Verdana" w:hAnsi="Verdana"/>
+          <w:noProof/>
+        </w:rPr>
+        <mc:AlternateContent>
+          <mc:Choice Requires="wps">
+            <w:drawing>
+              <wp:anchor distT="45720" distB="45720" distL="114300" distR="114300" simplePos="0" relativeHeight="251741184" behindDoc="0" locked="0" layoutInCell="1" allowOverlap="1" wp14:anchorId="1CC5938A" wp14:editId="6F2A0D00">
+                <wp:simplePos x="0" y="0"/>
+                <wp:positionH relativeFrom="margin">
+                  <wp:posOffset>2339340</wp:posOffset>
+                </wp:positionH>
+                <wp:positionV relativeFrom="paragraph">
+                  <wp:posOffset>170815</wp:posOffset>
+                </wp:positionV>
+                <wp:extent cx="1219200" cy="1404620"/>
+                <wp:effectExtent l="0" t="0" r="0" b="0"/>
+                <wp:wrapNone/>
+                <wp:docPr id="34" name="Text Box 2"/>
+                <wp:cNvGraphicFramePr>
+                  <a:graphicFrameLocks xmlns:a="http://schemas.openxmlformats.org/drawingml/2006/main"/>
+                </wp:cNvGraphicFramePr>
+                <a:graphic xmlns:a="http://schemas.openxmlformats.org/drawingml/2006/main">
+                  <a:graphicData uri="http://schemas.microsoft.com/office/word/2010/wordprocessingShape">
+                    <wps:wsp>
+                      <wps:cNvSpPr txBox="1">
+                        <a:spLocks noChangeArrowheads="1"/>
+                      </wps:cNvSpPr>
+                      <wps:spPr bwMode="auto">
+                        <a:xfrm>
+                          <a:off x="0" y="0"/>
+                          <a:ext cx="1219200" cy="1404620"/>
+                        </a:xfrm>
+                        <a:prstGeom prst="rect">
+                          <a:avLst/>
+                        </a:prstGeom>
+                        <a:solidFill>
+                          <a:srgbClr val="FFFFFF"/>
+                        </a:solidFill>
+                        <a:ln w="9525">
+                          <a:noFill/>
+                          <a:miter lim="800000"/>
+                          <a:headEnd/>
+                          <a:tailEnd/>
+                        </a:ln>
+                      </wps:spPr>
+                      <wps:txbx>
+                        <w:txbxContent>
+                          <w:p>
+                            <w:pPr>
+                              <w:jc w:val="center"/>
+                              <w:rPr>
+                                <w:rFonts w:ascii="Jumble" w:hAnsi="Jumble"/>
+                              </w:rPr>
+                            </w:pPr>
+                            <w:r>
+                              <w:rPr>
+                                <w:rFonts w:ascii="Jumble" w:hAnsi="Jumble"/>
+                              </w:rPr>
+                              <w:t xml:space="preserve">Player </w:t>
+                            </w:r>
+                            <w:r>
+                              <w:rPr>
+                                <w:rFonts w:ascii="Jumble" w:hAnsi="Jumble"/>
+                              </w:rPr>
+                              <w:t>3</w:t>
+                            </w:r>
+                          </w:p>
+                          <w:p>
+                            <w:pPr>
+                              <w:jc w:val="center"/>
+                              <w:rPr>
+                                <w:rFonts w:ascii="Jumble" w:hAnsi="Jumble"/>
+                              </w:rPr>
+                            </w:pPr>
+                            <w:r>
+                              <w:rPr>
+                                <w:rFonts w:ascii="Jumble" w:hAnsi="Jumble"/>
+                              </w:rPr>
+                              <w:t>6 seeds</w:t>
+                            </w:r>
+                          </w:p>
+                        </w:txbxContent>
+                      </wps:txbx>
+                      <wps:bodyPr rot="0" vert="horz" wrap="square" lIns="91440" tIns="45720" rIns="91440" bIns="45720" anchor="t" anchorCtr="0">
+                        <a:spAutoFit/>
+                      </wps:bodyPr>
+                    </wps:wsp>
+                  </a:graphicData>
+                </a:graphic>
+                <wp14:sizeRelH relativeFrom="margin">
+                  <wp14:pctWidth>0</wp14:pctWidth>
+                </wp14:sizeRelH>
+                <wp14:sizeRelV relativeFrom="margin">
+                  <wp14:pctHeight>20000</wp14:pctHeight>
+                </wp14:sizeRelV>
+              </wp:anchor>
+            </w:drawing>
+          </mc:Choice>
+          <mc:Fallback>
+            <w:pict>
+              <v:shape w14:anchorId="1CC5938A" id="_x0000_s1030" type="#_x0000_t202" style="position:absolute;margin-left:184.2pt;margin-top:13.45pt;width:96pt;height:110.6pt;z-index:251741184;visibility:visible;mso-wrap-style:square;mso-width-percent:0;mso-height-percent:200;mso-wrap-distance-left:9pt;mso-wrap-distance-top:3.6pt;mso-wrap-distance-right:9pt;mso-wrap-distance-bottom:3.6pt;mso-position-horizontal:absolute;mso-position-horizontal-relative:margin;mso-position-vertical:absolute;mso-position-vertical-relative:text;mso-width-percent:0;mso-height-percent:200;mso-width-relative:margin;mso-height-relative:margin;v-text-anchor:top" o:gfxdata="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" stroked="f">
+                <v:textbox style="mso-fit-shape-to-text:t">
+                  <w:txbxContent>
+                    <w:p>
+                      <w:pPr>
+                        <w:jc w:val="center"/>
+                        <w:rPr>
+                          <w:rFonts w:ascii="Jumble" w:hAnsi="Jumble"/>
+                        </w:rPr>
+                      </w:pPr>
+                      <w:r>
+                        <w:rPr>
+                          <w:rFonts w:ascii="Jumble" w:hAnsi="Jumble"/>
+                        </w:rPr>
+                        <w:t xml:space="preserve">Player </w:t>
+                      </w:r>
+                      <w:r>
+                        <w:rPr>
+                          <w:rFonts w:ascii="Jumble" w:hAnsi="Jumble"/>
+                        </w:rPr>
+                        <w:t>3</w:t>
+                      </w:r>
+                    </w:p>
+                    <w:p>
+                      <w:pPr>
+                        <w:jc w:val="center"/>
+                        <w:rPr>
+                          <w:rFonts w:ascii="Jumble" w:hAnsi="Jumble"/>
+                        </w:rPr>
+                      </w:pPr>
+                      <w:r>
+                        <w:rPr>
+                          <w:rFonts w:ascii="Jumble" w:hAnsi="Jumble"/>
+                        </w:rPr>
+                        <w:t>6 seeds</w:t>
+                      </w:r>
+                    </w:p>
+                  </w:txbxContent>
+                </v:textbox>
+                <w10:wrap anchorx="margin"/>
+              </v:shape>
+            </w:pict>
+          </mc:Fallback>
+        </mc:AlternateContent>
+      </w:r>
+    </w:p>
+    <w:p>
+      <w:pPr>
+        <w:rPr>
+          <w:rFonts w:ascii="Verdana" w:hAnsi="Verdana"/>
+        </w:rPr>
+      </w:pPr>
+    </w:p>
+    <w:p>
+      <w:pPr>
+        <w:rPr>
+          <w:rFonts w:ascii="Verdana" w:hAnsi="Verdana"/>
+        </w:rPr>
+      </w:pPr>
+    </w:p>
+    <w:p>
+      <w:pPr>
+        <w:rPr>
+          <w:rFonts w:ascii="Verdana" w:hAnsi="Verdana"/>
+        </w:rPr>
+      </w:pPr>
+    </w:p>
+    <w:p>
+      <w:pPr>
+        <w:rPr>
+          <w:rFonts w:ascii="Verdana" w:hAnsi="Verdana"/>
+        </w:rPr>
+      </w:pPr>
+    </w:p>
+    <w:p>
+      <w:pPr>
+        <w:rPr>
+          <w:rFonts w:ascii="Verdana" w:hAnsi="Verdana"/>
+        </w:rPr>
+      </w:pPr>
+      <w:r>
+        <w:rPr>
+          <w:rFonts w:ascii="Verdana" w:hAnsi="Verdana"/>
+        </w:rPr>
+        <w:t xml:space="preserve">The player </w:t>
+      </w:r>
+      <w:r>
+        <w:rPr>
+          <w:rFonts w:ascii="Verdana" w:hAnsi="Verdana"/>
+        </w:rPr>
+        <w:t>wearing</w:t>
+      </w:r>
+      <w:r>
+        <w:rPr>
+          <w:rFonts w:ascii="Verdana" w:hAnsi="Verdana"/>
+        </w:rPr>
+        <w:t xml:space="preserve"> the </w:t>
+      </w:r>
+      <w:r>
+        <w:rPr>
+          <w:rFonts w:ascii="Verdana" w:hAnsi="Verdana"/>
+        </w:rPr>
+        <w:t>most sinister clothing(or with the least amount of colors)</w:t>
+      </w:r>
+      <w:r>
+        <w:rPr>
+          <w:rFonts w:ascii="Verdana" w:hAnsi="Verdana"/>
+        </w:rPr>
+        <w:t xml:space="preserve"> goes first</w:t>
+      </w:r>
+      <w:r>
+        <w:rPr>
+          <w:rFonts w:ascii="Verdana" w:hAnsi="Verdana"/>
+        </w:rPr>
+        <w:t>.</w:t>
+      </w:r>
     </w:p>
     <w:p>
       <w:pPr>
@@ -794,6 +3717,7 @@
           <w:sz w:val="40"/>
           <w:szCs w:val="40"/>
         </w:rPr>
+        <w:lastRenderedPageBreak/>
         <w:t>How to Play</w:t>
       </w:r>
     </w:p>
@@ -923,62 +3847,6 @@
     <w:p>
       <w:pPr>
         <w:rPr>
-          <w:rFonts w:ascii="Verdana" w:hAnsi="Verdana"/>
-        </w:rPr>
-      </w:pPr>
-    </w:p>
-    <w:p>
-      <w:pPr>
-        <w:rPr>
-          <w:rFonts w:ascii="Verdana" w:hAnsi="Verdana"/>
-        </w:rPr>
-      </w:pPr>
-    </w:p>
-    <w:p>
-      <w:pPr>
-        <w:rPr>
-          <w:rFonts w:ascii="Verdana" w:hAnsi="Verdana"/>
-        </w:rPr>
-      </w:pPr>
-    </w:p>
-    <w:p>
-      <w:pPr>
-        <w:rPr>
-          <w:rFonts w:ascii="Verdana" w:hAnsi="Verdana"/>
-        </w:rPr>
-      </w:pPr>
-    </w:p>
-    <w:p>
-      <w:pPr>
-        <w:rPr>
-          <w:rFonts w:ascii="Verdana" w:hAnsi="Verdana"/>
-        </w:rPr>
-      </w:pPr>
-    </w:p>
-    <w:p>
-      <w:pPr>
-        <w:rPr>
-          <w:rFonts w:ascii="Verdana" w:hAnsi="Verdana"/>
-        </w:rPr>
-      </w:pPr>
-    </w:p>
-    <w:p>
-      <w:pPr>
-        <w:rPr>
-          <w:rFonts w:ascii="Verdana" w:hAnsi="Verdana"/>
-        </w:rPr>
-      </w:pPr>
-    </w:p>
-    <w:p>
-      <w:pPr>
-        <w:rPr>
-          <w:rFonts w:ascii="Verdana" w:hAnsi="Verdana"/>
-        </w:rPr>
-      </w:pPr>
-    </w:p>
-    <w:p>
-      <w:pPr>
-        <w:rPr>
           <w:rFonts w:ascii="Jumble" w:hAnsi="Jumble"/>
           <w:sz w:val="48"/>
           <w:szCs w:val="48"/>
@@ -989,7 +3857,6 @@
           <w:rFonts w:ascii="Verdana" w:hAnsi="Verdana"/>
           <w:noProof/>
         </w:rPr>
-        <w:lastRenderedPageBreak/>
         <mc:AlternateContent>
           <mc:Choice Requires="wps">
             <w:drawing>
@@ -1775,11 +4642,11 @@
                     </pic:cNvPicPr>
                   </pic:nvPicPr>
                   <pic:blipFill>
-                    <a:blip r:embed="rId6" cstate="print">
+                    <a:blip r:embed="rId10" cstate="print">
                       <a:extLst>
                         <a:ext uri="{BEBA8EAE-BF5A-486C-A8C5-ECC9F3942E4B}">
                           <a14:imgProps xmlns:a14="http://schemas.microsoft.com/office/drawing/2010/main">
-                            <a14:imgLayer r:embed="rId7">
+                            <a14:imgLayer r:embed="rId11">
                               <a14:imgEffect>
                                 <a14:backgroundRemoval t="7346" b="89929" l="8256" r="94419">
                                   <a14:foregroundMark x1="8256" y1="32701" x2="8256" y2="32701"/>
@@ -1853,7 +4720,7 @@
                     <pic:cNvPicPr/>
                   </pic:nvPicPr>
                   <pic:blipFill>
-                    <a:blip r:embed="rId8" cstate="print">
+                    <a:blip r:embed="rId7" cstate="print">
                       <a:extLst>
                         <a:ext uri="{28A0092B-C50C-407E-A947-70E740481C1C}">
                           <a14:useLocalDpi xmlns:a14="http://schemas.microsoft.com/office/drawing/2010/main" val="0"/>
@@ -1909,7 +4776,7 @@
                 <wp:cNvGraphicFramePr/>
                 <a:graphic xmlns:a="http://schemas.openxmlformats.org/drawingml/2006/main">
                   <a:graphicData uri="http://schemas.microsoft.com/office/word/2010/wordprocessingInk">
-                    <w14:contentPart bwMode="auto" r:id="rId9">
+                    <w14:contentPart bwMode="auto" r:id="rId12">
                       <w14:nvContentPartPr>
                         <w14:cNvContentPartPr/>
                       </w14:nvContentPartPr>
@@ -1945,7 +4812,7 @@
                 <o:lock v:ext="edit" aspectratio="t"/>
               </v:shapetype>
               <v:shape id="Ink 262" o:spid="_x0000_s1026" type="#_x0000_t75" style="position:absolute;margin-left:299.45pt;margin-top:-20.1pt;width:77.55pt;height:83.8pt;z-index:251702272;visibility:visible;mso-wrap-style:square;mso-wrap-distance-left:9pt;mso-wrap-distance-top:0;mso-wrap-distance-right:9pt;mso-wrap-distance-bottom:0;mso-position-horizontal:absolute;mso-position-horizontal-relative:text;mso-position-vertical:absolute;mso-position-vertical-relative:text" o:gfxdata="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">
-                <v:imagedata r:id="rId10" o:title=""/>
+                <v:imagedata r:id="rId13" o:title=""/>
               </v:shape>
             </w:pict>
           </mc:Fallback>
@@ -1979,7 +4846,7 @@
                     <pic:cNvPicPr/>
                   </pic:nvPicPr>
                   <pic:blipFill>
-                    <a:blip r:embed="rId8" cstate="print">
+                    <a:blip r:embed="rId7" cstate="print">
                       <a:extLst>
                         <a:ext uri="{28A0092B-C50C-407E-A947-70E740481C1C}">
                           <a14:useLocalDpi xmlns:a14="http://schemas.microsoft.com/office/drawing/2010/main" val="0"/>
@@ -2035,7 +4902,7 @@
                 <wp:cNvGraphicFramePr/>
                 <a:graphic xmlns:a="http://schemas.openxmlformats.org/drawingml/2006/main">
                   <a:graphicData uri="http://schemas.microsoft.com/office/word/2010/wordprocessingInk">
-                    <w14:contentPart bwMode="auto" r:id="rId11">
+                    <w14:contentPart bwMode="auto" r:id="rId14">
                       <w14:nvContentPartPr>
                         <w14:cNvContentPartPr/>
                       </w14:nvContentPartPr>
@@ -2052,7 +4919,7 @@
           <mc:Fallback>
             <w:pict>
               <v:shape w14:anchorId="725FB60E" id="Ink 277" o:spid="_x0000_s1026" type="#_x0000_t75" style="position:absolute;margin-left:317.3pt;margin-top:16.45pt;width:25.9pt;height:2.05pt;z-index:251705344;visibility:visible;mso-wrap-style:square;mso-wrap-distance-left:9pt;mso-wrap-distance-top:0;mso-wrap-distance-right:9pt;mso-wrap-distance-bottom:0;mso-position-horizontal:absolute;mso-position-horizontal-relative:text;mso-position-vertical:absolute;mso-position-vertical-relative:text" o:gfxdata="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">
-                <v:imagedata r:id="rId12" o:title=""/>
+                <v:imagedata r:id="rId15" o:title=""/>
               </v:shape>
             </w:pict>
           </mc:Fallback>
@@ -2080,7 +4947,7 @@
                 <wp:cNvGraphicFramePr/>
                 <a:graphic xmlns:a="http://schemas.openxmlformats.org/drawingml/2006/main">
                   <a:graphicData uri="http://schemas.microsoft.com/office/word/2010/wordprocessingInk">
-                    <w14:contentPart bwMode="auto" r:id="rId13">
+                    <w14:contentPart bwMode="auto" r:id="rId16">
                       <w14:nvContentPartPr>
                         <w14:cNvContentPartPr/>
                       </w14:nvContentPartPr>
@@ -2097,7 +4964,7 @@
           <mc:Fallback>
             <w:pict>
               <v:shape w14:anchorId="6FF326C1" id="Ink 270" o:spid="_x0000_s1026" type="#_x0000_t75" style="position:absolute;margin-left:317.35pt;margin-top:10.25pt;width:5.95pt;height:3pt;z-index:251704320;visibility:visible;mso-wrap-style:square;mso-wrap-distance-left:9pt;mso-wrap-distance-top:0;mso-wrap-distance-right:9pt;mso-wrap-distance-bottom:0;mso-position-horizontal:absolute;mso-position-horizontal-relative:text;mso-position-vertical:absolute;mso-position-vertical-relative:text" o:gfxdata="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">
-                <v:imagedata r:id="rId14" o:title=""/>
+                <v:imagedata r:id="rId17" o:title=""/>
               </v:shape>
             </w:pict>
           </mc:Fallback>
@@ -2125,7 +4992,7 @@
                 <wp:cNvGraphicFramePr/>
                 <a:graphic xmlns:a="http://schemas.openxmlformats.org/drawingml/2006/main">
                   <a:graphicData uri="http://schemas.microsoft.com/office/word/2010/wordprocessingInk">
-                    <w14:contentPart bwMode="auto" r:id="rId15">
+                    <w14:contentPart bwMode="auto" r:id="rId18">
                       <w14:nvContentPartPr>
                         <w14:cNvContentPartPr/>
                       </w14:nvContentPartPr>
@@ -2142,7 +5009,7 @@
           <mc:Fallback>
             <w:pict>
               <v:shape w14:anchorId="3F5DDAF8" id="Ink 269" o:spid="_x0000_s1026" type="#_x0000_t75" style="position:absolute;margin-left:288.3pt;margin-top:-33.7pt;width:101.15pt;height:91.35pt;z-index:251703296;visibility:visible;mso-wrap-style:square;mso-wrap-distance-left:9pt;mso-wrap-distance-top:0;mso-wrap-distance-right:9pt;mso-wrap-distance-bottom:0;mso-position-horizontal:absolute;mso-position-horizontal-relative:text;mso-position-vertical:absolute;mso-position-vertical-relative:text" o:gfxdata="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">
-                <v:imagedata r:id="rId16" o:title=""/>
+                <v:imagedata r:id="rId19" o:title=""/>
               </v:shape>
             </w:pict>
           </mc:Fallback>
@@ -2176,7 +5043,7 @@
                     <pic:cNvPicPr/>
                   </pic:nvPicPr>
                   <pic:blipFill>
-                    <a:blip r:embed="rId8" cstate="print">
+                    <a:blip r:embed="rId7" cstate="print">
                       <a:extLst>
                         <a:ext uri="{28A0092B-C50C-407E-A947-70E740481C1C}">
                           <a14:useLocalDpi xmlns:a14="http://schemas.microsoft.com/office/drawing/2010/main" val="0"/>
@@ -2232,7 +5099,7 @@
                 <wp:cNvGraphicFramePr/>
                 <a:graphic xmlns:a="http://schemas.openxmlformats.org/drawingml/2006/main">
                   <a:graphicData uri="http://schemas.microsoft.com/office/word/2010/wordprocessingInk">
-                    <w14:contentPart bwMode="auto" r:id="rId17">
+                    <w14:contentPart bwMode="auto" r:id="rId20">
                       <w14:nvContentPartPr>
                         <w14:cNvContentPartPr/>
                       </w14:nvContentPartPr>
@@ -2249,7 +5116,7 @@
           <mc:Fallback>
             <w:pict>
               <v:shape w14:anchorId="7D148D41" id="Ink 278" o:spid="_x0000_s1026" type="#_x0000_t75" style="position:absolute;margin-left:316.1pt;margin-top:1.4pt;width:40.9pt;height:8.45pt;z-index:251706368;visibility:visible;mso-wrap-style:square;mso-wrap-distance-left:9pt;mso-wrap-distance-top:0;mso-wrap-distance-right:9pt;mso-wrap-distance-bottom:0;mso-position-horizontal:absolute;mso-position-horizontal-relative:text;mso-position-vertical:absolute;mso-position-vertical-relative:text" o:gfxdata="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">
-                <v:imagedata r:id="rId18" o:title=""/>
+                <v:imagedata r:id="rId21" o:title=""/>
               </v:shape>
             </w:pict>
           </mc:Fallback>
@@ -2283,7 +5150,7 @@
                     <pic:cNvPicPr/>
                   </pic:nvPicPr>
                   <pic:blipFill>
-                    <a:blip r:embed="rId8" cstate="print">
+                    <a:blip r:embed="rId7" cstate="print">
                       <a:extLst>
                         <a:ext uri="{28A0092B-C50C-407E-A947-70E740481C1C}">
                           <a14:useLocalDpi xmlns:a14="http://schemas.microsoft.com/office/drawing/2010/main" val="0"/>
@@ -2345,7 +5212,7 @@
                     <pic:cNvPicPr/>
                   </pic:nvPicPr>
                   <pic:blipFill>
-                    <a:blip r:embed="rId19" cstate="print">
+                    <a:blip r:embed="rId22" cstate="print">
                       <a:extLst>
                         <a:ext uri="{28A0092B-C50C-407E-A947-70E740481C1C}">
                           <a14:useLocalDpi xmlns:a14="http://schemas.microsoft.com/office/drawing/2010/main" val="0"/>
@@ -2405,7 +5272,7 @@
                     <pic:cNvPicPr/>
                   </pic:nvPicPr>
                   <pic:blipFill>
-                    <a:blip r:embed="rId8" cstate="print">
+                    <a:blip r:embed="rId7" cstate="print">
                       <a:extLst>
                         <a:ext uri="{28A0092B-C50C-407E-A947-70E740481C1C}">
                           <a14:useLocalDpi xmlns:a14="http://schemas.microsoft.com/office/drawing/2010/main" val="0"/>
@@ -2465,7 +5332,7 @@
                     <pic:cNvPicPr/>
                   </pic:nvPicPr>
                   <pic:blipFill>
-                    <a:blip r:embed="rId8" cstate="print">
+                    <a:blip r:embed="rId7" cstate="print">
                       <a:extLst>
                         <a:ext uri="{28A0092B-C50C-407E-A947-70E740481C1C}">
                           <a14:useLocalDpi xmlns:a14="http://schemas.microsoft.com/office/drawing/2010/main" val="0"/>
@@ -2525,7 +5392,7 @@
                     <pic:cNvPicPr/>
                   </pic:nvPicPr>
                   <pic:blipFill>
-                    <a:blip r:embed="rId8" cstate="print">
+                    <a:blip r:embed="rId7" cstate="print">
                       <a:extLst>
                         <a:ext uri="{28A0092B-C50C-407E-A947-70E740481C1C}">
                           <a14:useLocalDpi xmlns:a14="http://schemas.microsoft.com/office/drawing/2010/main" val="0"/>
@@ -2585,7 +5452,7 @@
                     <pic:cNvPicPr/>
                   </pic:nvPicPr>
                   <pic:blipFill>
-                    <a:blip r:embed="rId8" cstate="print">
+                    <a:blip r:embed="rId7" cstate="print">
                       <a:extLst>
                         <a:ext uri="{28A0092B-C50C-407E-A947-70E740481C1C}">
                           <a14:useLocalDpi xmlns:a14="http://schemas.microsoft.com/office/drawing/2010/main" val="0"/>
@@ -3087,6 +5954,7 @@
         <w:rPr>
           <w:noProof/>
         </w:rPr>
+        <w:lastRenderedPageBreak/>
         <mc:AlternateContent>
           <mc:Choice Requires="wps">
             <w:drawing>
@@ -3251,7 +6119,7 @@
                     <pic:cNvPicPr/>
                   </pic:nvPicPr>
                   <pic:blipFill>
-                    <a:blip r:embed="rId20" cstate="print">
+                    <a:blip r:embed="rId23" cstate="print">
                       <a:extLst>
                         <a:ext uri="{28A0092B-C50C-407E-A947-70E740481C1C}">
                           <a14:useLocalDpi xmlns:a14="http://schemas.microsoft.com/office/drawing/2010/main" val="0"/>
@@ -3649,7 +6517,7 @@
                     <pic:cNvPicPr/>
                   </pic:nvPicPr>
                   <pic:blipFill>
-                    <a:blip r:embed="rId21" cstate="print">
+                    <a:blip r:embed="rId24" cstate="print">
                       <a:extLst>
                         <a:ext uri="{28A0092B-C50C-407E-A947-70E740481C1C}">
                           <a14:useLocalDpi xmlns:a14="http://schemas.microsoft.com/office/drawing/2010/main" val="0"/>
@@ -3862,7 +6730,7 @@
                     <pic:cNvPicPr/>
                   </pic:nvPicPr>
                   <pic:blipFill>
-                    <a:blip r:embed="rId21" cstate="print">
+                    <a:blip r:embed="rId24" cstate="print">
                       <a:extLst>
                         <a:ext uri="{28A0092B-C50C-407E-A947-70E740481C1C}">
                           <a14:useLocalDpi xmlns:a14="http://schemas.microsoft.com/office/drawing/2010/main" val="0"/>
@@ -3933,7 +6801,7 @@
                     <pic:cNvPicPr/>
                   </pic:nvPicPr>
                   <pic:blipFill>
-                    <a:blip r:embed="rId21" cstate="print">
+                    <a:blip r:embed="rId24" cstate="print">
                       <a:extLst>
                         <a:ext uri="{28A0092B-C50C-407E-A947-70E740481C1C}">
                           <a14:useLocalDpi xmlns:a14="http://schemas.microsoft.com/office/drawing/2010/main" val="0"/>
@@ -3982,7 +6850,6 @@
         <w:rPr>
           <w:rFonts w:ascii="Verdana" w:hAnsi="Verdana"/>
         </w:rPr>
-        <w:lastRenderedPageBreak/>
         <w:t xml:space="preserve">These plants </w:t>
       </w:r>
       <w:r>
@@ -4344,7 +7211,7 @@
                     <pic:cNvPicPr/>
                   </pic:nvPicPr>
                   <pic:blipFill>
-                    <a:blip r:embed="rId19" cstate="print">
+                    <a:blip r:embed="rId22" cstate="print">
                       <a:extLst>
                         <a:ext uri="{28A0092B-C50C-407E-A947-70E740481C1C}">
                           <a14:useLocalDpi xmlns:a14="http://schemas.microsoft.com/office/drawing/2010/main" val="0"/>
@@ -4408,7 +7275,7 @@
                     <pic:cNvPicPr/>
                   </pic:nvPicPr>
                   <pic:blipFill>
-                    <a:blip r:embed="rId19" cstate="print">
+                    <a:blip r:embed="rId22" cstate="print">
                       <a:extLst>
                         <a:ext uri="{28A0092B-C50C-407E-A947-70E740481C1C}">
                           <a14:useLocalDpi xmlns:a14="http://schemas.microsoft.com/office/drawing/2010/main" val="0"/>
@@ -4533,7 +7400,7 @@
         <mc:AlternateContent>
           <mc:Choice Requires="wps">
             <w:drawing>
-              <wp:anchor distT="0" distB="0" distL="114300" distR="114300" simplePos="0" relativeHeight="251714560" behindDoc="1" locked="0" layoutInCell="1" allowOverlap="1" wp14:anchorId="486A4871" wp14:editId="122DD97D">
+              <wp:anchor distT="0" distB="0" distL="114300" distR="114300" simplePos="0" relativeHeight="251714560" behindDoc="1" locked="0" layoutInCell="1" allowOverlap="1" wp14:anchorId="486A4871" wp14:editId="787B1130">
                 <wp:simplePos x="0" y="0"/>
                 <wp:positionH relativeFrom="margin">
                   <wp:posOffset>3718560</wp:posOffset>
@@ -4609,7 +7476,7 @@
           </mc:Choice>
           <mc:Fallback>
             <w:pict>
-              <v:oval w14:anchorId="486A4871" id="Oval 30" o:spid="_x0000_s1038" style="position:absolute;margin-left:292.8pt;margin-top:13.2pt;width:38.25pt;height:38.25pt;z-index:-251601920;visibility:visible;mso-wrap-style:square;mso-wrap-distance-left:9pt;mso-wrap-distance-top:0;mso-wrap-distance-right:9pt;mso-wrap-distance-bottom:0;mso-position-horizontal:absolute;mso-position-horizontal-relative:margin;mso-position-vertical:absolute;mso-position-vertical-relative:text;v-text-anchor:middle" o:gfxdata="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" fillcolor="#4472c4 [3204]" strokecolor="#1f3763 [1604]" strokeweight="1pt">
+              <v:oval w14:anchorId="486A4871" id="Oval 30" o:spid="_x0000_s1043" style="position:absolute;margin-left:292.8pt;margin-top:13.2pt;width:38.25pt;height:38.25pt;z-index:-251601920;visibility:visible;mso-wrap-style:square;mso-wrap-distance-left:9pt;mso-wrap-distance-top:0;mso-wrap-distance-right:9pt;mso-wrap-distance-bottom:0;mso-position-horizontal:absolute;mso-position-horizontal-relative:margin;mso-position-vertical:absolute;mso-position-vertical-relative:text;v-text-anchor:middle" o:gfxdata="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" fillcolor="#4472c4 [3204]" strokecolor="#1f3763 [1604]" strokeweight="1pt">
                 <v:stroke joinstyle="miter"/>
                 <v:textbox>
                   <w:txbxContent>
@@ -4644,7 +7511,7 @@
         <mc:AlternateContent>
           <mc:Choice Requires="wps">
             <w:drawing>
-              <wp:anchor distT="0" distB="0" distL="114300" distR="114300" simplePos="0" relativeHeight="251658239" behindDoc="1" locked="0" layoutInCell="1" allowOverlap="1" wp14:anchorId="4F5F1DAA" wp14:editId="76A8F795">
+              <wp:anchor distT="0" distB="0" distL="114300" distR="114300" simplePos="0" relativeHeight="251658239" behindDoc="1" locked="0" layoutInCell="1" allowOverlap="1" wp14:anchorId="4F5F1DAA" wp14:editId="08F92191">
                 <wp:simplePos x="0" y="0"/>
                 <wp:positionH relativeFrom="margin">
                   <wp:posOffset>-45720</wp:posOffset>
@@ -4720,7 +7587,7 @@
           </mc:Choice>
           <mc:Fallback>
             <w:pict>
-              <v:oval w14:anchorId="4F5F1DAA" id="Oval 29" o:spid="_x0000_s1039" style="position:absolute;margin-left:-3.6pt;margin-top:11.4pt;width:38.25pt;height:38.25pt;z-index:-251658241;visibility:visible;mso-wrap-style:square;mso-wrap-distance-left:9pt;mso-wrap-distance-top:0;mso-wrap-distance-right:9pt;mso-wrap-distance-bottom:0;mso-position-horizontal:absolute;mso-position-horizontal-relative:margin;mso-position-vertical:absolute;mso-position-vertical-relative:text;v-text-anchor:middle" o:gfxdata="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" fillcolor="#4472c4 [3204]" strokecolor="#1f3763 [1604]" strokeweight="1pt">
+              <v:oval w14:anchorId="4F5F1DAA" id="Oval 29" o:spid="_x0000_s1044" style="position:absolute;margin-left:-3.6pt;margin-top:11.4pt;width:38.25pt;height:38.25pt;z-index:-251658241;visibility:visible;mso-wrap-style:square;mso-wrap-distance-left:9pt;mso-wrap-distance-top:0;mso-wrap-distance-right:9pt;mso-wrap-distance-bottom:0;mso-position-horizontal:absolute;mso-position-horizontal-relative:margin;mso-position-vertical:absolute;mso-position-vertical-relative:text;v-text-anchor:middle" o:gfxdata="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" fillcolor="#4472c4 [3204]" strokecolor="#1f3763 [1604]" strokeweight="1pt">
                 <v:stroke joinstyle="miter"/>
                 <v:textbox>
                   <w:txbxContent>
@@ -4750,18 +7617,171 @@
       </w:r>
       <w:r>
         <w:rPr>
+          <w:rFonts w:ascii="Verdana" w:hAnsi="Verdana"/>
+        </w:rPr>
+        <w:t xml:space="preserve">After a long day of </w:t>
+      </w:r>
+      <w:r>
+        <w:rPr>
+          <w:rFonts w:ascii="Verdana" w:hAnsi="Verdana"/>
+        </w:rPr>
+        <w:t xml:space="preserve">work, </w:t>
+      </w:r>
+      <w:r>
+        <w:rPr>
+          <w:rFonts w:ascii="Verdana" w:hAnsi="Verdana"/>
+        </w:rPr>
+        <w:t xml:space="preserve">it’s time to wind down. First, activate any </w:t>
+      </w:r>
+      <w:r>
+        <w:rPr>
+          <w:rFonts w:ascii="Verdana" w:hAnsi="Verdana"/>
+        </w:rPr>
+        <w:t xml:space="preserve">and as many </w:t>
+      </w:r>
+      <w:r>
+        <w:rPr>
+          <w:noProof/>
+        </w:rPr>
+        <w:drawing>
+          <wp:inline distT="0" distB="0" distL="0" distR="0" wp14:anchorId="0E291287" wp14:editId="58B871D9">
+            <wp:extent cx="400050" cy="400050"/>
+            <wp:effectExtent l="0" t="0" r="0" b="0"/>
+            <wp:docPr id="3" name="Picture 3" descr="Shape&#10;&#10;Description automatically generated with low confidence"/>
+            <wp:cNvGraphicFramePr>
+              <a:graphicFrameLocks xmlns:a="http://schemas.openxmlformats.org/drawingml/2006/main" noChangeAspect="1"/>
+            </wp:cNvGraphicFramePr>
+            <a:graphic xmlns:a="http://schemas.openxmlformats.org/drawingml/2006/main">
+              <a:graphicData uri="http://schemas.openxmlformats.org/drawingml/2006/picture">
+                <pic:pic xmlns:pic="http://schemas.openxmlformats.org/drawingml/2006/picture">
+                  <pic:nvPicPr>
+                    <pic:cNvPr id="12" name="Picture 12" descr="Shape&#10;&#10;Description automatically generated with low confidence"/>
+                    <pic:cNvPicPr/>
+                  </pic:nvPicPr>
+                  <pic:blipFill>
+                    <a:blip r:embed="rId25" cstate="print">
+                      <a:extLst>
+                        <a:ext uri="{28A0092B-C50C-407E-A947-70E740481C1C}">
+                          <a14:useLocalDpi xmlns:a14="http://schemas.microsoft.com/office/drawing/2010/main" val="0"/>
+                        </a:ext>
+                      </a:extLst>
+                    </a:blip>
+                    <a:stretch>
+                      <a:fillRect/>
+                    </a:stretch>
+                  </pic:blipFill>
+                  <pic:spPr>
+                    <a:xfrm>
+                      <a:off x="0" y="0"/>
+                      <a:ext cx="400050" cy="400050"/>
+                    </a:xfrm>
+                    <a:prstGeom prst="rect">
+                      <a:avLst/>
+                    </a:prstGeom>
+                  </pic:spPr>
+                </pic:pic>
+              </a:graphicData>
+            </a:graphic>
+          </wp:inline>
+        </w:drawing>
+      </w:r>
+      <w:r>
+        <w:rPr>
+          <w:rFonts w:ascii="Verdana" w:hAnsi="Verdana"/>
+        </w:rPr>
+        <w:t xml:space="preserve"> affects within your garden</w:t>
+      </w:r>
+      <w:r>
+        <w:rPr>
+          <w:rFonts w:ascii="Verdana" w:hAnsi="Verdana"/>
+        </w:rPr>
+        <w:t xml:space="preserve"> as you want</w:t>
+      </w:r>
+      <w:r>
+        <w:rPr>
+          <w:rFonts w:ascii="Verdana" w:hAnsi="Verdana"/>
+        </w:rPr>
+        <w:t xml:space="preserve">. These </w:t>
+      </w:r>
+      <w:r>
+        <w:rPr>
+          <w:noProof/>
+        </w:rPr>
+        <w:drawing>
+          <wp:inline distT="0" distB="0" distL="0" distR="0" wp14:anchorId="005F119F" wp14:editId="604C97E8">
+            <wp:extent cx="400050" cy="400050"/>
+            <wp:effectExtent l="0" t="0" r="0" b="0"/>
+            <wp:docPr id="13" name="Picture 13" descr="Shape&#10;&#10;Description automatically generated with low confidence"/>
+            <wp:cNvGraphicFramePr>
+              <a:graphicFrameLocks xmlns:a="http://schemas.openxmlformats.org/drawingml/2006/main" noChangeAspect="1"/>
+            </wp:cNvGraphicFramePr>
+            <a:graphic xmlns:a="http://schemas.openxmlformats.org/drawingml/2006/main">
+              <a:graphicData uri="http://schemas.openxmlformats.org/drawingml/2006/picture">
+                <pic:pic xmlns:pic="http://schemas.openxmlformats.org/drawingml/2006/picture">
+                  <pic:nvPicPr>
+                    <pic:cNvPr id="12" name="Picture 12" descr="Shape&#10;&#10;Description automatically generated with low confidence"/>
+                    <pic:cNvPicPr/>
+                  </pic:nvPicPr>
+                  <pic:blipFill>
+                    <a:blip r:embed="rId25" cstate="print">
+                      <a:extLst>
+                        <a:ext uri="{28A0092B-C50C-407E-A947-70E740481C1C}">
+                          <a14:useLocalDpi xmlns:a14="http://schemas.microsoft.com/office/drawing/2010/main" val="0"/>
+                        </a:ext>
+                      </a:extLst>
+                    </a:blip>
+                    <a:stretch>
+                      <a:fillRect/>
+                    </a:stretch>
+                  </pic:blipFill>
+                  <pic:spPr>
+                    <a:xfrm>
+                      <a:off x="0" y="0"/>
+                      <a:ext cx="400050" cy="400050"/>
+                    </a:xfrm>
+                    <a:prstGeom prst="rect">
+                      <a:avLst/>
+                    </a:prstGeom>
+                  </pic:spPr>
+                </pic:pic>
+              </a:graphicData>
+            </a:graphic>
+          </wp:inline>
+        </w:drawing>
+      </w:r>
+      <w:r>
+        <w:rPr>
+          <w:rFonts w:ascii="Verdana" w:hAnsi="Verdana"/>
+        </w:rPr>
+        <w:t xml:space="preserve"> cards </w:t>
+      </w:r>
+      <w:r>
+        <w:rPr>
+          <w:rFonts w:ascii="Verdana" w:hAnsi="Verdana"/>
+        </w:rPr>
+        <w:t xml:space="preserve">rely on what </w:t>
+      </w:r>
+      <w:r>
+        <w:rPr>
+          <w:rFonts w:ascii="Verdana" w:hAnsi="Verdana"/>
+        </w:rPr>
+        <w:lastRenderedPageBreak/>
+        <w:t xml:space="preserve">you’ve done during the workday, so make sure you do what they require to acquire </w:t>
+      </w:r>
+      <w:r>
+        <w:rPr>
           <w:noProof/>
         </w:rPr>
         <mc:AlternateContent>
           <mc:Choice Requires="wps">
             <w:drawing>
-              <wp:anchor distT="0" distB="0" distL="114300" distR="114300" simplePos="0" relativeHeight="251712512" behindDoc="1" locked="0" layoutInCell="1" allowOverlap="1" wp14:anchorId="5CBF4E89" wp14:editId="391C385F">
+              <wp:anchor distT="0" distB="0" distL="114300" distR="114300" simplePos="0" relativeHeight="251712512" behindDoc="1" locked="0" layoutInCell="1" allowOverlap="1" wp14:anchorId="5CBF4E89" wp14:editId="22D3C379">
                 <wp:simplePos x="0" y="0"/>
                 <wp:positionH relativeFrom="margin">
-                  <wp:posOffset>1097280</wp:posOffset>
+                  <wp:posOffset>1089660</wp:posOffset>
                 </wp:positionH>
                 <wp:positionV relativeFrom="paragraph">
-                  <wp:posOffset>1063625</wp:posOffset>
+                  <wp:posOffset>409575</wp:posOffset>
                 </wp:positionV>
                 <wp:extent cx="485775" cy="485775"/>
                 <wp:effectExtent l="0" t="0" r="28575" b="28575"/>
@@ -4831,7 +7851,7 @@
           </mc:Choice>
           <mc:Fallback>
             <w:pict>
-              <v:oval w14:anchorId="5CBF4E89" id="Oval 28" o:spid="_x0000_s1040" style="position:absolute;margin-left:86.4pt;margin-top:83.75pt;width:38.25pt;height:38.25pt;z-index:-251603968;visibility:visible;mso-wrap-style:square;mso-wrap-distance-left:9pt;mso-wrap-distance-top:0;mso-wrap-distance-right:9pt;mso-wrap-distance-bottom:0;mso-position-horizontal:absolute;mso-position-horizontal-relative:margin;mso-position-vertical:absolute;mso-position-vertical-relative:text;v-text-anchor:middle" o:gfxdata="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" fillcolor="#4472c4 [3204]" strokecolor="#1f3763 [1604]" strokeweight="1pt">
+              <v:oval w14:anchorId="5CBF4E89" id="Oval 28" o:spid="_x0000_s1045" style="position:absolute;margin-left:85.8pt;margin-top:32.25pt;width:38.25pt;height:38.25pt;z-index:-251603968;visibility:visible;mso-wrap-style:square;mso-wrap-distance-left:9pt;mso-wrap-distance-top:0;mso-wrap-distance-right:9pt;mso-wrap-distance-bottom:0;mso-position-horizontal:absolute;mso-position-horizontal-relative:margin;mso-position-vertical:absolute;mso-position-vertical-relative:text;v-text-anchor:middle" o:gfxdata="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" fillcolor="#4472c4 [3204]" strokecolor="#1f3763 [1604]" strokeweight="1pt">
                 <v:stroke joinstyle="miter"/>
                 <v:textbox>
                   <w:txbxContent>
@@ -4863,35 +7883,36 @@
         <w:rPr>
           <w:rFonts w:ascii="Verdana" w:hAnsi="Verdana"/>
         </w:rPr>
-        <w:t xml:space="preserve">After a long day of </w:t>
-      </w:r>
-      <w:r>
-        <w:rPr>
-          <w:rFonts w:ascii="Verdana" w:hAnsi="Verdana"/>
-        </w:rPr>
-        <w:t xml:space="preserve">work, </w:t>
-      </w:r>
-      <w:r>
-        <w:rPr>
-          <w:rFonts w:ascii="Verdana" w:hAnsi="Verdana"/>
-        </w:rPr>
-        <w:t xml:space="preserve">it’s time to wind down. First, activate any </w:t>
-      </w:r>
-      <w:r>
-        <w:rPr>
-          <w:rFonts w:ascii="Verdana" w:hAnsi="Verdana"/>
-        </w:rPr>
-        <w:t xml:space="preserve">and as many </w:t>
+        <w:t>their reward</w:t>
+      </w:r>
+      <w:r>
+        <w:rPr>
+          <w:rFonts w:ascii="Verdana" w:hAnsi="Verdana"/>
+        </w:rPr>
+        <w:t xml:space="preserve">. </w:t>
+      </w:r>
+    </w:p>
+    <w:p>
+      <w:pPr>
+        <w:rPr>
+          <w:rFonts w:ascii="Verdana" w:hAnsi="Verdana"/>
+        </w:rPr>
+      </w:pPr>
+      <w:r>
+        <w:rPr>
+          <w:rFonts w:ascii="Verdana" w:hAnsi="Verdana"/>
+        </w:rPr>
+        <w:t xml:space="preserve">After all desired </w:t>
       </w:r>
       <w:r>
         <w:rPr>
           <w:noProof/>
         </w:rPr>
         <w:drawing>
-          <wp:inline distT="0" distB="0" distL="0" distR="0" wp14:anchorId="0E291287" wp14:editId="58B871D9">
+          <wp:inline distT="0" distB="0" distL="0" distR="0" wp14:anchorId="316DEE61" wp14:editId="615EC60B">
             <wp:extent cx="400050" cy="400050"/>
             <wp:effectExtent l="0" t="0" r="0" b="0"/>
-            <wp:docPr id="3" name="Picture 3" descr="Shape&#10;&#10;Description automatically generated with low confidence"/>
+            <wp:docPr id="4" name="Picture 4" descr="Shape&#10;&#10;Description automatically generated with low confidence"/>
             <wp:cNvGraphicFramePr>
               <a:graphicFrameLocks xmlns:a="http://schemas.openxmlformats.org/drawingml/2006/main" noChangeAspect="1"/>
             </wp:cNvGraphicFramePr>
@@ -4903,7 +7924,7 @@
                     <pic:cNvPicPr/>
                   </pic:nvPicPr>
                   <pic:blipFill>
-                    <a:blip r:embed="rId22" cstate="print">
+                    <a:blip r:embed="rId25" cstate="print">
                       <a:extLst>
                         <a:ext uri="{28A0092B-C50C-407E-A947-70E740481C1C}">
                           <a14:useLocalDpi xmlns:a14="http://schemas.microsoft.com/office/drawing/2010/main" val="0"/>
@@ -4933,147 +7954,6 @@
         <w:rPr>
           <w:rFonts w:ascii="Verdana" w:hAnsi="Verdana"/>
         </w:rPr>
-        <w:t xml:space="preserve"> affects within your garden</w:t>
-      </w:r>
-      <w:r>
-        <w:rPr>
-          <w:rFonts w:ascii="Verdana" w:hAnsi="Verdana"/>
-        </w:rPr>
-        <w:t xml:space="preserve"> as you want</w:t>
-      </w:r>
-      <w:r>
-        <w:rPr>
-          <w:rFonts w:ascii="Verdana" w:hAnsi="Verdana"/>
-        </w:rPr>
-        <w:t xml:space="preserve">. These </w:t>
-      </w:r>
-      <w:r>
-        <w:rPr>
-          <w:noProof/>
-        </w:rPr>
-        <w:drawing>
-          <wp:inline distT="0" distB="0" distL="0" distR="0" wp14:anchorId="005F119F" wp14:editId="604C97E8">
-            <wp:extent cx="400050" cy="400050"/>
-            <wp:effectExtent l="0" t="0" r="0" b="0"/>
-            <wp:docPr id="13" name="Picture 13" descr="Shape&#10;&#10;Description automatically generated with low confidence"/>
-            <wp:cNvGraphicFramePr>
-              <a:graphicFrameLocks xmlns:a="http://schemas.openxmlformats.org/drawingml/2006/main" noChangeAspect="1"/>
-            </wp:cNvGraphicFramePr>
-            <a:graphic xmlns:a="http://schemas.openxmlformats.org/drawingml/2006/main">
-              <a:graphicData uri="http://schemas.openxmlformats.org/drawingml/2006/picture">
-                <pic:pic xmlns:pic="http://schemas.openxmlformats.org/drawingml/2006/picture">
-                  <pic:nvPicPr>
-                    <pic:cNvPr id="12" name="Picture 12" descr="Shape&#10;&#10;Description automatically generated with low confidence"/>
-                    <pic:cNvPicPr/>
-                  </pic:nvPicPr>
-                  <pic:blipFill>
-                    <a:blip r:embed="rId22" cstate="print">
-                      <a:extLst>
-                        <a:ext uri="{28A0092B-C50C-407E-A947-70E740481C1C}">
-                          <a14:useLocalDpi xmlns:a14="http://schemas.microsoft.com/office/drawing/2010/main" val="0"/>
-                        </a:ext>
-                      </a:extLst>
-                    </a:blip>
-                    <a:stretch>
-                      <a:fillRect/>
-                    </a:stretch>
-                  </pic:blipFill>
-                  <pic:spPr>
-                    <a:xfrm>
-                      <a:off x="0" y="0"/>
-                      <a:ext cx="400050" cy="400050"/>
-                    </a:xfrm>
-                    <a:prstGeom prst="rect">
-                      <a:avLst/>
-                    </a:prstGeom>
-                  </pic:spPr>
-                </pic:pic>
-              </a:graphicData>
-            </a:graphic>
-          </wp:inline>
-        </w:drawing>
-      </w:r>
-      <w:r>
-        <w:rPr>
-          <w:rFonts w:ascii="Verdana" w:hAnsi="Verdana"/>
-        </w:rPr>
-        <w:t xml:space="preserve"> cards </w:t>
-      </w:r>
-      <w:r>
-        <w:rPr>
-          <w:rFonts w:ascii="Verdana" w:hAnsi="Verdana"/>
-        </w:rPr>
-        <w:t>rely on what you’ve done during the workday, so make sure you do what they require to acquire their reward</w:t>
-      </w:r>
-      <w:r>
-        <w:rPr>
-          <w:rFonts w:ascii="Verdana" w:hAnsi="Verdana"/>
-        </w:rPr>
-        <w:t xml:space="preserve">. </w:t>
-      </w:r>
-    </w:p>
-    <w:p>
-      <w:pPr>
-        <w:rPr>
-          <w:rFonts w:ascii="Verdana" w:hAnsi="Verdana"/>
-        </w:rPr>
-      </w:pPr>
-      <w:r>
-        <w:rPr>
-          <w:rFonts w:ascii="Verdana" w:hAnsi="Verdana"/>
-        </w:rPr>
-        <w:t xml:space="preserve">After all desired </w:t>
-      </w:r>
-      <w:r>
-        <w:rPr>
-          <w:noProof/>
-        </w:rPr>
-        <w:drawing>
-          <wp:inline distT="0" distB="0" distL="0" distR="0" wp14:anchorId="316DEE61" wp14:editId="615EC60B">
-            <wp:extent cx="400050" cy="400050"/>
-            <wp:effectExtent l="0" t="0" r="0" b="0"/>
-            <wp:docPr id="4" name="Picture 4" descr="Shape&#10;&#10;Description automatically generated with low confidence"/>
-            <wp:cNvGraphicFramePr>
-              <a:graphicFrameLocks xmlns:a="http://schemas.openxmlformats.org/drawingml/2006/main" noChangeAspect="1"/>
-            </wp:cNvGraphicFramePr>
-            <a:graphic xmlns:a="http://schemas.openxmlformats.org/drawingml/2006/main">
-              <a:graphicData uri="http://schemas.openxmlformats.org/drawingml/2006/picture">
-                <pic:pic xmlns:pic="http://schemas.openxmlformats.org/drawingml/2006/picture">
-                  <pic:nvPicPr>
-                    <pic:cNvPr id="12" name="Picture 12" descr="Shape&#10;&#10;Description automatically generated with low confidence"/>
-                    <pic:cNvPicPr/>
-                  </pic:nvPicPr>
-                  <pic:blipFill>
-                    <a:blip r:embed="rId22" cstate="print">
-                      <a:extLst>
-                        <a:ext uri="{28A0092B-C50C-407E-A947-70E740481C1C}">
-                          <a14:useLocalDpi xmlns:a14="http://schemas.microsoft.com/office/drawing/2010/main" val="0"/>
-                        </a:ext>
-                      </a:extLst>
-                    </a:blip>
-                    <a:stretch>
-                      <a:fillRect/>
-                    </a:stretch>
-                  </pic:blipFill>
-                  <pic:spPr>
-                    <a:xfrm>
-                      <a:off x="0" y="0"/>
-                      <a:ext cx="400050" cy="400050"/>
-                    </a:xfrm>
-                    <a:prstGeom prst="rect">
-                      <a:avLst/>
-                    </a:prstGeom>
-                  </pic:spPr>
-                </pic:pic>
-              </a:graphicData>
-            </a:graphic>
-          </wp:inline>
-        </w:drawing>
-      </w:r>
-      <w:r>
-        <w:rPr>
-          <w:rFonts w:ascii="Verdana" w:hAnsi="Verdana"/>
-        </w:rPr>
         <w:t xml:space="preserve"> cards have been activated, </w:t>
       </w:r>
       <w:r>
@@ -5100,6 +7980,13 @@
         </w:rPr>
         <w:t xml:space="preserve">, you may gain seeds equal to the difference. After, the turn ends, and play continues clockwise. </w:t>
       </w:r>
+    </w:p>
+    <w:p>
+      <w:pPr>
+        <w:rPr>
+          <w:rFonts w:ascii="Verdana" w:hAnsi="Verdana"/>
+        </w:rPr>
+      </w:pPr>
     </w:p>
     <w:p>
       <w:pPr>
@@ -5157,7 +8044,6 @@
           <w:sz w:val="40"/>
           <w:szCs w:val="40"/>
         </w:rPr>
-        <w:lastRenderedPageBreak/>
         <w:t xml:space="preserve">Frequently asked questions </w:t>
       </w:r>
     </w:p>
@@ -5394,6 +8280,7 @@
           <w:sz w:val="40"/>
           <w:szCs w:val="40"/>
         </w:rPr>
+        <w:lastRenderedPageBreak/>
         <w:t xml:space="preserve">Winning the game </w:t>
       </w:r>
     </w:p>
@@ -5500,69 +8387,6 @@
         </w:rPr>
         <w:t xml:space="preserve">. </w:t>
       </w:r>
-    </w:p>
-    <w:p>
-      <w:pPr>
-        <w:rPr>
-          <w:rFonts w:ascii="Verdana" w:hAnsi="Verdana"/>
-        </w:rPr>
-      </w:pPr>
-    </w:p>
-    <w:p>
-      <w:pPr>
-        <w:rPr>
-          <w:rFonts w:ascii="Verdana" w:hAnsi="Verdana"/>
-        </w:rPr>
-      </w:pPr>
-    </w:p>
-    <w:p>
-      <w:pPr>
-        <w:rPr>
-          <w:rFonts w:ascii="Verdana" w:hAnsi="Verdana"/>
-        </w:rPr>
-      </w:pPr>
-    </w:p>
-    <w:p>
-      <w:pPr>
-        <w:rPr>
-          <w:rFonts w:ascii="Verdana" w:hAnsi="Verdana"/>
-        </w:rPr>
-      </w:pPr>
-    </w:p>
-    <w:p>
-      <w:pPr>
-        <w:rPr>
-          <w:rFonts w:ascii="Verdana" w:hAnsi="Verdana"/>
-        </w:rPr>
-      </w:pPr>
-    </w:p>
-    <w:p>
-      <w:pPr>
-        <w:rPr>
-          <w:rFonts w:ascii="Verdana" w:hAnsi="Verdana"/>
-        </w:rPr>
-      </w:pPr>
-    </w:p>
-    <w:p>
-      <w:pPr>
-        <w:rPr>
-          <w:rFonts w:ascii="Verdana" w:hAnsi="Verdana"/>
-        </w:rPr>
-      </w:pPr>
-    </w:p>
-    <w:p>
-      <w:pPr>
-        <w:rPr>
-          <w:rFonts w:ascii="Verdana" w:hAnsi="Verdana"/>
-        </w:rPr>
-      </w:pPr>
-    </w:p>
-    <w:p>
-      <w:pPr>
-        <w:rPr>
-          <w:rFonts w:ascii="Verdana" w:hAnsi="Verdana"/>
-        </w:rPr>
-      </w:pPr>
     </w:p>
     <w:p>
       <w:pPr>
@@ -5606,91 +8430,67 @@
     </w:p>
     <w:p>
       <w:pPr>
-        <w:pStyle w:val="ListParagraph"/>
-        <w:numPr>
-          <w:ilvl w:val="0"/>
-          <w:numId w:val="2"/>
-        </w:numPr>
-        <w:rPr>
-          <w:rFonts w:ascii="Verdana" w:hAnsi="Verdana"/>
-        </w:rPr>
-      </w:pPr>
-      <w:r>
-        <w:rPr>
-          <w:rFonts w:ascii="Verdana" w:hAnsi="Verdana"/>
-        </w:rPr>
-        <w:t>see munchkin’s example of showing gameplay</w:t>
-      </w:r>
-      <w:r>
-        <w:rPr>
-          <w:rFonts w:ascii="Verdana" w:hAnsi="Verdana"/>
-        </w:rPr>
-        <w:t>(</w:t>
-      </w:r>
-      <w:hyperlink r:id="rId23" w:history="1">
-        <w:r>
-          <w:rPr>
-            <w:rStyle w:val="Hyperlink"/>
-            <w:rFonts w:ascii="Verdana" w:hAnsi="Verdana"/>
-          </w:rPr>
-          <w:t>https://munchkin.game/site-munchkin/assets/files/1138/munchkin_rules-1.pdf</w:t>
-        </w:r>
-      </w:hyperlink>
-      <w:r>
-        <w:rPr>
-          <w:rFonts w:ascii="Verdana" w:hAnsi="Verdana"/>
-        </w:rPr>
-        <w:t xml:space="preserve"> )</w:t>
-      </w:r>
-      <w:r>
-        <w:rPr>
-          <w:rFonts w:ascii="Verdana" w:hAnsi="Verdana"/>
-        </w:rPr>
-        <w:t xml:space="preserve">, but add photos of </w:t>
-      </w:r>
-      <w:r>
-        <w:rPr>
-          <w:rFonts w:ascii="Verdana" w:hAnsi="Verdana"/>
-        </w:rPr>
-        <w:t xml:space="preserve">exchanging cards in the compost bin and end of turn phase getting </w:t>
-      </w:r>
-      <w:r>
-        <w:rPr>
-          <w:rFonts w:ascii="Verdana" w:hAnsi="Verdana"/>
-        </w:rPr>
-        <w:t>cards/seeds</w:t>
-      </w:r>
-    </w:p>
-    <w:p>
-      <w:pPr>
-        <w:pStyle w:val="ListParagraph"/>
-        <w:numPr>
-          <w:ilvl w:val="0"/>
-          <w:numId w:val="2"/>
-        </w:numPr>
-        <w:rPr>
-          <w:rFonts w:ascii="Verdana" w:hAnsi="Verdana"/>
-        </w:rPr>
-      </w:pPr>
-      <w:r>
-        <w:rPr>
-          <w:rFonts w:ascii="Verdana" w:hAnsi="Verdana"/>
-        </w:rPr>
-        <w:t>Do this 2x</w:t>
-      </w:r>
-    </w:p>
-    <w:p>
-      <w:pPr>
-        <w:rPr>
-          <w:rFonts w:ascii="Verdana" w:hAnsi="Verdana"/>
-        </w:rPr>
-      </w:pPr>
-      <w:r>
-        <w:rPr>
-          <w:rFonts w:ascii="Verdana" w:hAnsi="Verdana"/>
-        </w:rPr>
-        <w:t>(diagram)</w:t>
-      </w:r>
+        <w:rPr>
+          <w:rFonts w:ascii="Verdana" w:hAnsi="Verdana"/>
+        </w:rPr>
+      </w:pPr>
+      <w:r>
+        <w:rPr>
+          <w:rFonts w:ascii="Verdana" w:hAnsi="Verdana"/>
+        </w:rPr>
+        <w:t>// need cards to be done-</w:t>
+      </w:r>
+      <w:proofErr w:type="spellStart"/>
+      <w:r>
+        <w:rPr>
+          <w:rFonts w:ascii="Verdana" w:hAnsi="Verdana"/>
+        </w:rPr>
+        <w:t>ish</w:t>
+      </w:r>
+      <w:proofErr w:type="spellEnd"/>
+      <w:r>
+        <w:rPr>
+          <w:rFonts w:ascii="Verdana" w:hAnsi="Verdana"/>
+        </w:rPr>
+        <w:t xml:space="preserve"> in order to </w:t>
+      </w:r>
+      <w:r>
+        <w:rPr>
+          <w:rFonts w:ascii="Verdana" w:hAnsi="Verdana"/>
+        </w:rPr>
+        <w:t>complete. will go through one player’s round</w:t>
+      </w:r>
+      <w:r>
+        <w:rPr>
+          <w:rFonts w:ascii="Verdana" w:hAnsi="Verdana"/>
+        </w:rPr>
+        <w:t xml:space="preserve"> (focus on sow and harvest)</w:t>
+      </w:r>
+      <w:r>
+        <w:rPr>
+          <w:rFonts w:ascii="Verdana" w:hAnsi="Verdana"/>
+        </w:rPr>
+        <w:t>, then next player’s round</w:t>
+      </w:r>
+      <w:r>
+        <w:rPr>
+          <w:rFonts w:ascii="Verdana" w:hAnsi="Verdana"/>
+        </w:rPr>
+        <w:t xml:space="preserve"> (using mainly harvest and end of turn plants) .</w:t>
+      </w:r>
+      <w:r>
+        <w:rPr>
+          <w:rFonts w:ascii="Verdana" w:hAnsi="Verdana"/>
+        </w:rPr>
+        <w:t xml:space="preserve"> </w:t>
+      </w:r>
+    </w:p>
+    <w:p>
+      <w:pPr>
+        <w:rPr>
+          <w:rFonts w:ascii="Verdana" w:hAnsi="Verdana"/>
+        </w:rPr>
+      </w:pPr>
     </w:p>
     <w:p>
       <w:pPr>
@@ -5724,40 +8524,14 @@
         <w:rPr>
           <w:rFonts w:ascii="Verdana" w:hAnsi="Verdana"/>
         </w:rPr>
-        <w:t xml:space="preserve">// card ideas: place a card in hand replacing </w:t>
-      </w:r>
-      <w:r>
-        <w:rPr>
-          <w:rFonts w:ascii="Verdana" w:hAnsi="Verdana"/>
-        </w:rPr>
-        <w:t>a card in the compost as additional cost</w:t>
-      </w:r>
-      <w:r>
-        <w:rPr>
-          <w:rFonts w:ascii="Verdana" w:hAnsi="Verdana"/>
-        </w:rPr>
-        <w:t xml:space="preserve">, let it do something else </w:t>
-      </w:r>
-    </w:p>
-    <w:p>
-      <w:pPr>
-        <w:rPr>
-          <w:rFonts w:ascii="Verdana" w:hAnsi="Verdana"/>
-        </w:rPr>
-      </w:pPr>
-      <w:r>
-        <w:rPr>
-          <w:rFonts w:ascii="Verdana" w:hAnsi="Verdana"/>
-        </w:rPr>
         <w:t xml:space="preserve">// </w:t>
       </w:r>
-    </w:p>
-    <w:p>
-      <w:pPr>
-        <w:rPr>
-          <w:rFonts w:ascii="Verdana" w:hAnsi="Verdana"/>
-        </w:rPr>
-      </w:pPr>
+      <w:r>
+        <w:rPr>
+          <w:rFonts w:ascii="Verdana" w:hAnsi="Verdana"/>
+        </w:rPr>
+        <w:t>all cards go in here. try to make them fit 3 &lt;-&gt; per row</w:t>
+      </w:r>
     </w:p>
     <w:sectPr>
       <w:pgSz w:w="12240" w:h="15840"/>
@@ -6465,6 +9239,18 @@
       <w:shd w:val="clear" w:color="auto" w:fill="E1DFDD"/>
     </w:rPr>
   </w:style>
+  <w:style w:type="character" w:styleId="FollowedHyperlink">
+    <w:name w:val="FollowedHyperlink"/>
+    <w:basedOn w:val="DefaultParagraphFont"/>
+    <w:uiPriority w:val="99"/>
+    <w:semiHidden/>
+    <w:unhideWhenUsed/>
+    <w:rsid w:val="002958AD"/>
+    <w:rPr>
+      <w:color w:val="954F72" w:themeColor="followedHyperlink"/>
+      <w:u w:val="single"/>
+    </w:rPr>
+  </w:style>
 </w:styles>
 </file>
 
@@ -6492,7 +9278,7 @@
     </inkml:brush>
   </inkml:definitions>
   <inkml:trace contextRef="#ctx0" brushRef="#br0">697 1469 24575,'-1'-1'0,"1"0"0,-1-1 0,1 1 0,-1 0 0,0 0 0,1 0 0,-1-1 0,0 1 0,0 0 0,0 0 0,0 0 0,0 0 0,0 0 0,0 1 0,0-1 0,0 0 0,0 0 0,-2 0 0,-30-16 0,19 10 0,-13-9 0,-2 2 0,-54-20 0,42 11 0,-4 0 0,26 17 0,0 1 0,0 1 0,-1 0 0,1 2 0,-21-1 0,35 3 0,1 0 0,0 0 0,-1 0 0,1 1 0,-1 0 0,1 0 0,0 0 0,-1 0 0,1 1 0,0 0 0,0 0 0,0 0 0,0 0 0,0 0 0,1 1 0,-1 0 0,1 0 0,-1 0 0,1 0 0,0 0 0,0 1 0,1-1 0,-1 1 0,1 0 0,0-1 0,0 1 0,-3 9 0,-1 2 0,1 0 0,1 0 0,1 1 0,0 0 0,-1 26 0,4-39 0,-1 0 0,1 0 0,1 0 0,-1 0 0,0 0 0,1 0 0,-1 0 0,1 0 0,0 0 0,0 0 0,0 0 0,1 0 0,-1 0 0,0-1 0,1 1 0,0-1 0,0 1 0,0-1 0,0 1 0,0-1 0,0 0 0,1 0 0,-1 0 0,1 0 0,-1-1 0,1 1 0,0-1 0,-1 1 0,1-1 0,0 0 0,0 0 0,0 0 0,0-1 0,0 1 0,5 0 0,-7-1 0,42 10 0,-42-10 0,0 0 0,0 1 0,0-1 0,0 1 0,-1-1 0,1 1 0,0-1 0,0 1 0,-1 0 0,1-1 0,0 1 0,-1 0 0,1 0 0,-1-1 0,1 1 0,-1 0 0,1 0 0,-1 0 0,0 0 0,1 0 0,-1 0 0,0 0 0,0 0 0,1-1 0,-1 1 0,0 0 0,0 0 0,0 0 0,0 0 0,-1 0 0,1 0 0,0 0 0,0 0 0,0 0 0,-1 0 0,1 0 0,0 0 0,-1 0 0,1-1 0,-1 1 0,1 0 0,-1 0 0,0 0 0,-86 130 0,46-73 0,14-12 0,1 1 0,-27 71 0,31-57 0,21-56 0,-1 1 0,1-1 0,0 1 0,0 0 0,1-1 0,0 1 0,0 0 0,0-1 0,2 8 0,0-10 0,0 1 0,1-1 0,-1 0 0,1 0 0,0 0 0,0 0 0,0-1 0,1 1 0,-1-1 0,1 0 0,-1 0 0,1 0 0,0 0 0,0-1 0,-1 1 0,1-1 0,0 0 0,8 1 0,-6-1 0,0 1 0,0 0 0,0 1 0,0-1 0,0 1 0,11 7 0,-15-7 0,1 0 0,-1 1 0,1-1 0,-1 0 0,0 1 0,0 0 0,-1 0 0,1-1 0,-1 1 0,0 0 0,0 0 0,0 0 0,0 0 0,-1 0 0,1 5 0,-4 71 0,1-44 0,-1 12 0,1-32 0,0 1 0,2 0 0,0-1 0,1 1 0,0 0 0,1-1 0,9 32 0,-9-44 0,0-1 0,0 0 0,0 0 0,0 0 0,1 0 0,-1 0 0,1 0 0,0-1 0,0 1 0,0-1 0,0 0 0,0 1 0,6 1 0,53 20 0,-51-21 0,0 0 0,0 1 0,-1 1 0,15 8 0,-16-7 0,1 0 0,0-1 0,0 0 0,1-1 0,-1 0 0,1 0 0,0-1 0,19 2 0,2-1 0,54-3 0,11 1 0,-85 0 0,-1 0 0,1 1 0,-1 0 0,0 1 0,0 1 0,18 9 0,-19-9 0,0 0 0,0 0 0,0-1 0,1-1 0,0 0 0,0 0 0,18 2 0,-13-6 0,0 0 0,0 0 0,1-2 0,-1 0 0,30-11 0,-28 8 0,0 1 0,0 1 0,0 0 0,26-1 0,-33 4 0,0 1 0,1-1 0,-1 2 0,0 0 0,1 0 0,-1 1 0,0 0 0,0 1 0,0 0 0,0 1 0,18 9 0,-12-6 0,0 0 0,1-1 0,-1-1 0,1-1 0,30 3 0,-44-6 0,39 3 0,0-2 0,63-4 0,-54 0 0,54 4 0,-97 0 0,-1 0 0,1 1 0,0 0 0,-1 0 0,1 0 0,-1 2 0,0-1 0,0 1 0,10 7 0,-10-5 0,1-2 0,0 1 0,0-1 0,1 0 0,-1-1 0,1 0 0,12 2 0,-5-3 0,0-1 0,0 0 0,0-2 0,31-2 0,-39 1 0,0 0 0,0-1 0,-1 0 0,1 0 0,-1-1 0,1 0 0,-1-1 0,0 0 0,-1 0 0,1 0 0,7-7 0,-2 2 0,0 1 0,1 0 0,0 0 0,16-5 0,30-17 0,-15 5 0,-33 20 0,-1-1 0,1-1 0,-1 0 0,-1 0 0,1-1 0,-1 0 0,14-16 0,13-11 0,-30 30 0,0 0 0,-1-1 0,1 0 0,8-12 0,12-21 0,-2-2 0,-1 0 0,26-66 0,-31 65 0,-14 32 0,0-1 0,-1 1 0,0-1 0,0 1 0,-1-1 0,0 0 0,1-20 0,-3 25 0,0-15 0,0-1 0,-1 0 0,-6-42 0,4 58 0,1 0 0,-1 0 0,0 0 0,0 0 0,-1 0 0,0 0 0,0 1 0,0-1 0,0 1 0,-1 0 0,0 0 0,0 0 0,-1 1 0,1-1 0,-1 1 0,0 0 0,0 0 0,-7-3 0,-90-67 0,57 44 0,-18-9 0,48 31 0,1 0 0,1-2 0,-1 1 0,-13-15 0,-17-11 0,42 34 0,0-1 0,-1 0 0,2 1 0,-1-1 0,0 0 0,0 0 0,0 0 0,1 0 0,-1-1 0,1 1 0,0 0 0,0 0 0,0-1 0,0 1 0,0-1 0,0 1 0,0-1 0,1 0 0,0 1 0,-1-1 0,1 1 0,0-1 0,0 0 0,0 1 0,1-1 0,-1 1 0,1-1 0,-1 0 0,1 1 0,1-3 0,3-9 0,2 1 0,-1 1 0,2-1 0,13-17 0,6-12 0,46-110 0,-68 141 0,-1-1 0,0 1 0,0-1 0,-1 0 0,0 0 0,-1-1 0,-1 1 0,0 0 0,-1-1 0,0 1 0,-1 0 0,0-1 0,-5-20 0,5 31 0,-1 0 0,1 0 0,-1 0 0,0 0 0,1 0 0,-1 0 0,0 0 0,0 1 0,0-1 0,0 1 0,-1-1 0,1 1 0,0 0 0,0 0 0,-1 0 0,1 0 0,-1 0 0,1 0 0,-1 1 0,1-1 0,-1 1 0,-4 0 0,-67 1 0,51 1 0,-59 10 0,73-9 0,0-1 0,-1 0 0,1 0 0,-1-1 0,1 0 0,-1 0 0,0-1 0,0-1 0,1 0 0,-1 0 0,1-1 0,-1 0 0,1 0 0,0-1 0,-13-6 0,-30-21 0,41 22 0,0 1 0,-1 0 0,0 0 0,0 1 0,-1 1 0,0 0 0,0 1 0,0 1 0,0-1 0,-1 2 0,-15-1 0,19 2 0,0 1 0,0 0 0,1 0 0,-1 1 0,0 1 0,1 0 0,-1 0 0,1 0 0,0 1 0,0 1 0,-17 8 0,12-5 0,-1 0 0,0-1 0,0-1 0,-21 4 0,23-6 0,1 0 0,0 1 0,-1 0 0,1 1 0,1 0 0,-1 1 0,-15 10 0,21-12 0,0 0 0,0 0 0,-1-1 0,1 0 0,-1-1 0,-11 4 0,13-5 0,1 0 0,-1 0 0,1 0 0,0 1 0,0 0 0,0 0 0,0 0 0,0 0 0,0 0 0,0 1 0,1 0 0,-1 0 0,1 0 0,0 0 0,0 0 0,0 1 0,-5 7 0,5-5 0,0 0 0,-1-1 0,0 1 0,-1 0 0,1-1 0,-1 0 0,0 0 0,0-1 0,0 1 0,-1-1 0,1 0 0,-1-1 0,0 1 0,-1-1 0,1 0 0,0-1 0,-1 1 0,-12 2 0,10-2 0,-1 1 0,2 0 0,-1 0 0,-15 11 0,17-10 0,-1 0 0,1-1 0,-1 0 0,0 0 0,0-1 0,0 0 0,-12 3 0,-28-1 0,-1-2 0,-81-6 0,30 1 0,81 2-1365</inkml:trace>
-  <inkml:trace contextRef="#ctx0" brushRef="#br0" timeOffset="1115.15">720 1446 24575,'0'-686'0,"1"676"0,0 0 0,1 0 0,0 0 0,0 1 0,1-1 0,1 1 0,-1 0 0,10-17 0,-2 7 0,1 0 0,28-33 0,-30 41 0,1 0 0,0 0 0,1 1 0,0 1 0,16-10 0,-23 16 0,-1 0 0,1 0 0,0 1 0,1 0 0,-1 0 0,0 0 0,1 0 0,-1 1 0,1 0 0,-1 0 0,1 1 0,-1-1 0,1 1 0,-1 1 0,1-1 0,0 1 0,7 1 0,-11-1 0,0 0 0,0 0 0,0 1 0,0-1 0,0 0 0,-1 1 0,1-1 0,0 1 0,-1-1 0,1 1 0,-1 0 0,0 0 0,1 0 0,-1 0 0,0 0 0,0 0 0,0 0 0,-1 0 0,1 0 0,0 0 0,-1 0 0,1 1 0,-1-1 0,0 3 0,0 65 0,-1-37 0,11 36 0,-6-54 0,-1 0 0,-1 0 0,0 28 0,-2-38 0,0-1 0,-1 0 0,0 1 0,0-1 0,0 0 0,0 1 0,-1-1 0,1 0 0,-1 0 0,0 0 0,0 0 0,-1 0 0,1-1 0,-1 1 0,0-1 0,0 0 0,-5 5 0,-8 6 0,0 0 0,2 0 0,-1 2 0,2 0 0,0 0 0,1 2 0,1-1 0,-15 32 0,-72 162 0,81-178 0,14-27 0,-1 0 0,1 0 0,0 1 0,1-1 0,-1 1 0,1 0 0,-1 8 0,-18 95-1365,19-93-5461</inkml:trace>
+  <inkml:trace contextRef="#ctx0" brushRef="#br0" timeOffset="1115.14">720 1446 24575,'0'-686'0,"1"676"0,0 0 0,1 0 0,0 0 0,0 1 0,1-1 0,1 1 0,-1 0 0,10-17 0,-2 7 0,1 0 0,28-33 0,-30 41 0,1 0 0,0 0 0,1 1 0,0 1 0,16-10 0,-23 16 0,-1 0 0,1 0 0,0 1 0,1 0 0,-1 0 0,0 0 0,1 0 0,-1 1 0,1 0 0,-1 0 0,1 1 0,-1-1 0,1 1 0,-1 1 0,1-1 0,0 1 0,7 1 0,-11-1 0,0 0 0,0 0 0,0 1 0,0-1 0,0 0 0,-1 1 0,1-1 0,0 1 0,-1-1 0,1 1 0,-1 0 0,0 0 0,1 0 0,-1 0 0,0 0 0,0 0 0,0 0 0,-1 0 0,1 0 0,0 0 0,-1 0 0,1 1 0,-1-1 0,0 3 0,0 65 0,-1-37 0,11 36 0,-6-54 0,-1 0 0,-1 0 0,0 28 0,-2-38 0,0-1 0,-1 0 0,0 1 0,0-1 0,0 0 0,0 1 0,-1-1 0,1 0 0,-1 0 0,0 0 0,0 0 0,-1 0 0,1-1 0,-1 1 0,0-1 0,0 0 0,-5 5 0,-8 6 0,0 0 0,2 0 0,-1 2 0,2 0 0,0 0 0,1 2 0,1-1 0,-15 32 0,-72 162 0,81-178 0,14-27 0,-1 0 0,1 0 0,0 1 0,1-1 0,-1 1 0,1 0 0,-1 8 0,-18 95-1365,19-93-5461</inkml:trace>
   <inkml:trace contextRef="#ctx0" brushRef="#br0" timeOffset="3016.26">698 1953 24575,'12'0'0,"0"1"0,0 1 0,0-1 0,0 2 0,0 0 0,-1 0 0,1 1 0,-1 1 0,0 0 0,11 6 0,-19-9 0,0-1 0,-1 1 0,1 0 0,0 0 0,-1 0 0,1 1 0,-1-1 0,0 0 0,1 1 0,-1 0 0,-1 0 0,1-1 0,0 1 0,-1 0 0,1 0 0,-1 0 0,0 1 0,0-1 0,0 0 0,0 0 0,-1 1 0,1-1 0,-1 0 0,0 1 0,0-1 0,0 0 0,0 1 0,-1-1 0,0 0 0,1 1 0,-1-1 0,0 0 0,0 0 0,-1 0 0,1 0 0,-1 0 0,1 0 0,-1 0 0,0 0 0,-3 2 0,2 1 0,0 0 0,-1 0 0,0-1 0,0 1 0,0-1 0,-1 0 0,0 0 0,0-1 0,0 1 0,-1-1 0,1 0 0,-1-1 0,0 1 0,0-1 0,0 0 0,0-1 0,-1 1 0,1-1 0,-1-1 0,0 1 0,1-1 0,-1 0 0,-9 0 0,2-1 0,0 0 0,0 0 0,0-1 0,0-1 0,-27-7 0,37 8 0,0-1 0,0 1 0,1 0 0,-1-1 0,1 0 0,0 0 0,-1 0 0,1-1 0,0 1 0,0-1 0,0 1 0,0-1 0,1 0 0,-1 0 0,1 0 0,0 0 0,0-1 0,0 1 0,0-1 0,1 1 0,-1-1 0,1 0 0,0 1 0,0-1 0,0 0 0,0-4 0,-1-16 0,0 0 0,2 0 0,4-31 0,-3 45 0,0 1 0,1-1 0,1 0 0,-1 1 0,2 0 0,-1 0 0,1 0 0,0 0 0,1 0 0,0 1 0,6-8 0,-5 12-136,-1-1-1,1 1 1,0 0-1,0 1 1,0 0-1,0 0 1,0 0-1,1 0 0,12-2 1,-4 1-6690</inkml:trace>
   <inkml:trace contextRef="#ctx0" brushRef="#br0" timeOffset="4119.25">1691 1688 24575,'-8'-1'0,"1"2"0,-1-1 0,1 1 0,-1 0 0,1 1 0,0 0 0,-1 0 0,1 0 0,0 1 0,-9 5 0,4 0 0,0 1 0,1 0 0,0 0 0,-15 18 0,-9 13 0,-47 69 0,65-84 0,8-11 0,2-1 0,0 1 0,0 0 0,2 1 0,-1 0 0,2 0 0,0 0 0,1 0 0,0 1 0,2-1 0,-1 30 0,3-42 0,-1 0 0,1 0 0,0 0 0,0 0 0,0 0 0,0 0 0,0 0 0,1-1 0,-1 1 0,1-1 0,0 1 0,0-1 0,0 1 0,0-1 0,0 0 0,0 0 0,1 0 0,-1 0 0,1-1 0,-1 1 0,1-1 0,0 1 0,-1-1 0,1 0 0,0 0 0,0 0 0,0 0 0,0-1 0,5 1 0,11 2 0,0 0 0,-1-2 0,29-1 0,-38 0 0,-1 0 0,0 0 0,0-1 0,0 0 0,0 0 0,0 0 0,-1-1 0,1-1 0,0 1 0,-1-1 0,0-1 0,0 1 0,0-1 0,0 0 0,0-1 0,-1 0 0,0 0 0,0 0 0,0-1 0,0 0 0,-1 0 0,0 0 0,-1 0 0,8-14 0,-7 10 0,0 0 0,0-1 0,-1 1 0,-1-1 0,0 0 0,0 0 0,-1 0 0,1-18 0,-2 0 0,-1-1 0,-5-31 0,5 57-57,-1 0 0,1 0 1,-1 0-1,0 1 0,-1-1 0,1 0 0,-1 1 0,1-1 0,-1 0 0,0 1 0,-1 0 1,1-1-1,0 1 0,-1 0 0,0 0 0,1 1 0,-1-1 0,-1 1 0,1-1 1,0 1-1,0 0 0,-1 0 0,-3-2 0,-6-2-6769</inkml:trace>
   <inkml:trace contextRef="#ctx0" brushRef="#br0" timeOffset="7348.36">542 2371 24575,'9'1'0,"0"0"0,0 0 0,0 1 0,-1 0 0,1 0 0,-1 1 0,1 1 0,-1-1 0,0 1 0,0 0 0,-1 1 0,10 7 0,-5-4 0,1 0 0,0-1 0,18 7 0,-20-11 0,0 0 0,0-1 0,0 0 0,1-1 0,-1 0 0,0-1 0,1 0 0,-1-1 0,0 0 0,0-1 0,1 0 0,-1-1 0,-1 0 0,1 0 0,0-2 0,-1 1 0,0-1 0,0-1 0,0 1 0,10-10 0,-20 16 0,0 0 0,-1 0 0,1 0 0,0 0 0,0 0 0,-1 0 0,1 0 0,0 0 0,0 0 0,0 0 0,0 0 0,0 0 0,1 0 0,-1 0 0,0 0 0,0 0 0,1-1 0,-1 1 0,0 0 0,1 0 0,-1 0 0,1 0 0,-1 0 0,1 0 0,0-1 0,-1 1 0,1 0 0,0 0 0,-1-1 0,1 1 0,0-1 0,0 1 0,0-1 0,1 2 0,40 29 0,-30-23 0,13 9 0,1-2 0,0 0 0,29 10 0,-2 0 0,-45-22 0,0 0 0,1 0 0,-1-1 0,1 1 0,-1-2 0,1 1 0,-1-2 0,1 1 0,9-1 0,81-12 0,-73 7 0,51-2 0,-51 8 0,0 1 0,-1 2 0,1 0 0,-1 2 0,34 12 0,-52-17 0,0 0 0,0 0 0,0-1 0,0 0 0,0 0 0,0-1 0,0 0 0,0 0 0,0-1 0,0 0 0,0 0 0,-1 0 0,9-5 0,-4 3 0,1 0 0,-1 0 0,19-2 0,-15 4 0,-1 0 0,1-1 0,0-1 0,-1-1 0,0 0 0,0 0 0,14-9 0,-25 13 0,0-1 0,0 0 0,0 0 0,0 0 0,0 0 0,0 0 0,0-1 0,0 1 0,-1-1 0,1 0 0,-1 0 0,0 0 0,0 0 0,0 0 0,0 0 0,-1 0 0,1-1 0,-1 1 0,0-1 0,0 1 0,0-1 0,0 1 0,-1-1 0,0 0 0,1 1 0,-1-1 0,0 0 0,-1 1 0,1-1 0,-1 0 0,0 1 0,1-1 0,-2 1 0,0-5 0,0 5 0,0-1 0,0 1 0,0 0 0,0 0 0,0 0 0,0 0 0,-1 0 0,0 0 0,1 0 0,-1 1 0,0 0 0,0-1 0,-1 1 0,1 0 0,0 1 0,-1-1 0,1 0 0,-1 1 0,1 0 0,-1 0 0,0 0 0,-5-1 0,-9 1 0,0-1 0,-1 2 0,-29 3 0,3 0 0,-51-1 0,-140-4 0,225 0 0,0-1 0,-1 1 0,1-2 0,-19-7 0,20 6 0,0 1 0,-1 1 0,1 0 0,-1 0 0,-17-2 0,-36 2 0,-92 8 0,90 5 0,47-5 0,-1-2 0,-30 1 0,16-5 0,0-2 0,-52-10 0,80 12 0,-33-4-36,0 3-1,-67 2 1,56 2-1220</inkml:trace>

</xml_diff>